<commit_message>
Actualiza Manual Portafirmas Android
- Se actualiza el manual con la información y las capturas del Portafirmas 1.3.
</commit_message>
<xml_diff>
--- a/PF_Manual_App_Portafirmas_Android.docx
+++ b/PF_Manual_App_Portafirmas_Android.docx
@@ -1,41 +1,77 @@
 
 <file path=word/document.xml><?xml version="1.0" encoding="utf-8"?>
-<w:document xmlns:wpc="http://schemas.microsoft.com/office/word/2010/wordprocessingCanvas" xmlns:mc="http://schemas.openxmlformats.org/markup-compatibility/2006" xmlns:o="urn:schemas-microsoft-com:office:office" xmlns:r="http://schemas.openxmlformats.org/officeDocument/2006/relationships" xmlns:m="http://schemas.openxmlformats.org/officeDocument/2006/math" xmlns:v="urn:schemas-microsoft-com:vml" xmlns:wp14="http://schemas.microsoft.com/office/word/2010/wordprocessingDrawing" xmlns:wp="http://schemas.openxmlformats.org/drawingml/2006/wordprocessingDrawing" xmlns:w10="urn:schemas-microsoft-com:office:word" xmlns:w="http://schemas.openxmlformats.org/wordprocessingml/2006/main" xmlns:w14="http://schemas.microsoft.com/office/word/2010/wordml" xmlns:w15="http://schemas.microsoft.com/office/word/2012/wordml" xmlns:wpg="http://schemas.microsoft.com/office/word/2010/wordprocessingGroup" xmlns:wpi="http://schemas.microsoft.com/office/word/2010/wordprocessingInk" xmlns:wne="http://schemas.microsoft.com/office/word/2006/wordml" xmlns:wps="http://schemas.microsoft.com/office/word/2010/wordprocessingShape" mc:Ignorable="w14 w15 wp14">
+<w:document xmlns:wpc="http://schemas.microsoft.com/office/word/2010/wordprocessingCanvas" xmlns:cx="http://schemas.microsoft.com/office/drawing/2014/chartex" xmlns:mc="http://schemas.openxmlformats.org/markup-compatibility/2006" xmlns:o="urn:schemas-microsoft-com:office:office" xmlns:r="http://schemas.openxmlformats.org/officeDocument/2006/relationships" xmlns:m="http://schemas.openxmlformats.org/officeDocument/2006/math" xmlns:v="urn:schemas-microsoft-com:vml" xmlns:wp14="http://schemas.microsoft.com/office/word/2010/wordprocessingDrawing" xmlns:wp="http://schemas.openxmlformats.org/drawingml/2006/wordprocessingDrawing" xmlns:w10="urn:schemas-microsoft-com:office:word" xmlns:w="http://schemas.openxmlformats.org/wordprocessingml/2006/main" xmlns:w14="http://schemas.microsoft.com/office/word/2010/wordml" xmlns:w15="http://schemas.microsoft.com/office/word/2012/wordml" xmlns:w16se="http://schemas.microsoft.com/office/word/2015/wordml/symex" xmlns:wpg="http://schemas.microsoft.com/office/word/2010/wordprocessingGroup" xmlns:wpi="http://schemas.microsoft.com/office/word/2010/wordprocessingInk" xmlns:wne="http://schemas.microsoft.com/office/word/2006/wordml" xmlns:wps="http://schemas.microsoft.com/office/word/2010/wordprocessingShape" mc:Ignorable="w14 w15 w16se wp14">
   <w:body>
+    <w:p/>
+    <w:p/>
+    <w:p/>
+    <w:p/>
+    <w:p/>
+    <w:p/>
+    <w:p>
+      <w:r>
+        <w:rPr>
+          <w:noProof/>
+          <w:lang w:eastAsia="es-ES"/>
+        </w:rPr>
+        <w:drawing>
+          <wp:inline distT="0" distB="0" distL="0" distR="0">
+            <wp:extent cx="5686425" cy="1114425"/>
+            <wp:effectExtent l="0" t="0" r="9525" b="9525"/>
+            <wp:docPr id="8" name="Picture 8" descr="C:\Users\carlos.gamuci\AppData\Local\Microsoft\Windows\INetCache\Content.Word\logo_portafirmas.png"/>
+            <wp:cNvGraphicFramePr>
+              <a:graphicFrameLocks xmlns:a="http://schemas.openxmlformats.org/drawingml/2006/main" noChangeAspect="1"/>
+            </wp:cNvGraphicFramePr>
+            <a:graphic xmlns:a="http://schemas.openxmlformats.org/drawingml/2006/main">
+              <a:graphicData uri="http://schemas.openxmlformats.org/drawingml/2006/picture">
+                <pic:pic xmlns:pic="http://schemas.openxmlformats.org/drawingml/2006/picture">
+                  <pic:nvPicPr>
+                    <pic:cNvPr id="0" name="Picture 5" descr="C:\Users\carlos.gamuci\AppData\Local\Microsoft\Windows\INetCache\Content.Word\logo_portafirmas.png"/>
+                    <pic:cNvPicPr>
+                      <a:picLocks noChangeAspect="1" noChangeArrowheads="1"/>
+                    </pic:cNvPicPr>
+                  </pic:nvPicPr>
+                  <pic:blipFill>
+                    <a:blip r:embed="rId9">
+                      <a:extLst>
+                        <a:ext uri="{28A0092B-C50C-407E-A947-70E740481C1C}">
+                          <a14:useLocalDpi xmlns:a14="http://schemas.microsoft.com/office/drawing/2010/main" val="0"/>
+                        </a:ext>
+                      </a:extLst>
+                    </a:blip>
+                    <a:srcRect/>
+                    <a:stretch>
+                      <a:fillRect/>
+                    </a:stretch>
+                  </pic:blipFill>
+                  <pic:spPr bwMode="auto">
+                    <a:xfrm>
+                      <a:off x="0" y="0"/>
+                      <a:ext cx="5686425" cy="1114425"/>
+                    </a:xfrm>
+                    <a:prstGeom prst="rect">
+                      <a:avLst/>
+                    </a:prstGeom>
+                    <a:noFill/>
+                    <a:ln>
+                      <a:noFill/>
+                    </a:ln>
+                  </pic:spPr>
+                </pic:pic>
+              </a:graphicData>
+            </a:graphic>
+          </wp:inline>
+        </w:drawing>
+      </w:r>
+    </w:p>
+    <w:p/>
     <w:p>
       <w:pPr>
         <w:pStyle w:val="Title"/>
-        <w:ind w:right="879"/>
-      </w:pPr>
-    </w:p>
-    <w:p>
-      <w:pPr>
-        <w:pStyle w:val="Title"/>
-        <w:ind w:right="879"/>
-      </w:pPr>
-    </w:p>
-    <w:p>
-      <w:pPr>
-        <w:pStyle w:val="Title"/>
-        <w:ind w:right="879"/>
-      </w:pPr>
-    </w:p>
-    <w:p>
-      <w:pPr>
-        <w:pStyle w:val="Title"/>
-        <w:ind w:right="879"/>
-      </w:pPr>
-    </w:p>
-    <w:p>
-      <w:pPr>
-        <w:pStyle w:val="Title"/>
-        <w:ind w:right="879"/>
-      </w:pPr>
-    </w:p>
-    <w:p>
-      <w:pPr>
-        <w:pStyle w:val="Title"/>
-        <w:ind w:right="879"/>
+        <w:pBdr>
+          <w:bottom w:val="none" w:sz="0" w:space="0" w:color="auto"/>
+        </w:pBdr>
+        <w:jc w:val="center"/>
       </w:pPr>
       <w:r>
         <w:t xml:space="preserve">Manual Portafirmas </w:t>
@@ -47,10 +83,16 @@
     <w:p>
       <w:pPr>
         <w:pStyle w:val="Subtitle"/>
+        <w:jc w:val="center"/>
       </w:pPr>
       <w:r>
         <w:t>Revisión 1.1</w:t>
       </w:r>
+    </w:p>
+    <w:p>
+      <w:pPr>
+        <w:pStyle w:val="Subtitle"/>
+      </w:pPr>
       <w:r>
         <w:br w:type="page"/>
       </w:r>
@@ -69,8 +111,6 @@
         <w:pStyle w:val="TOC1"/>
       </w:pPr>
     </w:p>
-    <w:bookmarkStart w:id="0" w:name="_GoBack"/>
-    <w:bookmarkEnd w:id="0"/>
     <w:p>
       <w:pPr>
         <w:pStyle w:val="TOC1"/>
@@ -89,7 +129,7 @@
       <w:r>
         <w:fldChar w:fldCharType="separate"/>
       </w:r>
-      <w:hyperlink w:anchor="_Toc500409091" w:history="1">
+      <w:hyperlink w:anchor="_Toc504477145" w:history="1">
         <w:r>
           <w:rPr>
             <w:rStyle w:val="Hyperlink"/>
@@ -131,7 +171,7 @@
             <w:noProof/>
             <w:webHidden/>
           </w:rPr>
-          <w:instrText xml:space="preserve"> PAGEREF _Toc500409091 \h </w:instrText>
+          <w:instrText xml:space="preserve"> PAGEREF _Toc504477145 \h </w:instrText>
         </w:r>
         <w:r>
           <w:rPr>
@@ -171,7 +211,7 @@
           <w:lang w:eastAsia="es-ES"/>
         </w:rPr>
       </w:pPr>
-      <w:hyperlink w:anchor="_Toc500409092" w:history="1">
+      <w:hyperlink w:anchor="_Toc504477146" w:history="1">
         <w:r>
           <w:rPr>
             <w:rStyle w:val="Hyperlink"/>
@@ -213,7 +253,7 @@
             <w:noProof/>
             <w:webHidden/>
           </w:rPr>
-          <w:instrText xml:space="preserve"> PAGEREF _Toc500409092 \h </w:instrText>
+          <w:instrText xml:space="preserve"> PAGEREF _Toc504477146 \h </w:instrText>
         </w:r>
         <w:r>
           <w:rPr>
@@ -257,7 +297,7 @@
           <w:lang w:eastAsia="es-ES"/>
         </w:rPr>
       </w:pPr>
-      <w:hyperlink w:anchor="_Toc500409093" w:history="1">
+      <w:hyperlink w:anchor="_Toc504477147" w:history="1">
         <w:r>
           <w:rPr>
             <w:rStyle w:val="Hyperlink"/>
@@ -299,7 +339,7 @@
             <w:noProof/>
             <w:webHidden/>
           </w:rPr>
-          <w:instrText xml:space="preserve"> PAGEREF _Toc500409093 \h </w:instrText>
+          <w:instrText xml:space="preserve"> PAGEREF _Toc504477147 \h </w:instrText>
         </w:r>
         <w:r>
           <w:rPr>
@@ -343,7 +383,7 @@
           <w:lang w:eastAsia="es-ES"/>
         </w:rPr>
       </w:pPr>
-      <w:hyperlink w:anchor="_Toc500409094" w:history="1">
+      <w:hyperlink w:anchor="_Toc504477148" w:history="1">
         <w:r>
           <w:rPr>
             <w:rStyle w:val="Hyperlink"/>
@@ -385,7 +425,7 @@
             <w:noProof/>
             <w:webHidden/>
           </w:rPr>
-          <w:instrText xml:space="preserve"> PAGEREF _Toc500409094 \h </w:instrText>
+          <w:instrText xml:space="preserve"> PAGEREF _Toc504477148 \h </w:instrText>
         </w:r>
         <w:r>
           <w:rPr>
@@ -425,7 +465,7 @@
           <w:lang w:eastAsia="es-ES"/>
         </w:rPr>
       </w:pPr>
-      <w:hyperlink w:anchor="_Toc500409095" w:history="1">
+      <w:hyperlink w:anchor="_Toc504477149" w:history="1">
         <w:r>
           <w:rPr>
             <w:rStyle w:val="Hyperlink"/>
@@ -467,7 +507,7 @@
             <w:noProof/>
             <w:webHidden/>
           </w:rPr>
-          <w:instrText xml:space="preserve"> PAGEREF _Toc500409095 \h </w:instrText>
+          <w:instrText xml:space="preserve"> PAGEREF _Toc504477149 \h </w:instrText>
         </w:r>
         <w:r>
           <w:rPr>
@@ -487,7 +527,7 @@
             <w:noProof/>
             <w:webHidden/>
           </w:rPr>
-          <w:t>9</w:t>
+          <w:t>8</w:t>
         </w:r>
         <w:r>
           <w:rPr>
@@ -507,7 +547,7 @@
           <w:lang w:eastAsia="es-ES"/>
         </w:rPr>
       </w:pPr>
-      <w:hyperlink w:anchor="_Toc500409096" w:history="1">
+      <w:hyperlink w:anchor="_Toc504477150" w:history="1">
         <w:r>
           <w:rPr>
             <w:rStyle w:val="Hyperlink"/>
@@ -549,7 +589,7 @@
             <w:noProof/>
             <w:webHidden/>
           </w:rPr>
-          <w:instrText xml:space="preserve"> PAGEREF _Toc500409096 \h </w:instrText>
+          <w:instrText xml:space="preserve"> PAGEREF _Toc504477150 \h </w:instrText>
         </w:r>
         <w:r>
           <w:rPr>
@@ -569,7 +609,7 @@
             <w:noProof/>
             <w:webHidden/>
           </w:rPr>
-          <w:t>10</w:t>
+          <w:t>9</w:t>
         </w:r>
         <w:r>
           <w:rPr>
@@ -593,7 +633,7 @@
           <w:lang w:eastAsia="es-ES"/>
         </w:rPr>
       </w:pPr>
-      <w:hyperlink w:anchor="_Toc500409097" w:history="1">
+      <w:hyperlink w:anchor="_Toc504477151" w:history="1">
         <w:r>
           <w:rPr>
             <w:rStyle w:val="Hyperlink"/>
@@ -614,7 +654,7 @@
             <w:rStyle w:val="Hyperlink"/>
             <w:noProof/>
           </w:rPr>
-          <w:t>Bandejas de peticiones firmadas y peticiones rechazadas</w:t>
+          <w:t>Filtrado de peticiones</w:t>
         </w:r>
         <w:r>
           <w:rPr>
@@ -635,7 +675,7 @@
             <w:noProof/>
             <w:webHidden/>
           </w:rPr>
-          <w:instrText xml:space="preserve"> PAGEREF _Toc500409097 \h </w:instrText>
+          <w:instrText xml:space="preserve"> PAGEREF _Toc504477151 \h </w:instrText>
         </w:r>
         <w:r>
           <w:rPr>
@@ -668,24 +708,20 @@
     </w:p>
     <w:p>
       <w:pPr>
-        <w:pStyle w:val="TOC2"/>
-        <w:tabs>
-          <w:tab w:val="left" w:pos="660"/>
-          <w:tab w:val="right" w:leader="dot" w:pos="8949"/>
-        </w:tabs>
+        <w:pStyle w:val="TOC1"/>
         <w:rPr>
           <w:rFonts w:eastAsiaTheme="minorEastAsia"/>
           <w:noProof/>
           <w:lang w:eastAsia="es-ES"/>
         </w:rPr>
       </w:pPr>
-      <w:hyperlink w:anchor="_Toc500409098" w:history="1">
+      <w:hyperlink w:anchor="_Toc504477152" w:history="1">
         <w:r>
           <w:rPr>
             <w:rStyle w:val="Hyperlink"/>
             <w:noProof/>
           </w:rPr>
-          <w:t>4.2</w:t>
+          <w:t>5</w:t>
         </w:r>
         <w:r>
           <w:rPr>
@@ -700,7 +736,7 @@
             <w:rStyle w:val="Hyperlink"/>
             <w:noProof/>
           </w:rPr>
-          <w:t>Filtros de peticiones</w:t>
+          <w:t>Detalle de petición</w:t>
         </w:r>
         <w:r>
           <w:rPr>
@@ -721,7 +757,7 @@
             <w:noProof/>
             <w:webHidden/>
           </w:rPr>
-          <w:instrText xml:space="preserve"> PAGEREF _Toc500409098 \h </w:instrText>
+          <w:instrText xml:space="preserve"> PAGEREF _Toc504477152 \h </w:instrText>
         </w:r>
         <w:r>
           <w:rPr>
@@ -742,6 +778,88 @@
             <w:webHidden/>
           </w:rPr>
           <w:t>12</w:t>
+        </w:r>
+        <w:r>
+          <w:rPr>
+            <w:noProof/>
+            <w:webHidden/>
+          </w:rPr>
+          <w:fldChar w:fldCharType="end"/>
+        </w:r>
+      </w:hyperlink>
+    </w:p>
+    <w:p>
+      <w:pPr>
+        <w:pStyle w:val="TOC1"/>
+        <w:rPr>
+          <w:rFonts w:eastAsiaTheme="minorEastAsia"/>
+          <w:noProof/>
+          <w:lang w:eastAsia="es-ES"/>
+        </w:rPr>
+      </w:pPr>
+      <w:hyperlink w:anchor="_Toc504477153" w:history="1">
+        <w:r>
+          <w:rPr>
+            <w:rStyle w:val="Hyperlink"/>
+            <w:noProof/>
+          </w:rPr>
+          <w:t>6</w:t>
+        </w:r>
+        <w:r>
+          <w:rPr>
+            <w:rFonts w:eastAsiaTheme="minorEastAsia"/>
+            <w:noProof/>
+            <w:lang w:eastAsia="es-ES"/>
+          </w:rPr>
+          <w:tab/>
+        </w:r>
+        <w:r>
+          <w:rPr>
+            <w:rStyle w:val="Hyperlink"/>
+            <w:noProof/>
+          </w:rPr>
+          <w:t>Alta en el sistema de notificaciones</w:t>
+        </w:r>
+        <w:r>
+          <w:rPr>
+            <w:noProof/>
+            <w:webHidden/>
+          </w:rPr>
+          <w:tab/>
+        </w:r>
+        <w:r>
+          <w:rPr>
+            <w:noProof/>
+            <w:webHidden/>
+          </w:rPr>
+          <w:fldChar w:fldCharType="begin"/>
+        </w:r>
+        <w:r>
+          <w:rPr>
+            <w:noProof/>
+            <w:webHidden/>
+          </w:rPr>
+          <w:instrText xml:space="preserve"> PAGEREF _Toc504477153 \h </w:instrText>
+        </w:r>
+        <w:r>
+          <w:rPr>
+            <w:noProof/>
+            <w:webHidden/>
+          </w:rPr>
+        </w:r>
+        <w:r>
+          <w:rPr>
+            <w:noProof/>
+            <w:webHidden/>
+          </w:rPr>
+          <w:fldChar w:fldCharType="separate"/>
+        </w:r>
+        <w:r>
+          <w:rPr>
+            <w:noProof/>
+            <w:webHidden/>
+          </w:rPr>
+          <w:t>14</w:t>
         </w:r>
         <w:r>
           <w:rPr>
@@ -774,12 +892,12 @@
       <w:pPr>
         <w:pStyle w:val="Heading1"/>
       </w:pPr>
-      <w:bookmarkStart w:id="1" w:name="_Toc500409091"/>
+      <w:bookmarkStart w:id="0" w:name="_Toc504477145"/>
       <w:r>
         <w:lastRenderedPageBreak/>
         <w:t>Descarga del portafirmas</w:t>
       </w:r>
-      <w:bookmarkEnd w:id="1"/>
+      <w:bookmarkEnd w:id="0"/>
     </w:p>
     <w:p>
       <w:pPr>
@@ -886,7 +1004,7 @@
                     </pic:cNvPicPr>
                   </pic:nvPicPr>
                   <pic:blipFill>
-                    <a:blip r:embed="rId9">
+                    <a:blip r:embed="rId10">
                       <a:extLst>
                         <a:ext uri="{28A0092B-C50C-407E-A947-70E740481C1C}">
                           <a14:useLocalDpi xmlns:a14="http://schemas.microsoft.com/office/drawing/2010/main" val="0"/>
@@ -975,10 +1093,10 @@
           <w:szCs w:val="28"/>
         </w:rPr>
       </w:pPr>
-      <w:bookmarkStart w:id="2" w:name="_Toc414390327"/>
-      <w:bookmarkStart w:id="3" w:name="_Toc424848869"/>
-      <w:bookmarkStart w:id="4" w:name="_Toc425144390"/>
-      <w:bookmarkStart w:id="5" w:name="_Toc429737797"/>
+      <w:bookmarkStart w:id="1" w:name="_Toc414390327"/>
+      <w:bookmarkStart w:id="2" w:name="_Toc424848869"/>
+      <w:bookmarkStart w:id="3" w:name="_Toc425144390"/>
+      <w:bookmarkStart w:id="4" w:name="_Toc429737797"/>
       <w:r>
         <w:br w:type="page"/>
       </w:r>
@@ -987,19 +1105,19 @@
       <w:pPr>
         <w:pStyle w:val="Heading1"/>
       </w:pPr>
-      <w:bookmarkStart w:id="6" w:name="_Toc500409092"/>
+      <w:bookmarkStart w:id="5" w:name="_Toc504477146"/>
       <w:r>
         <w:lastRenderedPageBreak/>
         <w:t xml:space="preserve">Portafirmas </w:t>
       </w:r>
+      <w:bookmarkEnd w:id="1"/>
       <w:bookmarkEnd w:id="2"/>
       <w:bookmarkEnd w:id="3"/>
       <w:bookmarkEnd w:id="4"/>
+      <w:r>
+        <w:t>Android</w:t>
+      </w:r>
       <w:bookmarkEnd w:id="5"/>
-      <w:r>
-        <w:t>Android</w:t>
-      </w:r>
-      <w:bookmarkEnd w:id="6"/>
     </w:p>
     <w:p>
       <w:pPr>
@@ -1008,10 +1126,10 @@
           <w:sz w:val="24"/>
         </w:rPr>
       </w:pPr>
-      <w:bookmarkStart w:id="7" w:name="_Toc414390332"/>
-      <w:bookmarkStart w:id="8" w:name="_Toc424848874"/>
-      <w:bookmarkStart w:id="9" w:name="_Toc425144395"/>
-      <w:bookmarkStart w:id="10" w:name="_Toc429737802"/>
+      <w:bookmarkStart w:id="6" w:name="_Toc414390332"/>
+      <w:bookmarkStart w:id="7" w:name="_Toc424848874"/>
+      <w:bookmarkStart w:id="8" w:name="_Toc425144395"/>
+      <w:bookmarkStart w:id="9" w:name="_Toc429737802"/>
       <w:r>
         <w:rPr>
           <w:sz w:val="24"/>
@@ -1086,6 +1204,8 @@
         </w:rPr>
         <w:t>:</w:t>
       </w:r>
+      <w:bookmarkStart w:id="10" w:name="_GoBack"/>
+      <w:bookmarkEnd w:id="10"/>
     </w:p>
     <w:p>
       <w:pPr>
@@ -1171,11 +1291,11 @@
       <w:pPr>
         <w:pStyle w:val="Heading2"/>
       </w:pPr>
-      <w:bookmarkStart w:id="11" w:name="_Toc500409093"/>
+      <w:bookmarkStart w:id="11" w:name="_Toc504477147"/>
+      <w:bookmarkEnd w:id="6"/>
       <w:bookmarkEnd w:id="7"/>
       <w:bookmarkEnd w:id="8"/>
       <w:bookmarkEnd w:id="9"/>
-      <w:bookmarkEnd w:id="10"/>
       <w:r>
         <w:t xml:space="preserve">Importar </w:t>
       </w:r>
@@ -1202,24 +1322,42 @@
     <w:p>
       <w:pPr>
         <w:jc w:val="both"/>
-      </w:pPr>
-      <w:r>
+        <w:rPr>
+          <w:sz w:val="24"/>
+        </w:rPr>
+      </w:pPr>
+      <w:r>
+        <w:rPr>
+          <w:sz w:val="24"/>
+        </w:rPr>
         <w:t>Para importar el certificado de usuario es necesario primero guardar el archivo del certificado en el sistema de ficheros. Este archivo debe contener la clave privada ya que se usará para firmar. En general la extensión de este fichero será .</w:t>
       </w:r>
       <w:proofErr w:type="spellStart"/>
       <w:r>
+        <w:rPr>
+          <w:sz w:val="24"/>
+        </w:rPr>
         <w:t>pfx</w:t>
       </w:r>
       <w:proofErr w:type="spellEnd"/>
       <w:r>
+        <w:rPr>
+          <w:sz w:val="24"/>
+        </w:rPr>
         <w:t xml:space="preserve"> o .p12. El archivo se puede copiar desde el ordenador conectando el dispositivo o se puede enviar como adjunto en un correo.</w:t>
       </w:r>
     </w:p>
     <w:p>
       <w:pPr>
         <w:jc w:val="both"/>
-      </w:pPr>
-      <w:r>
+        <w:rPr>
+          <w:sz w:val="24"/>
+        </w:rPr>
+      </w:pPr>
+      <w:r>
+        <w:rPr>
+          <w:sz w:val="24"/>
+        </w:rPr>
         <w:t>Con el archivo ya en el sistema de ficheros, pulsar en “Importar Certificado”. Se abrirá una nueva pantalla que permite recorrer las carpetas del sistema y localizar el archivo anterior.</w:t>
       </w:r>
     </w:p>
@@ -1252,7 +1390,7 @@
                     </pic:cNvPicPr>
                   </pic:nvPicPr>
                   <pic:blipFill>
-                    <a:blip r:embed="rId10"/>
+                    <a:blip r:embed="rId11"/>
                     <a:srcRect/>
                     <a:stretch>
                       <a:fillRect/>
@@ -1286,8 +1424,14 @@
     <w:p>
       <w:pPr>
         <w:jc w:val="both"/>
-      </w:pPr>
-      <w:r>
+        <w:rPr>
+          <w:sz w:val="24"/>
+        </w:rPr>
+      </w:pPr>
+      <w:r>
+        <w:rPr>
+          <w:sz w:val="24"/>
+        </w:rPr>
         <w:t>Seleccionamos el archivo, introducimos la clave que permite su uso y le asignamos un nombre que es el que se visualizará cuando queramos conectarnos al portafirmas:</w:t>
       </w:r>
     </w:p>
@@ -1328,7 +1472,7 @@
                     </pic:cNvPicPr>
                   </pic:nvPicPr>
                   <pic:blipFill>
-                    <a:blip r:embed="rId11"/>
+                    <a:blip r:embed="rId12"/>
                     <a:srcRect/>
                     <a:stretch>
                       <a:fillRect/>
@@ -1392,7 +1536,7 @@
                     </pic:cNvPicPr>
                   </pic:nvPicPr>
                   <pic:blipFill>
-                    <a:blip r:embed="rId12"/>
+                    <a:blip r:embed="rId13"/>
                     <a:srcRect/>
                     <a:stretch>
                       <a:fillRect/>
@@ -1431,11 +1575,20 @@
     <w:p>
       <w:pPr>
         <w:jc w:val="both"/>
-      </w:pPr>
-      <w:r>
+        <w:rPr>
+          <w:sz w:val="24"/>
+        </w:rPr>
+      </w:pPr>
+      <w:r>
+        <w:rPr>
+          <w:sz w:val="24"/>
+        </w:rPr>
         <w:t>Al aceptar, el certificado se importa en el almacén del dispositivo y ya está listo para ser usado.</w:t>
       </w:r>
       <w:r>
+        <w:rPr>
+          <w:sz w:val="24"/>
+        </w:rPr>
         <w:br w:type="page"/>
       </w:r>
     </w:p>
@@ -1447,7 +1600,7 @@
       <w:bookmarkStart w:id="13" w:name="_Toc424848897"/>
       <w:bookmarkStart w:id="14" w:name="_Toc425144418"/>
       <w:bookmarkStart w:id="15" w:name="_Toc429737825"/>
-      <w:bookmarkStart w:id="16" w:name="_Toc500409094"/>
+      <w:bookmarkStart w:id="16" w:name="_Toc504477148"/>
       <w:r>
         <w:lastRenderedPageBreak/>
         <w:t>Configurar la URL del servidor</w:t>
@@ -1460,33 +1613,60 @@
     <w:p>
       <w:pPr>
         <w:jc w:val="both"/>
-      </w:pPr>
-      <w:r>
+        <w:rPr>
+          <w:sz w:val="24"/>
+        </w:rPr>
+      </w:pPr>
+      <w:r>
+        <w:rPr>
+          <w:sz w:val="24"/>
+        </w:rPr>
         <w:t xml:space="preserve">Desde su aplicación </w:t>
       </w:r>
       <w:proofErr w:type="spellStart"/>
       <w:r>
+        <w:rPr>
+          <w:sz w:val="24"/>
+        </w:rPr>
         <w:t>Port@firmas</w:t>
       </w:r>
       <w:proofErr w:type="spellEnd"/>
       <w:r>
+        <w:rPr>
+          <w:sz w:val="24"/>
+        </w:rPr>
         <w:t xml:space="preserve"> móvil puede conectarse a uno o más servidores Portafirmas. Antes de acceder, deberá seleccionar cuál desea utilizar. Para poder conectarse con un servidor Portafirmas deberá configurar en su </w:t>
       </w:r>
       <w:proofErr w:type="spellStart"/>
       <w:r>
+        <w:rPr>
+          <w:sz w:val="24"/>
+        </w:rPr>
         <w:t>Port@firmas</w:t>
       </w:r>
       <w:proofErr w:type="spellEnd"/>
       <w:r>
+        <w:rPr>
+          <w:sz w:val="24"/>
+        </w:rPr>
         <w:t xml:space="preserve"> móvil</w:t>
       </w:r>
       <w:r>
+        <w:rPr>
+          <w:sz w:val="24"/>
+        </w:rPr>
         <w:t xml:space="preserve"> </w:t>
       </w:r>
       <w:r>
+        <w:rPr>
+          <w:sz w:val="24"/>
+        </w:rPr>
         <w:t>la ruta de su servidor</w:t>
       </w:r>
       <w:r>
+        <w:rPr>
+          <w:sz w:val="24"/>
+        </w:rPr>
         <w:t>.</w:t>
       </w:r>
     </w:p>
@@ -1498,8 +1678,14 @@
           <w:numId w:val="26"/>
         </w:numPr>
         <w:jc w:val="both"/>
-      </w:pPr>
-      <w:r>
+        <w:rPr>
+          <w:sz w:val="24"/>
+        </w:rPr>
+      </w:pPr>
+      <w:r>
+        <w:rPr>
+          <w:sz w:val="24"/>
+        </w:rPr>
         <w:t>En la pantalla inicial pulsamos en el botón o icono del menú contextual. Aparece un menú con una sola opción “Servidores Portafirmas”.</w:t>
       </w:r>
     </w:p>
@@ -1509,16 +1695,14 @@
       </w:pPr>
       <w:r>
         <w:rPr>
-          <w:rFonts w:cs="Arial"/>
           <w:noProof/>
-          <w:sz w:val="24"/>
           <w:lang w:eastAsia="es-ES"/>
         </w:rPr>
         <w:drawing>
-          <wp:inline distT="0" distB="0" distL="0" distR="0" wp14:anchorId="056739ED" wp14:editId="6425E4C7">
-            <wp:extent cx="2159999" cy="3668233"/>
-            <wp:effectExtent l="19050" t="19050" r="12065" b="27940"/>
-            <wp:docPr id="13" name="Imagen 13"/>
+          <wp:inline distT="0" distB="0" distL="0" distR="0">
+            <wp:extent cx="2055600" cy="3657600"/>
+            <wp:effectExtent l="19050" t="19050" r="20955" b="19050"/>
+            <wp:docPr id="11" name="Picture 11"/>
             <wp:cNvGraphicFramePr>
               <a:graphicFrameLocks xmlns:a="http://schemas.openxmlformats.org/drawingml/2006/main" noChangeAspect="1"/>
             </wp:cNvGraphicFramePr>
@@ -1526,34 +1710,33 @@
               <a:graphicData uri="http://schemas.openxmlformats.org/drawingml/2006/picture">
                 <pic:pic xmlns:pic="http://schemas.openxmlformats.org/drawingml/2006/picture">
                   <pic:nvPicPr>
-                    <pic:cNvPr id="0" name="Picture 13"/>
-                    <pic:cNvPicPr>
-                      <a:picLocks noChangeAspect="1" noChangeArrowheads="1"/>
-                    </pic:cNvPicPr>
+                    <pic:cNvPr id="11" name="Screenshot_20180115-171933.png"/>
+                    <pic:cNvPicPr/>
                   </pic:nvPicPr>
                   <pic:blipFill>
-                    <a:blip r:embed="rId13"/>
-                    <a:srcRect/>
+                    <a:blip r:embed="rId14">
+                      <a:extLst>
+                        <a:ext uri="{28A0092B-C50C-407E-A947-70E740481C1C}">
+                          <a14:useLocalDpi xmlns:a14="http://schemas.microsoft.com/office/drawing/2010/main" val="0"/>
+                        </a:ext>
+                      </a:extLst>
+                    </a:blip>
                     <a:stretch>
                       <a:fillRect/>
                     </a:stretch>
                   </pic:blipFill>
-                  <pic:spPr bwMode="auto">
+                  <pic:spPr>
                     <a:xfrm>
                       <a:off x="0" y="0"/>
-                      <a:ext cx="2159878" cy="3668028"/>
+                      <a:ext cx="2055600" cy="3657600"/>
                     </a:xfrm>
                     <a:prstGeom prst="rect">
                       <a:avLst/>
                     </a:prstGeom>
-                    <a:noFill/>
-                    <a:ln w="9525">
+                    <a:ln>
                       <a:solidFill>
                         <a:schemeClr val="tx1"/>
                       </a:solidFill>
-                      <a:miter lim="800000"/>
-                      <a:headEnd/>
-                      <a:tailEnd/>
                     </a:ln>
                   </pic:spPr>
                 </pic:pic>
@@ -1571,10 +1754,62 @@
           <w:numId w:val="26"/>
         </w:numPr>
         <w:jc w:val="both"/>
-      </w:pPr>
-      <w:r>
-        <w:t>Si la dirección ya se ha introducido anteriormente, aparecerá el nombre asignado en el diálogo de selección. Si no se ha introducido previamente, pulsamos en el botón “Nuevo servidor”.</w:t>
-      </w:r>
+        <w:rPr>
+          <w:sz w:val="24"/>
+        </w:rPr>
+      </w:pPr>
+      <w:r>
+        <w:rPr>
+          <w:sz w:val="24"/>
+        </w:rPr>
+        <w:t>La aplicación se inicia con los dos servidores Portafirmas del Ministerio de Hacienda y Función Pública previamente configurados. Estos son:</w:t>
+      </w:r>
+    </w:p>
+    <w:p>
+      <w:pPr>
+        <w:pStyle w:val="ListParagraph"/>
+        <w:numPr>
+          <w:ilvl w:val="1"/>
+          <w:numId w:val="26"/>
+        </w:numPr>
+        <w:jc w:val="both"/>
+        <w:rPr>
+          <w:sz w:val="24"/>
+        </w:rPr>
+      </w:pPr>
+      <w:r>
+        <w:rPr>
+          <w:sz w:val="24"/>
+        </w:rPr>
+        <w:t>Portafirmas General AGE</w:t>
+      </w:r>
+    </w:p>
+    <w:p>
+      <w:pPr>
+        <w:pStyle w:val="ListParagraph"/>
+        <w:numPr>
+          <w:ilvl w:val="1"/>
+          <w:numId w:val="26"/>
+        </w:numPr>
+        <w:jc w:val="both"/>
+        <w:rPr>
+          <w:sz w:val="24"/>
+        </w:rPr>
+      </w:pPr>
+      <w:r>
+        <w:rPr>
+          <w:sz w:val="24"/>
+        </w:rPr>
+        <w:t xml:space="preserve">Portafirmas </w:t>
+      </w:r>
+      <w:proofErr w:type="spellStart"/>
+      <w:r>
+        <w:rPr>
+          <w:sz w:val="24"/>
+        </w:rPr>
+        <w:t>RedSARA</w:t>
+      </w:r>
+      <w:proofErr w:type="spellEnd"/>
     </w:p>
     <w:p>
       <w:pPr>
@@ -1584,9 +1819,96 @@
           <w:numId w:val="26"/>
         </w:numPr>
         <w:jc w:val="both"/>
-      </w:pPr>
-      <w:r>
-        <w:t>Introducimos el alias o nombre con el que queremos que aparezca en la lista y la dirección web del servidor. Esta dirección la deberá proporcionar el responsable del portafirmas al que queremos conectarnos.</w:t>
+        <w:rPr>
+          <w:sz w:val="24"/>
+        </w:rPr>
+      </w:pPr>
+      <w:r>
+        <w:rPr>
+          <w:sz w:val="24"/>
+        </w:rPr>
+        <w:t>En este diálogo podemos seleccionar el servidor portafirmas que deseamos utilizar pulsando en él y a continuación en el botón “Aceptar”.</w:t>
+      </w:r>
+    </w:p>
+    <w:p>
+      <w:pPr>
+        <w:pStyle w:val="ListParagraph"/>
+        <w:numPr>
+          <w:ilvl w:val="0"/>
+          <w:numId w:val="26"/>
+        </w:numPr>
+        <w:jc w:val="both"/>
+        <w:rPr>
+          <w:sz w:val="24"/>
+        </w:rPr>
+      </w:pPr>
+      <w:r>
+        <w:rPr>
+          <w:sz w:val="24"/>
+        </w:rPr>
+        <w:t xml:space="preserve">Si </w:t>
+      </w:r>
+      <w:r>
+        <w:rPr>
+          <w:sz w:val="24"/>
+        </w:rPr>
+        <w:t xml:space="preserve">deseamos configurar un servidor distinto a los que vienen por defecto, pulsaremos el botón </w:t>
+      </w:r>
+      <w:r>
+        <w:rPr>
+          <w:sz w:val="24"/>
+        </w:rPr>
+        <w:t>“Nuevo servidor”.</w:t>
+      </w:r>
+      <w:r>
+        <w:rPr>
+          <w:sz w:val="24"/>
+        </w:rPr>
+        <w:t xml:space="preserve"> A continuación, introduciremos</w:t>
+      </w:r>
+      <w:r>
+        <w:rPr>
+          <w:sz w:val="24"/>
+        </w:rPr>
+        <w:t xml:space="preserve"> </w:t>
+      </w:r>
+      <w:r>
+        <w:rPr>
+          <w:sz w:val="24"/>
+        </w:rPr>
+        <w:t>el</w:t>
+      </w:r>
+      <w:r>
+        <w:rPr>
+          <w:sz w:val="24"/>
+        </w:rPr>
+        <w:t xml:space="preserve"> alias o nombre con el que queremos que aparezca en la lista y la dirección web del servidor. </w:t>
+      </w:r>
+      <w:r>
+        <w:rPr>
+          <w:sz w:val="24"/>
+        </w:rPr>
+        <w:t>A continuación, pulsaremos el botón “Aceptar”.</w:t>
+      </w:r>
+    </w:p>
+    <w:p>
+      <w:pPr>
+        <w:pStyle w:val="ListParagraph"/>
+        <w:numPr>
+          <w:ilvl w:val="0"/>
+          <w:numId w:val="26"/>
+        </w:numPr>
+        <w:jc w:val="both"/>
+        <w:rPr>
+          <w:sz w:val="24"/>
+        </w:rPr>
+      </w:pPr>
+      <w:r>
+        <w:rPr>
+          <w:sz w:val="24"/>
+        </w:rPr>
+        <w:lastRenderedPageBreak/>
+        <w:t>La dirección de un servidor Portafirmas deberá proporcionársela el responsable del mismo.</w:t>
       </w:r>
     </w:p>
     <w:p>
@@ -1598,7 +1920,6 @@
           <w:noProof/>
           <w:lang w:eastAsia="es-ES"/>
         </w:rPr>
-        <w:lastRenderedPageBreak/>
         <w:drawing>
           <wp:inline distT="0" distB="0" distL="0" distR="0" wp14:anchorId="1CC6A287" wp14:editId="0B55CEAB">
             <wp:extent cx="2070000" cy="3510000"/>
@@ -1617,7 +1938,7 @@
                     </pic:cNvPicPr>
                   </pic:nvPicPr>
                   <pic:blipFill>
-                    <a:blip r:embed="rId14"/>
+                    <a:blip r:embed="rId15"/>
                     <a:srcRect/>
                     <a:stretch>
                       <a:fillRect/>
@@ -1653,89 +1974,83 @@
         <w:pStyle w:val="ListParagraph"/>
         <w:numPr>
           <w:ilvl w:val="0"/>
-          <w:numId w:val="29"/>
+          <w:numId w:val="26"/>
         </w:numPr>
-      </w:pPr>
-      <w:r>
-        <w:t>Pulsamos en aceptar y ya aparece en la lista de servidores disponibles.</w:t>
-      </w:r>
-    </w:p>
-    <w:p>
-      <w:pPr>
-        <w:jc w:val="center"/>
-      </w:pPr>
-      <w:r>
-        <w:rPr>
-          <w:rFonts w:cs="Arial"/>
-          <w:noProof/>
-          <w:sz w:val="24"/>
-          <w:lang w:eastAsia="es-ES"/>
-        </w:rPr>
-        <w:drawing>
-          <wp:inline distT="0" distB="0" distL="0" distR="0" wp14:anchorId="75E61D61" wp14:editId="18021956">
-            <wp:extent cx="2070000" cy="3513600"/>
-            <wp:effectExtent l="19050" t="19050" r="26035" b="10795"/>
-            <wp:docPr id="19" name="Imagen 19"/>
-            <wp:cNvGraphicFramePr>
-              <a:graphicFrameLocks xmlns:a="http://schemas.openxmlformats.org/drawingml/2006/main" noChangeAspect="1"/>
-            </wp:cNvGraphicFramePr>
-            <a:graphic xmlns:a="http://schemas.openxmlformats.org/drawingml/2006/main">
-              <a:graphicData uri="http://schemas.openxmlformats.org/drawingml/2006/picture">
-                <pic:pic xmlns:pic="http://schemas.openxmlformats.org/drawingml/2006/picture">
-                  <pic:nvPicPr>
-                    <pic:cNvPr id="0" name="Picture 19"/>
-                    <pic:cNvPicPr>
-                      <a:picLocks noChangeAspect="1" noChangeArrowheads="1"/>
-                    </pic:cNvPicPr>
-                  </pic:nvPicPr>
-                  <pic:blipFill>
-                    <a:blip r:embed="rId15"/>
-                    <a:srcRect/>
-                    <a:stretch>
-                      <a:fillRect/>
-                    </a:stretch>
-                  </pic:blipFill>
-                  <pic:spPr bwMode="auto">
-                    <a:xfrm>
-                      <a:off x="0" y="0"/>
-                      <a:ext cx="2070000" cy="3513600"/>
-                    </a:xfrm>
-                    <a:prstGeom prst="rect">
-                      <a:avLst/>
-                    </a:prstGeom>
-                    <a:noFill/>
-                    <a:ln w="9525">
-                      <a:solidFill>
-                        <a:schemeClr val="tx1"/>
-                      </a:solidFill>
-                      <a:miter lim="800000"/>
-                      <a:headEnd/>
-                      <a:tailEnd/>
-                    </a:ln>
-                  </pic:spPr>
-                </pic:pic>
-              </a:graphicData>
-            </a:graphic>
-          </wp:inline>
-        </w:drawing>
-      </w:r>
-    </w:p>
-    <w:p>
-      <w:r>
-        <w:lastRenderedPageBreak/>
-        <w:t>Si queremos editar o modificar uno de los servidores de la lista basta mantener pulsado el elemento correspondiente y se abrirá de nuevo el dialogo de edición.</w:t>
-      </w:r>
-    </w:p>
-    <w:p>
-      <w:r>
-        <w:t>Por defecto, aparecerán configurados los dos Portafirmas del Ministerio de Hacienda y Función Pública. Estas URL pueden editarse o eliminarse según la necesidad.</w:t>
-      </w:r>
-    </w:p>
-    <w:p>
-      <w:r>
-        <w:t>El servidor seleccionado con el botón radio activado es el que se utilizará para la conexión.</w:t>
-      </w:r>
-    </w:p>
+        <w:jc w:val="both"/>
+        <w:rPr>
+          <w:sz w:val="24"/>
+        </w:rPr>
+      </w:pPr>
+      <w:r>
+        <w:rPr>
+          <w:sz w:val="24"/>
+        </w:rPr>
+        <w:t xml:space="preserve">Si queremos editar o modificar uno de los servidores de la lista basta mantener pulsado el elemento correspondiente y se abrirá el dialogo </w:t>
+      </w:r>
+      <w:r>
+        <w:rPr>
+          <w:sz w:val="24"/>
+        </w:rPr>
+        <w:t>de</w:t>
+      </w:r>
+      <w:r>
+        <w:rPr>
+          <w:sz w:val="24"/>
+        </w:rPr>
+        <w:t xml:space="preserve"> edición</w:t>
+      </w:r>
+      <w:r>
+        <w:rPr>
+          <w:sz w:val="24"/>
+        </w:rPr>
+        <w:t xml:space="preserve"> desde el que podremos modificar su información</w:t>
+      </w:r>
+      <w:r>
+        <w:rPr>
+          <w:sz w:val="24"/>
+        </w:rPr>
+        <w:t>.</w:t>
+      </w:r>
+    </w:p>
+    <w:p>
+      <w:pPr>
+        <w:pStyle w:val="ListParagraph"/>
+        <w:numPr>
+          <w:ilvl w:val="0"/>
+          <w:numId w:val="26"/>
+        </w:numPr>
+        <w:jc w:val="both"/>
+        <w:rPr>
+          <w:sz w:val="24"/>
+        </w:rPr>
+      </w:pPr>
+      <w:r>
+        <w:rPr>
+          <w:sz w:val="24"/>
+        </w:rPr>
+        <w:t>Para eliminar un servidor portafirmas, mantenerlo pulsado en la lista de servidores y, cuando aparezca el diálogo de edición, pulsar el botón “Eliminar”.</w:t>
+      </w:r>
+    </w:p>
+    <w:p>
+      <w:pPr>
+        <w:pStyle w:val="ListParagraph"/>
+        <w:numPr>
+          <w:ilvl w:val="0"/>
+          <w:numId w:val="26"/>
+        </w:numPr>
+        <w:jc w:val="both"/>
+        <w:rPr>
+          <w:sz w:val="24"/>
+        </w:rPr>
+      </w:pPr>
+      <w:r>
+        <w:rPr>
+          <w:sz w:val="24"/>
+        </w:rPr>
+        <w:t>Si el usuario elimina todos los servidores portafirmas de la lista, automáticamente se volverán a agregar los servidores por defecto.</w:t>
+      </w:r>
+    </w:p>
+    <w:p/>
     <w:p>
       <w:pPr>
         <w:rPr>
@@ -1756,7 +2071,7 @@
       <w:pPr>
         <w:pStyle w:val="Heading1"/>
       </w:pPr>
-      <w:bookmarkStart w:id="18" w:name="_Toc500409095"/>
+      <w:bookmarkStart w:id="18" w:name="_Toc504477149"/>
       <w:bookmarkEnd w:id="17"/>
       <w:r>
         <w:lastRenderedPageBreak/>
@@ -1793,7 +2108,25 @@
         <w:rPr>
           <w:sz w:val="24"/>
         </w:rPr>
-        <w:t>Se abre un diálogo en el que nos permite seleccionar el certificado del usuario.</w:t>
+        <w:t>A continuación, se abrirá</w:t>
+      </w:r>
+      <w:r>
+        <w:rPr>
+          <w:sz w:val="24"/>
+        </w:rPr>
+        <w:t xml:space="preserve"> un diálogo en el que </w:t>
+      </w:r>
+      <w:r>
+        <w:rPr>
+          <w:sz w:val="24"/>
+        </w:rPr>
+        <w:t xml:space="preserve">se </w:t>
+      </w:r>
+      <w:r>
+        <w:rPr>
+          <w:sz w:val="24"/>
+        </w:rPr>
+        <w:t>nos permite seleccionar el certificado del usuario.</w:t>
       </w:r>
     </w:p>
     <w:p>
@@ -1854,6 +2187,46 @@
       </w:r>
     </w:p>
     <w:p>
+      <w:r>
+        <w:rPr>
+          <w:b/>
+          <w:sz w:val="24"/>
+        </w:rPr>
+        <w:t>Advertencia</w:t>
+      </w:r>
+      <w:r>
+        <w:rPr>
+          <w:b/>
+          <w:sz w:val="24"/>
+        </w:rPr>
+        <w:t>:</w:t>
+      </w:r>
+      <w:r>
+        <w:rPr>
+          <w:sz w:val="24"/>
+        </w:rPr>
+        <w:t xml:space="preserve"> </w:t>
+      </w:r>
+      <w:r>
+        <w:t xml:space="preserve">El certificado importado es el que se utilizará tanto para la autenticación del usuario </w:t>
+      </w:r>
+      <w:r>
+        <w:t xml:space="preserve">(mediante un proceso de validación realizado por el propio Portafirmas web), </w:t>
+      </w:r>
+      <w:r>
+        <w:t>como para la firma de las peticiones</w:t>
+      </w:r>
+      <w:r>
+        <w:t>,</w:t>
+      </w:r>
+      <w:r>
+        <w:t xml:space="preserve"> así que se recomienda </w:t>
+      </w:r>
+      <w:r>
+        <w:t>que se utilice siempre un certificado de firma (no repudio) para acceder a la aplicación.</w:t>
+      </w:r>
+    </w:p>
+    <w:p>
       <w:pPr>
         <w:jc w:val="both"/>
         <w:rPr>
@@ -1862,16 +2235,40 @@
       </w:pPr>
       <w:r>
         <w:rPr>
+          <w:sz w:val="24"/>
+        </w:rPr>
+        <w:t>Para que la conexión sea posible</w:t>
+      </w:r>
+      <w:r>
+        <w:rPr>
+          <w:sz w:val="24"/>
+        </w:rPr>
+        <w:t>,</w:t>
+      </w:r>
+      <w:r>
+        <w:rPr>
+          <w:sz w:val="24"/>
+        </w:rPr>
+        <w:t xml:space="preserve"> </w:t>
+      </w:r>
+      <w:r>
+        <w:rPr>
           <w:b/>
           <w:sz w:val="24"/>
         </w:rPr>
-        <w:t>Importante:</w:t>
-      </w:r>
-      <w:r>
-        <w:rPr>
-          <w:sz w:val="24"/>
-        </w:rPr>
-        <w:t xml:space="preserve"> Para que la conexión sea posible el usuario tiene que estar dado de alta previamente en el servidor del portafirmas. Si no es así, dará un error de conexión.</w:t>
+        <w:t>el usuario tiene que estar dado de alta previamente en el servidor del portafirmas</w:t>
+      </w:r>
+      <w:r>
+        <w:rPr>
+          <w:sz w:val="24"/>
+        </w:rPr>
+        <w:t>. Si no es así, dará un error de conexión.</w:t>
+      </w:r>
+      <w:r>
+        <w:rPr>
+          <w:sz w:val="24"/>
+        </w:rPr>
+        <w:t xml:space="preserve"> </w:t>
       </w:r>
     </w:p>
     <w:p>
@@ -1882,13 +2279,28 @@
         <w:rPr>
           <w:sz w:val="24"/>
         </w:rPr>
-        <w:t>Al permitir el uso del certificado, la aplicación móvil intenta validarlo con el servidor, y si la validación es correcta, se entra a la aplicación en la ventana de peticiones pendientes.</w:t>
-      </w:r>
-      <w:r>
-        <w:t xml:space="preserve"> </w:t>
-      </w:r>
-      <w:r>
-        <w:t xml:space="preserve">Firma, </w:t>
+        <w:t>La</w:t>
+      </w:r>
+      <w:r>
+        <w:rPr>
+          <w:sz w:val="24"/>
+        </w:rPr>
+        <w:t xml:space="preserve"> aplicación móvil </w:t>
+      </w:r>
+      <w:r>
+        <w:rPr>
+          <w:sz w:val="24"/>
+        </w:rPr>
+        <w:t>establece una sesión con el Portafirmas web para permitir ver y firmar las peticiones del usuario. Si el establecimiento de sesi</w:t>
+      </w:r>
+      <w:r>
+        <w:rPr>
+          <w:sz w:val="24"/>
+        </w:rPr>
+        <w:t>ón es correcto</w:t>
+      </w:r>
+      <w:r>
+        <w:t>, el usuario será redirigido a la pantalla de peticiones pendientes de firmar.</w:t>
       </w:r>
     </w:p>
     <w:p>
@@ -1900,7 +2312,7 @@
       <w:pPr>
         <w:pStyle w:val="Heading1"/>
       </w:pPr>
-      <w:bookmarkStart w:id="19" w:name="_Toc500409096"/>
+      <w:bookmarkStart w:id="19" w:name="_Toc504477150"/>
       <w:r>
         <w:lastRenderedPageBreak/>
         <w:t>Bandejas de peticiones</w:t>
@@ -1947,14 +2359,16 @@
         <w:rPr>
           <w:rFonts w:cs="Arial"/>
           <w:noProof/>
-          <w:sz w:val="24"/>
+          <w:color w:val="333333"/>
+          <w:sz w:val="20"/>
+          <w:szCs w:val="20"/>
           <w:lang w:eastAsia="es-ES"/>
         </w:rPr>
         <w:drawing>
-          <wp:inline distT="0" distB="0" distL="0" distR="0" wp14:anchorId="25DA16FB" wp14:editId="3AB05409">
-            <wp:extent cx="2245685" cy="2037945"/>
-            <wp:effectExtent l="19050" t="19050" r="21590" b="19685"/>
-            <wp:docPr id="22" name="Imagen 22"/>
+          <wp:inline distT="0" distB="0" distL="0" distR="0">
+            <wp:extent cx="2260800" cy="4021200"/>
+            <wp:effectExtent l="19050" t="19050" r="25400" b="17780"/>
+            <wp:docPr id="15" name="Picture 15"/>
             <wp:cNvGraphicFramePr>
               <a:graphicFrameLocks xmlns:a="http://schemas.openxmlformats.org/drawingml/2006/main" noChangeAspect="1"/>
             </wp:cNvGraphicFramePr>
@@ -1962,34 +2376,33 @@
               <a:graphicData uri="http://schemas.openxmlformats.org/drawingml/2006/picture">
                 <pic:pic xmlns:pic="http://schemas.openxmlformats.org/drawingml/2006/picture">
                   <pic:nvPicPr>
-                    <pic:cNvPr id="0" name="Picture 22"/>
-                    <pic:cNvPicPr>
-                      <a:picLocks noChangeAspect="1" noChangeArrowheads="1"/>
-                    </pic:cNvPicPr>
+                    <pic:cNvPr id="15" name="Screenshot_20180115-174918.png"/>
+                    <pic:cNvPicPr/>
                   </pic:nvPicPr>
                   <pic:blipFill>
-                    <a:blip r:embed="rId17"/>
-                    <a:srcRect/>
+                    <a:blip r:embed="rId17">
+                      <a:extLst>
+                        <a:ext uri="{28A0092B-C50C-407E-A947-70E740481C1C}">
+                          <a14:useLocalDpi xmlns:a14="http://schemas.microsoft.com/office/drawing/2010/main" val="0"/>
+                        </a:ext>
+                      </a:extLst>
+                    </a:blip>
                     <a:stretch>
                       <a:fillRect/>
                     </a:stretch>
                   </pic:blipFill>
-                  <pic:spPr bwMode="auto">
+                  <pic:spPr>
                     <a:xfrm>
                       <a:off x="0" y="0"/>
-                      <a:ext cx="2246808" cy="2038964"/>
+                      <a:ext cx="2260800" cy="4021200"/>
                     </a:xfrm>
                     <a:prstGeom prst="rect">
                       <a:avLst/>
                     </a:prstGeom>
-                    <a:noFill/>
-                    <a:ln w="9525">
+                    <a:ln>
                       <a:solidFill>
                         <a:schemeClr val="tx1"/>
                       </a:solidFill>
-                      <a:miter lim="800000"/>
-                      <a:headEnd/>
-                      <a:tailEnd/>
                     </a:ln>
                   </pic:spPr>
                 </pic:pic>
@@ -2003,6 +2416,66 @@
       <w:pPr>
         <w:jc w:val="both"/>
         <w:rPr>
+          <w:sz w:val="24"/>
+        </w:rPr>
+      </w:pPr>
+      <w:r>
+        <w:rPr>
+          <w:sz w:val="24"/>
+        </w:rPr>
+        <w:t xml:space="preserve">Puede </w:t>
+      </w:r>
+      <w:r>
+        <w:rPr>
+          <w:sz w:val="24"/>
+        </w:rPr>
+        <w:t>firmar</w:t>
+      </w:r>
+      <w:r>
+        <w:rPr>
+          <w:sz w:val="24"/>
+        </w:rPr>
+        <w:t>/</w:t>
+      </w:r>
+      <w:r>
+        <w:rPr>
+          <w:sz w:val="24"/>
+        </w:rPr>
+        <w:t>dar visto bueno o rechazar marcando el recuadro de la derecha de cada petición y seguidamente pulsando el botón correspondiente a la acción que se quiere realizar.</w:t>
+      </w:r>
+    </w:p>
+    <w:p>
+      <w:pPr>
+        <w:jc w:val="both"/>
+        <w:rPr>
+          <w:sz w:val="24"/>
+        </w:rPr>
+      </w:pPr>
+      <w:r>
+        <w:rPr>
+          <w:sz w:val="24"/>
+        </w:rPr>
+        <w:t>Cuando un usuario seleccionar Firmar/</w:t>
+      </w:r>
+      <w:proofErr w:type="spellStart"/>
+      <w:r>
+        <w:rPr>
+          <w:sz w:val="24"/>
+        </w:rPr>
+        <w:t>VºBº</w:t>
+      </w:r>
+      <w:proofErr w:type="spellEnd"/>
+      <w:r>
+        <w:rPr>
+          <w:sz w:val="24"/>
+        </w:rPr>
+        <w:t xml:space="preserve"> de una o más de peticiones se le mostrará el número de cada tipo y se pedirá confirmación antes de procesarlas. El certificado de firma utilizado, en caso de que haya peticiones de firma, será el mismo con el que accedió el usuario.</w:t>
+      </w:r>
+    </w:p>
+    <w:p>
+      <w:pPr>
+        <w:jc w:val="center"/>
+        <w:rPr>
           <w:rFonts w:cs="Arial"/>
           <w:color w:val="333333"/>
           <w:sz w:val="20"/>
@@ -2012,30 +2485,11 @@
       <w:r>
         <w:rPr>
           <w:rFonts w:cs="Arial"/>
-          <w:color w:val="333333"/>
-          <w:sz w:val="20"/>
-          <w:szCs w:val="20"/>
-        </w:rPr>
-        <w:t>Las peticiones se pueden firmar (o dar visto bueno) o rechazar marcando el recuadro de la derecha de cada petición y seguidamente pulsando el botón correspondiente a la acción que se quiere realizar.</w:t>
-      </w:r>
-    </w:p>
-    <w:p>
-      <w:pPr>
-        <w:jc w:val="center"/>
-        <w:rPr>
-          <w:rFonts w:cs="Arial"/>
-          <w:color w:val="333333"/>
-          <w:sz w:val="20"/>
-          <w:szCs w:val="20"/>
-        </w:rPr>
-      </w:pPr>
-      <w:r>
-        <w:rPr>
-          <w:rFonts w:cs="Arial"/>
           <w:noProof/>
           <w:sz w:val="24"/>
           <w:lang w:eastAsia="es-ES"/>
         </w:rPr>
+        <w:lastRenderedPageBreak/>
         <w:drawing>
           <wp:inline distT="0" distB="0" distL="0" distR="0" wp14:anchorId="20EB3049" wp14:editId="79A835DC">
             <wp:extent cx="2189968" cy="3349256"/>
@@ -2089,65 +2543,140 @@
       <w:pPr>
         <w:jc w:val="both"/>
         <w:rPr>
-          <w:rFonts w:cs="Arial"/>
-          <w:color w:val="333333"/>
-          <w:sz w:val="20"/>
-          <w:szCs w:val="20"/>
-        </w:rPr>
-      </w:pPr>
-      <w:r>
-        <w:rPr>
-          <w:rFonts w:cs="Arial"/>
-          <w:color w:val="333333"/>
-          <w:sz w:val="20"/>
-          <w:szCs w:val="20"/>
-        </w:rPr>
-        <w:t>Al firmar una petición, si el proceso se realiza correctamente, la petición pasa a la bandeja de “Terminadas”.</w:t>
+          <w:sz w:val="24"/>
+        </w:rPr>
+      </w:pPr>
+      <w:r>
+        <w:rPr>
+          <w:sz w:val="24"/>
+        </w:rPr>
+        <w:t>Cuando el usuario seleccione Rechazar peticiones, se le pedirá confirmación de la operación y que se asigne un motivo de rechazo para que este quede registrado y llegue a la aplicación o persona que solicitó la firma. El motivo de rechazo introducido aplicará a todas las peticiones actualmente seleccionadas. Si no se especifica motivo de rechazo se aplicará un texto de rechazo genérico.</w:t>
       </w:r>
     </w:p>
     <w:p>
       <w:pPr>
         <w:jc w:val="both"/>
         <w:rPr>
-          <w:rFonts w:cs="Arial"/>
-          <w:color w:val="333333"/>
-          <w:sz w:val="20"/>
-          <w:szCs w:val="20"/>
-        </w:rPr>
-      </w:pPr>
-      <w:r>
-        <w:rPr>
-          <w:rFonts w:cs="Arial"/>
-          <w:color w:val="333333"/>
-          <w:sz w:val="20"/>
-          <w:szCs w:val="20"/>
-        </w:rPr>
-        <w:t>Pulsando directamente en la petición accederemos a una pantalla para ver su contenido.</w:t>
-      </w:r>
-    </w:p>
-    <w:p>
-      <w:pPr>
-        <w:jc w:val="center"/>
-        <w:rPr>
-          <w:rFonts w:cs="Arial"/>
-          <w:color w:val="333333"/>
-          <w:sz w:val="20"/>
-          <w:szCs w:val="20"/>
-        </w:rPr>
-      </w:pPr>
-      <w:r>
-        <w:rPr>
-          <w:rFonts w:cs="Arial"/>
+          <w:sz w:val="24"/>
+        </w:rPr>
+      </w:pPr>
+      <w:r>
+        <w:rPr>
+          <w:sz w:val="24"/>
+        </w:rPr>
+        <w:t xml:space="preserve">Al </w:t>
+      </w:r>
+      <w:r>
+        <w:rPr>
+          <w:sz w:val="24"/>
+        </w:rPr>
+        <w:t>procesar</w:t>
+      </w:r>
+      <w:r>
+        <w:rPr>
+          <w:sz w:val="24"/>
+        </w:rPr>
+        <w:t xml:space="preserve"> una petición, si el proceso se realiza correctamente, la petición pasa a la bandeja de “</w:t>
+      </w:r>
+      <w:r>
+        <w:rPr>
+          <w:sz w:val="24"/>
+        </w:rPr>
+        <w:t>Firmadas</w:t>
+      </w:r>
+      <w:r>
+        <w:rPr>
+          <w:sz w:val="24"/>
+        </w:rPr>
+        <w:t>”.</w:t>
+      </w:r>
+      <w:r>
+        <w:rPr>
+          <w:sz w:val="24"/>
+        </w:rPr>
+        <w:t xml:space="preserve"> Al rechazar peticiones, estas pasan a la bandeja de “Rechazadas”.</w:t>
+      </w:r>
+    </w:p>
+    <w:p>
+      <w:pPr>
+        <w:jc w:val="both"/>
+        <w:rPr>
+          <w:sz w:val="24"/>
+        </w:rPr>
+      </w:pPr>
+      <w:r>
+        <w:rPr>
+          <w:sz w:val="24"/>
+        </w:rPr>
+        <w:t xml:space="preserve">Desde el menú contextual del listado de peticiones podemos </w:t>
+      </w:r>
+      <w:r>
+        <w:rPr>
+          <w:sz w:val="24"/>
+        </w:rPr>
+        <w:t xml:space="preserve">cambiar de listado. Así el </w:t>
+      </w:r>
+      <w:r>
+        <w:rPr>
+          <w:sz w:val="24"/>
+        </w:rPr>
+        <w:t xml:space="preserve">usuario puede alternar entre estos listados </w:t>
+      </w:r>
+      <w:r>
+        <w:rPr>
+          <w:sz w:val="24"/>
+        </w:rPr>
+        <w:t>de peticiones Pendientes, Firmadas y Rechazadas</w:t>
+      </w:r>
+      <w:r>
+        <w:rPr>
+          <w:sz w:val="24"/>
+        </w:rPr>
+        <w:t>.</w:t>
+      </w:r>
+    </w:p>
+    <w:p>
+      <w:pPr>
+        <w:jc w:val="both"/>
+        <w:rPr>
+          <w:sz w:val="24"/>
+        </w:rPr>
+      </w:pPr>
+      <w:r>
+        <w:rPr>
+          <w:sz w:val="24"/>
+        </w:rPr>
+        <w:t xml:space="preserve">Los listados de peticiones no se actualizan automáticamente. Si el usuario desea </w:t>
+      </w:r>
+      <w:r>
+        <w:rPr>
+          <w:sz w:val="24"/>
+        </w:rPr>
+        <w:t>actualizar un listado</w:t>
+      </w:r>
+      <w:r>
+        <w:rPr>
+          <w:sz w:val="24"/>
+        </w:rPr>
+        <w:t xml:space="preserve">, deberá pulsar el botón </w:t>
+      </w:r>
+      <w:r>
+        <w:rPr>
+          <w:sz w:val="24"/>
+        </w:rPr>
+        <w:t>actualizar de la barra de menú (</w:t>
+      </w:r>
+      <w:r>
+        <w:rPr>
           <w:noProof/>
           <w:sz w:val="24"/>
           <w:lang w:eastAsia="es-ES"/>
         </w:rPr>
-        <w:lastRenderedPageBreak/>
         <w:drawing>
-          <wp:inline distT="0" distB="0" distL="0" distR="0" wp14:anchorId="5A1A2933" wp14:editId="38AB7C51">
-            <wp:extent cx="2192523" cy="3082893"/>
-            <wp:effectExtent l="19050" t="19050" r="17780" b="22860"/>
-            <wp:docPr id="25" name="Imagen 25"/>
+          <wp:inline distT="0" distB="0" distL="0" distR="0">
+            <wp:extent cx="181638" cy="192450"/>
+            <wp:effectExtent l="0" t="0" r="8890" b="0"/>
+            <wp:docPr id="26" name="Picture 26"/>
             <wp:cNvGraphicFramePr>
               <a:graphicFrameLocks xmlns:a="http://schemas.openxmlformats.org/drawingml/2006/main" noChangeAspect="1"/>
             </wp:cNvGraphicFramePr>
@@ -2155,35 +2684,29 @@
               <a:graphicData uri="http://schemas.openxmlformats.org/drawingml/2006/picture">
                 <pic:pic xmlns:pic="http://schemas.openxmlformats.org/drawingml/2006/picture">
                   <pic:nvPicPr>
-                    <pic:cNvPr id="0" name="Picture 25"/>
-                    <pic:cNvPicPr>
-                      <a:picLocks noChangeAspect="1" noChangeArrowheads="1"/>
-                    </pic:cNvPicPr>
+                    <pic:cNvPr id="26" name="update.png"/>
+                    <pic:cNvPicPr/>
                   </pic:nvPicPr>
                   <pic:blipFill>
-                    <a:blip r:embed="rId19"/>
-                    <a:srcRect/>
+                    <a:blip r:embed="rId19">
+                      <a:extLst>
+                        <a:ext uri="{28A0092B-C50C-407E-A947-70E740481C1C}">
+                          <a14:useLocalDpi xmlns:a14="http://schemas.microsoft.com/office/drawing/2010/main" val="0"/>
+                        </a:ext>
+                      </a:extLst>
+                    </a:blip>
                     <a:stretch>
                       <a:fillRect/>
                     </a:stretch>
                   </pic:blipFill>
-                  <pic:spPr bwMode="auto">
+                  <pic:spPr>
                     <a:xfrm>
                       <a:off x="0" y="0"/>
-                      <a:ext cx="2194244" cy="3085312"/>
+                      <a:ext cx="186537" cy="197640"/>
                     </a:xfrm>
                     <a:prstGeom prst="rect">
                       <a:avLst/>
                     </a:prstGeom>
-                    <a:noFill/>
-                    <a:ln w="9525">
-                      <a:solidFill>
-                        <a:schemeClr val="tx1"/>
-                      </a:solidFill>
-                      <a:miter lim="800000"/>
-                      <a:headEnd/>
-                      <a:tailEnd/>
-                    </a:ln>
                   </pic:spPr>
                 </pic:pic>
               </a:graphicData>
@@ -2191,54 +2714,76 @@
           </wp:inline>
         </w:drawing>
       </w:r>
-    </w:p>
-    <w:p>
-      <w:pPr>
-        <w:rPr>
-          <w:rFonts w:cs="Arial"/>
-          <w:color w:val="333333"/>
-          <w:sz w:val="20"/>
-          <w:szCs w:val="20"/>
-        </w:rPr>
-      </w:pPr>
-      <w:r>
-        <w:rPr>
-          <w:rFonts w:cs="Arial"/>
-          <w:color w:val="333333"/>
-          <w:sz w:val="20"/>
-          <w:szCs w:val="20"/>
-        </w:rPr>
-        <w:t>Desde esta pantalla también se puede firmar o rechazar la petición que se ha abierto.</w:t>
-      </w:r>
-    </w:p>
-    <w:p>
-      <w:pPr>
-        <w:rPr>
-          <w:rFonts w:cs="Arial"/>
-          <w:color w:val="333333"/>
-          <w:sz w:val="20"/>
-          <w:szCs w:val="20"/>
-        </w:rPr>
-      </w:pPr>
-      <w:r>
-        <w:rPr>
-          <w:rFonts w:cs="Arial"/>
-          <w:color w:val="333333"/>
-          <w:sz w:val="20"/>
-          <w:szCs w:val="20"/>
-        </w:rPr>
-        <w:t>La pestaña “Documentos” contiene los documentos que se van a firmar. Estos documentos se podrán abrir o visualizar siempre que el dispositivo disponga de una aplicación asociada a esos documentos.</w:t>
+      <w:r>
+        <w:rPr>
+          <w:sz w:val="24"/>
+        </w:rPr>
+        <w:t>).</w:t>
+      </w:r>
+    </w:p>
+    <w:p>
+      <w:pPr>
+        <w:jc w:val="both"/>
+        <w:rPr>
+          <w:sz w:val="24"/>
+        </w:rPr>
+      </w:pPr>
+      <w:r>
+        <w:rPr>
+          <w:sz w:val="24"/>
+        </w:rPr>
+        <w:t>En caso de existir peticiones próximas a caducar, estas se situarán al principio del listado de peticiones y se remarcarán como tales.</w:t>
+      </w:r>
+    </w:p>
+    <w:p>
+      <w:pPr>
+        <w:jc w:val="both"/>
+        <w:rPr>
+          <w:sz w:val="24"/>
+        </w:rPr>
+      </w:pPr>
+      <w:r>
+        <w:rPr>
+          <w:b/>
+          <w:sz w:val="24"/>
+        </w:rPr>
+        <w:t>Advertencia</w:t>
+      </w:r>
+      <w:r>
+        <w:rPr>
+          <w:sz w:val="24"/>
+        </w:rPr>
+        <w:t xml:space="preserve">: Las peticiones próximas a caducar que se muestran al inicio del listado son aquellas que se visualizan en la página actual del listado de peticiones. Si existiesen varias páginas de peticiones, es posible que haya más peticiones próximas a caducar que no se estén mostrando en ese momento y sea necesario acceder al resto de páginas para verlas. </w:t>
+      </w:r>
+    </w:p>
+    <w:p>
+      <w:pPr>
+        <w:pStyle w:val="Heading2"/>
+      </w:pPr>
+      <w:bookmarkStart w:id="20" w:name="_Toc504477151"/>
+      <w:r>
+        <w:lastRenderedPageBreak/>
+        <w:t>Filtrado de peticiones</w:t>
+      </w:r>
+      <w:bookmarkEnd w:id="20"/>
+    </w:p>
+    <w:p>
+      <w:pPr>
+        <w:jc w:val="both"/>
+        <w:rPr>
+          <w:sz w:val="24"/>
+        </w:rPr>
+      </w:pPr>
+      <w:r>
+        <w:rPr>
+          <w:sz w:val="24"/>
+        </w:rPr>
+        <w:t>Desde cualquiera de las bandejas de peticiones podemos activar los filtros para que se muestren solamente aquellas peticiones que cumplan las condiciones establecidas en esos campos. Esto puede hacerse a través de la opción “Filtrar” del menú contextual de los listados. Este diálogo también permite seleccionar el criterio de ordenación del listado.</w:t>
       </w:r>
     </w:p>
     <w:p>
       <w:pPr>
         <w:jc w:val="center"/>
-        <w:rPr>
-          <w:rFonts w:cs="Arial"/>
-          <w:color w:val="333333"/>
-          <w:sz w:val="20"/>
-          <w:szCs w:val="20"/>
-        </w:rPr>
       </w:pPr>
       <w:r>
         <w:rPr>
@@ -2248,101 +2793,7 @@
           <w:lang w:eastAsia="es-ES"/>
         </w:rPr>
         <w:drawing>
-          <wp:inline distT="0" distB="0" distL="0" distR="0" wp14:anchorId="30A8B394" wp14:editId="52FE1041">
-            <wp:extent cx="2149992" cy="2197370"/>
-            <wp:effectExtent l="19050" t="19050" r="22225" b="12700"/>
-            <wp:docPr id="28" name="Imagen 28"/>
-            <wp:cNvGraphicFramePr>
-              <a:graphicFrameLocks xmlns:a="http://schemas.openxmlformats.org/drawingml/2006/main" noChangeAspect="1"/>
-            </wp:cNvGraphicFramePr>
-            <a:graphic xmlns:a="http://schemas.openxmlformats.org/drawingml/2006/main">
-              <a:graphicData uri="http://schemas.openxmlformats.org/drawingml/2006/picture">
-                <pic:pic xmlns:pic="http://schemas.openxmlformats.org/drawingml/2006/picture">
-                  <pic:nvPicPr>
-                    <pic:cNvPr id="0" name="Picture 28"/>
-                    <pic:cNvPicPr>
-                      <a:picLocks noChangeAspect="1" noChangeArrowheads="1"/>
-                    </pic:cNvPicPr>
-                  </pic:nvPicPr>
-                  <pic:blipFill>
-                    <a:blip r:embed="rId20"/>
-                    <a:srcRect/>
-                    <a:stretch>
-                      <a:fillRect/>
-                    </a:stretch>
-                  </pic:blipFill>
-                  <pic:spPr bwMode="auto">
-                    <a:xfrm>
-                      <a:off x="0" y="0"/>
-                      <a:ext cx="2149927" cy="2197304"/>
-                    </a:xfrm>
-                    <a:prstGeom prst="rect">
-                      <a:avLst/>
-                    </a:prstGeom>
-                    <a:noFill/>
-                    <a:ln w="9525">
-                      <a:solidFill>
-                        <a:schemeClr val="tx1"/>
-                      </a:solidFill>
-                      <a:miter lim="800000"/>
-                      <a:headEnd/>
-                      <a:tailEnd/>
-                    </a:ln>
-                  </pic:spPr>
-                </pic:pic>
-              </a:graphicData>
-            </a:graphic>
-          </wp:inline>
-        </w:drawing>
-      </w:r>
-    </w:p>
-    <w:p>
-      <w:pPr>
-        <w:pStyle w:val="Heading2"/>
-      </w:pPr>
-      <w:bookmarkStart w:id="20" w:name="_Toc500409097"/>
-      <w:r>
-        <w:t>Bandejas de peticiones firmadas y peticiones rechazadas</w:t>
-      </w:r>
-      <w:bookmarkEnd w:id="20"/>
-    </w:p>
-    <w:p>
-      <w:pPr>
-        <w:jc w:val="both"/>
-      </w:pPr>
-      <w:r>
-        <w:t>El menú contextual de las bandejas de peticiones permite pasar de una bandeja a las otras. Por ejemplo, en el caso de las imágenes anteriores que estábamos situados en la bandeja de peticiones pendientes, al pulsar en el menú contextual podemos pasar a las bandejas de peticiones firmadas y a la de peticiones rechazadas.</w:t>
-      </w:r>
-    </w:p>
-    <w:p>
-      <w:pPr>
-        <w:pStyle w:val="Heading2"/>
-      </w:pPr>
-      <w:bookmarkStart w:id="21" w:name="_Toc500409098"/>
-      <w:r>
-        <w:lastRenderedPageBreak/>
-        <w:t>Filtros de peticiones</w:t>
-      </w:r>
-      <w:bookmarkEnd w:id="21"/>
-    </w:p>
-    <w:p>
-      <w:r>
-        <w:t>En cualquiera de las bandejas de peticiones podemos activar los filtros para que se muestren solamente aquellas peticiones que cumplan las condiciones establecidas en esos campos.</w:t>
-      </w:r>
-    </w:p>
-    <w:p>
-      <w:pPr>
-        <w:jc w:val="center"/>
-      </w:pPr>
-      <w:r>
-        <w:rPr>
-          <w:rFonts w:cs="Arial"/>
-          <w:noProof/>
-          <w:sz w:val="24"/>
-          <w:lang w:eastAsia="es-ES"/>
-        </w:rPr>
-        <w:drawing>
-          <wp:inline distT="0" distB="0" distL="0" distR="0" wp14:anchorId="0BCF3BB6" wp14:editId="28325ACF">
+          <wp:inline distT="0" distB="0" distL="0" distR="0" wp14:anchorId="00A6D8B9" wp14:editId="1BD4CEF5">
             <wp:extent cx="2048400" cy="3506400"/>
             <wp:effectExtent l="19050" t="19050" r="28575" b="18415"/>
             <wp:docPr id="31" name="Imagen 31"/>
@@ -2359,7 +2810,7 @@
                     </pic:cNvPicPr>
                   </pic:nvPicPr>
                   <pic:blipFill>
-                    <a:blip r:embed="rId21"/>
+                    <a:blip r:embed="rId20"/>
                     <a:srcRect/>
                     <a:stretch>
                       <a:fillRect/>
@@ -2391,39 +2842,63 @@
       </w:r>
     </w:p>
     <w:p>
+      <w:r>
+        <w:br w:type="page"/>
+      </w:r>
+    </w:p>
+    <w:p>
+      <w:pPr>
+        <w:pStyle w:val="Heading1"/>
+      </w:pPr>
+      <w:bookmarkStart w:id="21" w:name="_Toc504477152"/>
+      <w:r>
+        <w:lastRenderedPageBreak/>
+        <w:t>Detalle de petición</w:t>
+      </w:r>
+      <w:bookmarkEnd w:id="21"/>
+    </w:p>
+    <w:p>
       <w:pPr>
         <w:jc w:val="both"/>
-      </w:pPr>
-      <w:r>
-        <w:t>El diálogo de filtrado también permite seleccionar el campo sobre el que se basa la ordenación de la bandeja.</w:t>
-      </w:r>
-    </w:p>
-    <w:p>
-      <w:pPr>
-        <w:rPr>
-          <w:sz w:val="24"/>
-        </w:rPr>
-      </w:pPr>
-      <w:r>
-        <w:rPr>
-          <w:sz w:val="24"/>
-        </w:rPr>
-        <w:br w:type="page"/>
-      </w:r>
-    </w:p>
-    <w:p>
-      <w:pPr>
-        <w:jc w:val="both"/>
-        <w:rPr>
-          <w:sz w:val="24"/>
-        </w:rPr>
-      </w:pPr>
-      <w:r>
-        <w:rPr>
-          <w:sz w:val="24"/>
-        </w:rPr>
-        <w:lastRenderedPageBreak/>
-        <w:t>Veremos como ahora la lista se nos muestra en modo edición de manera que podemos seleccionar las peticiones que queramos procesar.</w:t>
+        <w:rPr>
+          <w:sz w:val="24"/>
+        </w:rPr>
+      </w:pPr>
+      <w:r>
+        <w:rPr>
+          <w:sz w:val="24"/>
+        </w:rPr>
+        <w:t xml:space="preserve">Pulsando directamente en </w:t>
+      </w:r>
+      <w:r>
+        <w:rPr>
+          <w:sz w:val="24"/>
+        </w:rPr>
+        <w:t>un</w:t>
+      </w:r>
+      <w:r>
+        <w:rPr>
+          <w:sz w:val="24"/>
+        </w:rPr>
+        <w:t xml:space="preserve">a petición accederemos a una pantalla para ver su </w:t>
+      </w:r>
+      <w:r>
+        <w:rPr>
+          <w:sz w:val="24"/>
+        </w:rPr>
+        <w:t>información</w:t>
+      </w:r>
+      <w:r>
+        <w:rPr>
+          <w:sz w:val="24"/>
+        </w:rPr>
+        <w:t>.</w:t>
+      </w:r>
+      <w:r>
+        <w:rPr>
+          <w:sz w:val="24"/>
+        </w:rPr>
+        <w:t xml:space="preserve"> Entre ella veremos el asunto, referencia, la fecha de envío, la fecha de caducidad (si aplica), la aplicación desde la que se envía, el motivo de rechazo (si aplica) y los remitentes.</w:t>
       </w:r>
     </w:p>
     <w:p>
@@ -2439,28 +2914,29 @@
       <w:r>
         <w:rPr>
           <w:rFonts w:cs="Arial"/>
-          <w:b/>
           <w:noProof/>
-          <w:sz w:val="24"/>
+          <w:color w:val="333333"/>
+          <w:sz w:val="20"/>
+          <w:szCs w:val="20"/>
           <w:lang w:eastAsia="es-ES"/>
         </w:rPr>
         <w:drawing>
-          <wp:inline distT="0" distB="0" distL="0" distR="0" wp14:anchorId="11868B19" wp14:editId="7192F108">
-            <wp:extent cx="1681036" cy="2985976"/>
-            <wp:effectExtent l="76200" t="76200" r="71564" b="62024"/>
-            <wp:docPr id="33" name="Imagen 18"/>
-            <wp:cNvGraphicFramePr/>
+          <wp:inline distT="0" distB="0" distL="0" distR="0">
+            <wp:extent cx="2264400" cy="4017600"/>
+            <wp:effectExtent l="19050" t="19050" r="22225" b="21590"/>
+            <wp:docPr id="23" name="Picture 23"/>
+            <wp:cNvGraphicFramePr>
+              <a:graphicFrameLocks xmlns:a="http://schemas.openxmlformats.org/drawingml/2006/main" noChangeAspect="1"/>
+            </wp:cNvGraphicFramePr>
             <a:graphic xmlns:a="http://schemas.openxmlformats.org/drawingml/2006/main">
               <a:graphicData uri="http://schemas.openxmlformats.org/drawingml/2006/picture">
                 <pic:pic xmlns:pic="http://schemas.openxmlformats.org/drawingml/2006/picture">
                   <pic:nvPicPr>
-                    <pic:cNvPr id="23" name="Picture 5"/>
-                    <pic:cNvPicPr>
-                      <a:picLocks noChangeAspect="1"/>
-                    </pic:cNvPicPr>
+                    <pic:cNvPr id="23" name="Screenshot_20180115-174242.png"/>
+                    <pic:cNvPicPr/>
                   </pic:nvPicPr>
                   <pic:blipFill>
-                    <a:blip r:embed="rId22" cstate="print">
+                    <a:blip r:embed="rId21">
                       <a:extLst>
                         <a:ext uri="{28A0092B-C50C-407E-A947-70E740481C1C}">
                           <a14:useLocalDpi xmlns:a14="http://schemas.microsoft.com/office/drawing/2010/main" val="0"/>
@@ -2474,18 +2950,16 @@
                   <pic:spPr>
                     <a:xfrm>
                       <a:off x="0" y="0"/>
-                      <a:ext cx="1694583" cy="3010039"/>
+                      <a:ext cx="2264400" cy="4017600"/>
                     </a:xfrm>
                     <a:prstGeom prst="rect">
                       <a:avLst/>
                     </a:prstGeom>
-                    <a:effectLst>
-                      <a:outerShdw blurRad="63500" sx="102000" sy="102000" algn="ctr" rotWithShape="0">
-                        <a:prstClr val="black">
-                          <a:alpha val="40000"/>
-                        </a:prstClr>
-                      </a:outerShdw>
-                    </a:effectLst>
+                    <a:ln>
+                      <a:solidFill>
+                        <a:schemeClr val="tx1"/>
+                      </a:solidFill>
+                    </a:ln>
                   </pic:spPr>
                 </pic:pic>
               </a:graphicData>
@@ -2505,44 +2979,111 @@
         <w:rPr>
           <w:sz w:val="24"/>
         </w:rPr>
-        <w:t>Una vez seleccionada alguna petición los botones inferiores de “Firmar/Visto Bueno” y “Rechazar” se habilitarán para que podamos pulsarlos y procesar como queramos las peticiones seleccionadas.</w:t>
+        <w:t>Desde esta pantalla también se puede firmar o rechazar la petición que se ha abierto</w:t>
+      </w:r>
+      <w:r>
+        <w:rPr>
+          <w:sz w:val="24"/>
+        </w:rPr>
+        <w:t xml:space="preserve"> a través de los botones correspondientes</w:t>
+      </w:r>
+      <w:r>
+        <w:rPr>
+          <w:sz w:val="24"/>
+        </w:rPr>
+        <w:t>.</w:t>
+      </w:r>
+    </w:p>
+    <w:p>
+      <w:pPr>
+        <w:jc w:val="both"/>
+        <w:rPr>
+          <w:sz w:val="24"/>
+        </w:rPr>
+      </w:pPr>
+      <w:r>
+        <w:rPr>
+          <w:sz w:val="24"/>
+        </w:rPr>
+        <w:t xml:space="preserve">La pestaña </w:t>
+      </w:r>
+      <w:r>
+        <w:rPr>
+          <w:sz w:val="24"/>
+        </w:rPr>
+        <w:t>“L</w:t>
+      </w:r>
+      <w:r>
+        <w:rPr>
+          <w:sz w:val="24"/>
+        </w:rPr>
+        <w:t>íneas de firma</w:t>
+      </w:r>
+      <w:r>
+        <w:rPr>
+          <w:sz w:val="24"/>
+        </w:rPr>
+        <w:t>”</w:t>
+      </w:r>
+      <w:r>
+        <w:rPr>
+          <w:sz w:val="24"/>
+        </w:rPr>
+        <w:t xml:space="preserve"> muestra el flujo de vistos buenos y firmas que seguirá la petición</w:t>
+      </w:r>
+      <w:r>
+        <w:rPr>
+          <w:sz w:val="24"/>
+        </w:rPr>
+        <w:t>, quienes deberán procesarla y la operación en cuestión a realizar (Firma o Visto Bueno)</w:t>
+      </w:r>
+      <w:r>
+        <w:rPr>
+          <w:sz w:val="24"/>
+        </w:rPr>
+        <w:t>. Cuando se indica que la firma de una petición es “en cascada”</w:t>
+      </w:r>
+      <w:r>
+        <w:rPr>
+          <w:sz w:val="24"/>
+        </w:rPr>
+        <w:t>, se indica que deberá procesarla uno de los individuos de una línea de firma antes que la petición llegue a los de la siguiente línea. Cuando la petición sea “en paralelo” los individuos de las distintas líneas de firma podrán procesarla en paralelo.</w:t>
       </w:r>
     </w:p>
     <w:p>
       <w:pPr>
         <w:jc w:val="center"/>
         <w:rPr>
+          <w:sz w:val="24"/>
+        </w:rPr>
+      </w:pPr>
+      <w:r>
+        <w:rPr>
           <w:rFonts w:cs="Arial"/>
+          <w:noProof/>
           <w:color w:val="333333"/>
           <w:sz w:val="20"/>
           <w:szCs w:val="20"/>
-        </w:rPr>
-      </w:pPr>
-      <w:r>
-        <w:rPr>
-          <w:rFonts w:cs="Arial"/>
-          <w:b/>
-          <w:noProof/>
-          <w:sz w:val="24"/>
           <w:lang w:eastAsia="es-ES"/>
         </w:rPr>
+        <w:lastRenderedPageBreak/>
         <w:drawing>
-          <wp:inline distT="0" distB="0" distL="0" distR="0" wp14:anchorId="4596C46B" wp14:editId="43FA29E4">
-            <wp:extent cx="1697223" cy="3020826"/>
-            <wp:effectExtent l="76200" t="76200" r="74427" b="65274"/>
-            <wp:docPr id="45" name="Imagen 19"/>
-            <wp:cNvGraphicFramePr/>
+          <wp:inline distT="0" distB="0" distL="0" distR="0" wp14:anchorId="5ABF0896" wp14:editId="6DB94924">
+            <wp:extent cx="2264400" cy="4017600"/>
+            <wp:effectExtent l="19050" t="19050" r="22225" b="21590"/>
+            <wp:docPr id="17" name="Picture 17"/>
+            <wp:cNvGraphicFramePr>
+              <a:graphicFrameLocks xmlns:a="http://schemas.openxmlformats.org/drawingml/2006/main" noChangeAspect="1"/>
+            </wp:cNvGraphicFramePr>
             <a:graphic xmlns:a="http://schemas.openxmlformats.org/drawingml/2006/main">
               <a:graphicData uri="http://schemas.openxmlformats.org/drawingml/2006/picture">
                 <pic:pic xmlns:pic="http://schemas.openxmlformats.org/drawingml/2006/picture">
                   <pic:nvPicPr>
-                    <pic:cNvPr id="24" name="Picture 7"/>
-                    <pic:cNvPicPr>
-                      <a:picLocks noChangeAspect="1"/>
-                    </pic:cNvPicPr>
+                    <pic:cNvPr id="17" name="Screenshot_20171114-100430.png"/>
+                    <pic:cNvPicPr/>
                   </pic:nvPicPr>
                   <pic:blipFill>
-                    <a:blip r:embed="rId23" cstate="print">
+                    <a:blip r:embed="rId22">
                       <a:extLst>
                         <a:ext uri="{28A0092B-C50C-407E-A947-70E740481C1C}">
                           <a14:useLocalDpi xmlns:a14="http://schemas.microsoft.com/office/drawing/2010/main" val="0"/>
@@ -2556,18 +3097,16 @@
                   <pic:spPr>
                     <a:xfrm>
                       <a:off x="0" y="0"/>
-                      <a:ext cx="1703714" cy="3032378"/>
+                      <a:ext cx="2264400" cy="4017600"/>
                     </a:xfrm>
                     <a:prstGeom prst="rect">
                       <a:avLst/>
                     </a:prstGeom>
-                    <a:effectLst>
-                      <a:outerShdw blurRad="63500" sx="102000" sy="102000" algn="ctr" rotWithShape="0">
-                        <a:prstClr val="black">
-                          <a:alpha val="40000"/>
-                        </a:prstClr>
-                      </a:outerShdw>
-                    </a:effectLst>
+                    <a:ln>
+                      <a:solidFill>
+                        <a:schemeClr val="tx1"/>
+                      </a:solidFill>
+                    </a:ln>
                   </pic:spPr>
                 </pic:pic>
               </a:graphicData>
@@ -2578,16 +3117,66 @@
     </w:p>
     <w:p>
       <w:pPr>
-        <w:rPr>
-          <w:sz w:val="24"/>
-        </w:rPr>
-      </w:pPr>
-      <w:r>
-        <w:rPr>
-          <w:sz w:val="24"/>
-        </w:rPr>
-        <w:lastRenderedPageBreak/>
-        <w:t>Estas acciones también se pueden llevar a cabo desde el detalle de una petición pendiente. Para ello, una vez dentro del detalle, solo debemos pulsar sobre el botón superior derecho y nos aparecerán las diferentes opciones.</w:t>
+        <w:jc w:val="both"/>
+        <w:rPr>
+          <w:sz w:val="24"/>
+        </w:rPr>
+      </w:pPr>
+      <w:r>
+        <w:rPr>
+          <w:sz w:val="24"/>
+        </w:rPr>
+        <w:t>La pestaña “Documentos” contiene los documentos que se van a firmar</w:t>
+      </w:r>
+      <w:r>
+        <w:rPr>
+          <w:sz w:val="24"/>
+        </w:rPr>
+        <w:t xml:space="preserve"> y, si existen</w:t>
+      </w:r>
+      <w:r>
+        <w:rPr>
+          <w:sz w:val="24"/>
+        </w:rPr>
+        <w:t xml:space="preserve"> (y la versión del Portafirmas web al que se conecta lo soporta)</w:t>
+      </w:r>
+      <w:r>
+        <w:rPr>
+          <w:sz w:val="24"/>
+        </w:rPr>
+        <w:t>, los documentos anexos a la petición, los cuales no se firman nunca, pero pueden ayudar al usuario a determinar si debe firmar los documentos</w:t>
+      </w:r>
+      <w:r>
+        <w:rPr>
+          <w:sz w:val="24"/>
+        </w:rPr>
+        <w:t>. Estos documentos se podrán abrir o visualizar siempre que el dispositivo disponga de una aplicación asociada a</w:t>
+      </w:r>
+      <w:r>
+        <w:rPr>
+          <w:sz w:val="24"/>
+        </w:rPr>
+        <w:t>l tipo de documento</w:t>
+      </w:r>
+      <w:r>
+        <w:rPr>
+          <w:sz w:val="24"/>
+        </w:rPr>
+        <w:t>.</w:t>
+      </w:r>
+    </w:p>
+    <w:p>
+      <w:pPr>
+        <w:jc w:val="both"/>
+        <w:rPr>
+          <w:sz w:val="24"/>
+        </w:rPr>
+      </w:pPr>
+      <w:r>
+        <w:rPr>
+          <w:sz w:val="24"/>
+        </w:rPr>
+        <w:t>Cuando se visualice el detalle de una petición firmada se podrán ver o descargar también las firmas generadas y los documentos con el detalle de las firmas (informes de firma).</w:t>
       </w:r>
     </w:p>
     <w:p>
@@ -2603,28 +3192,30 @@
       <w:r>
         <w:rPr>
           <w:rFonts w:cs="Arial"/>
-          <w:b/>
           <w:noProof/>
-          <w:sz w:val="24"/>
+          <w:color w:val="333333"/>
+          <w:sz w:val="20"/>
+          <w:szCs w:val="20"/>
           <w:lang w:eastAsia="es-ES"/>
         </w:rPr>
+        <w:lastRenderedPageBreak/>
         <w:drawing>
-          <wp:inline distT="0" distB="0" distL="0" distR="0" wp14:anchorId="073C5921" wp14:editId="3134004F">
-            <wp:extent cx="1580264" cy="2812655"/>
-            <wp:effectExtent l="57150" t="76200" r="77086" b="63895"/>
-            <wp:docPr id="46" name="Imagen 20"/>
-            <wp:cNvGraphicFramePr/>
+          <wp:inline distT="0" distB="0" distL="0" distR="0" wp14:anchorId="3DBFF781" wp14:editId="0886F060">
+            <wp:extent cx="2264400" cy="4017600"/>
+            <wp:effectExtent l="19050" t="19050" r="22225" b="21590"/>
+            <wp:docPr id="20" name="Picture 20"/>
+            <wp:cNvGraphicFramePr>
+              <a:graphicFrameLocks xmlns:a="http://schemas.openxmlformats.org/drawingml/2006/main" noChangeAspect="1"/>
+            </wp:cNvGraphicFramePr>
             <a:graphic xmlns:a="http://schemas.openxmlformats.org/drawingml/2006/main">
               <a:graphicData uri="http://schemas.openxmlformats.org/drawingml/2006/picture">
                 <pic:pic xmlns:pic="http://schemas.openxmlformats.org/drawingml/2006/picture">
                   <pic:nvPicPr>
-                    <pic:cNvPr id="37" name="Picture 11"/>
-                    <pic:cNvPicPr>
-                      <a:picLocks noChangeAspect="1"/>
-                    </pic:cNvPicPr>
+                    <pic:cNvPr id="20" name="Screenshot_20171114-100500.png"/>
+                    <pic:cNvPicPr/>
                   </pic:nvPicPr>
                   <pic:blipFill>
-                    <a:blip r:embed="rId24" cstate="print">
+                    <a:blip r:embed="rId23">
                       <a:extLst>
                         <a:ext uri="{28A0092B-C50C-407E-A947-70E740481C1C}">
                           <a14:useLocalDpi xmlns:a14="http://schemas.microsoft.com/office/drawing/2010/main" val="0"/>
@@ -2638,18 +3229,16 @@
                   <pic:spPr>
                     <a:xfrm>
                       <a:off x="0" y="0"/>
-                      <a:ext cx="1586307" cy="2823411"/>
+                      <a:ext cx="2264400" cy="4017600"/>
                     </a:xfrm>
                     <a:prstGeom prst="rect">
                       <a:avLst/>
                     </a:prstGeom>
-                    <a:effectLst>
-                      <a:outerShdw blurRad="63500" sx="102000" sy="102000" algn="ctr" rotWithShape="0">
-                        <a:prstClr val="black">
-                          <a:alpha val="40000"/>
-                        </a:prstClr>
-                      </a:outerShdw>
-                    </a:effectLst>
+                    <a:ln>
+                      <a:solidFill>
+                        <a:schemeClr val="tx1"/>
+                      </a:solidFill>
+                    </a:ln>
                   </pic:spPr>
                 </pic:pic>
               </a:graphicData>
@@ -2657,31 +3246,61 @@
           </wp:inline>
         </w:drawing>
       </w:r>
-      <w:r>
-        <w:rPr>
-          <w:rFonts w:cs="Arial"/>
-          <w:b/>
+    </w:p>
+    <w:p>
+      <w:pPr>
+        <w:pStyle w:val="Heading1"/>
+      </w:pPr>
+      <w:bookmarkStart w:id="22" w:name="_Toc504477153"/>
+      <w:r>
+        <w:t>Alta en el sistema de notificaciones</w:t>
+      </w:r>
+      <w:bookmarkEnd w:id="22"/>
+    </w:p>
+    <w:p>
+      <w:pPr>
+        <w:jc w:val="both"/>
+        <w:rPr>
+          <w:sz w:val="24"/>
+        </w:rPr>
+      </w:pPr>
+      <w:r>
+        <w:rPr>
+          <w:sz w:val="24"/>
+        </w:rPr>
+        <w:t>Cuando el servidor Portafirmas al que se conecte lo soporte, en el menú contextual de los listados de peticiones le aparecerá la opción “Habilitar notificaciones”. En caso de habilitar esta opción, el usuario actual recibirá notificaciones en su dispositivo cada vez que reciba una nueva petición en el Portafirmas al que esté conectado.</w:t>
+      </w:r>
+    </w:p>
+    <w:p>
+      <w:pPr>
+        <w:jc w:val="center"/>
+        <w:rPr>
+          <w:sz w:val="24"/>
+        </w:rPr>
+      </w:pPr>
+      <w:r>
+        <w:rPr>
           <w:noProof/>
           <w:sz w:val="24"/>
           <w:lang w:eastAsia="es-ES"/>
         </w:rPr>
         <w:drawing>
-          <wp:inline distT="0" distB="0" distL="0" distR="0" wp14:anchorId="6D3387BD" wp14:editId="6CEB49A1">
-            <wp:extent cx="1586450" cy="2818853"/>
-            <wp:effectExtent l="57150" t="76200" r="70900" b="57697"/>
-            <wp:docPr id="47" name="Imagen 21"/>
-            <wp:cNvGraphicFramePr/>
+          <wp:inline distT="0" distB="0" distL="0" distR="0">
+            <wp:extent cx="3423600" cy="594000"/>
+            <wp:effectExtent l="19050" t="19050" r="24765" b="15875"/>
+            <wp:docPr id="24" name="Picture 24"/>
+            <wp:cNvGraphicFramePr>
+              <a:graphicFrameLocks xmlns:a="http://schemas.openxmlformats.org/drawingml/2006/main" noChangeAspect="1"/>
+            </wp:cNvGraphicFramePr>
             <a:graphic xmlns:a="http://schemas.openxmlformats.org/drawingml/2006/main">
               <a:graphicData uri="http://schemas.openxmlformats.org/drawingml/2006/picture">
                 <pic:pic xmlns:pic="http://schemas.openxmlformats.org/drawingml/2006/picture">
                   <pic:nvPicPr>
-                    <pic:cNvPr id="39" name="Picture 13"/>
-                    <pic:cNvPicPr>
-                      <a:picLocks noChangeAspect="1"/>
-                    </pic:cNvPicPr>
+                    <pic:cNvPr id="24" name="Screenshot_20171114-120437.png"/>
+                    <pic:cNvPicPr/>
                   </pic:nvPicPr>
                   <pic:blipFill>
-                    <a:blip r:embed="rId25" cstate="print">
+                    <a:blip r:embed="rId24">
                       <a:extLst>
                         <a:ext uri="{28A0092B-C50C-407E-A947-70E740481C1C}">
                           <a14:useLocalDpi xmlns:a14="http://schemas.microsoft.com/office/drawing/2010/main" val="0"/>
@@ -2695,18 +3314,16 @@
                   <pic:spPr>
                     <a:xfrm>
                       <a:off x="0" y="0"/>
-                      <a:ext cx="1592395" cy="2829417"/>
+                      <a:ext cx="3423600" cy="594000"/>
                     </a:xfrm>
                     <a:prstGeom prst="rect">
                       <a:avLst/>
                     </a:prstGeom>
-                    <a:effectLst>
-                      <a:outerShdw blurRad="63500" sx="102000" sy="102000" algn="ctr" rotWithShape="0">
-                        <a:prstClr val="black">
-                          <a:alpha val="40000"/>
-                        </a:prstClr>
-                      </a:outerShdw>
-                    </a:effectLst>
+                    <a:ln>
+                      <a:solidFill>
+                        <a:schemeClr val="tx1"/>
+                      </a:solidFill>
+                    </a:ln>
                   </pic:spPr>
                 </pic:pic>
               </a:graphicData>
@@ -2717,23 +3334,40 @@
     </w:p>
     <w:p>
       <w:pPr>
-        <w:rPr>
-          <w:rFonts w:cs="Arial"/>
-          <w:color w:val="333333"/>
-          <w:sz w:val="20"/>
-          <w:szCs w:val="20"/>
-        </w:rPr>
-      </w:pPr>
-      <w:r>
-        <w:rPr>
-          <w:rFonts w:cs="Arial"/>
-          <w:color w:val="333333"/>
-          <w:sz w:val="20"/>
-          <w:szCs w:val="20"/>
-        </w:rPr>
-        <w:br w:type="page"/>
-      </w:r>
-    </w:p>
+        <w:jc w:val="both"/>
+        <w:rPr>
+          <w:sz w:val="24"/>
+        </w:rPr>
+      </w:pPr>
+      <w:r>
+        <w:rPr>
+          <w:sz w:val="24"/>
+        </w:rPr>
+        <w:t>Al pulsar sobre una de las notificaciones el usuario podrá acceder al portafirmas web en cuestión.</w:t>
+      </w:r>
+    </w:p>
+    <w:p>
+      <w:pPr>
+        <w:jc w:val="both"/>
+        <w:rPr>
+          <w:sz w:val="24"/>
+        </w:rPr>
+      </w:pPr>
+      <w:r>
+        <w:rPr>
+          <w:b/>
+          <w:sz w:val="24"/>
+        </w:rPr>
+        <w:t xml:space="preserve"> Advertencia:</w:t>
+      </w:r>
+      <w:r>
+        <w:rPr>
+          <w:sz w:val="24"/>
+        </w:rPr>
+        <w:t xml:space="preserve"> Actualmente, no se dispone de un mecanismo de baja en el sistema de notificaciones desde el Portafirmas móvil. Para desactivarlas, deberá hacerlo desde el entorno web. </w:t>
+      </w:r>
+    </w:p>
+    <w:p/>
     <w:p>
       <w:pPr>
         <w:rPr>
@@ -2993,7 +3627,7 @@
             <wp:extent cx="838200" cy="295275"/>
             <wp:effectExtent l="0" t="0" r="0" b="0"/>
             <wp:docPr id="4" name="Imagen 4" descr="Creative Commons License">
-              <a:hlinkClick xmlns:a="http://schemas.openxmlformats.org/drawingml/2006/main" r:id="rId26"/>
+              <a:hlinkClick xmlns:a="http://schemas.openxmlformats.org/drawingml/2006/main" r:id="rId25"/>
             </wp:docPr>
             <wp:cNvGraphicFramePr>
               <a:graphicFrameLocks xmlns:a="http://schemas.openxmlformats.org/drawingml/2006/main" noChangeAspect="1"/>
@@ -3008,7 +3642,7 @@
                     </pic:cNvPicPr>
                   </pic:nvPicPr>
                   <pic:blipFill>
-                    <a:blip r:embed="rId27" r:link="rId28">
+                    <a:blip r:embed="rId26" r:link="rId27">
                       <a:extLst>
                         <a:ext uri="{28A0092B-C50C-407E-A947-70E740481C1C}">
                           <a14:useLocalDpi xmlns:a14="http://schemas.microsoft.com/office/drawing/2010/main" val="0"/>
@@ -3178,9 +3812,9 @@
       </w:pPr>
     </w:p>
     <w:sectPr>
-      <w:headerReference w:type="default" r:id="rId29"/>
-      <w:footerReference w:type="default" r:id="rId30"/>
-      <w:headerReference w:type="first" r:id="rId31"/>
+      <w:headerReference w:type="default" r:id="rId28"/>
+      <w:footerReference w:type="default" r:id="rId29"/>
+      <w:headerReference w:type="first" r:id="rId30"/>
       <w:pgSz w:w="11907" w:h="16839" w:code="9"/>
       <w:pgMar w:top="2892" w:right="1134" w:bottom="1418" w:left="1814" w:header="1531" w:footer="737" w:gutter="0"/>
       <w:cols w:space="708"/>
@@ -3192,7 +3826,7 @@
 </file>
 
 <file path=word/endnotes.xml><?xml version="1.0" encoding="utf-8"?>
-<w:endnotes xmlns:wpc="http://schemas.microsoft.com/office/word/2010/wordprocessingCanvas" xmlns:mc="http://schemas.openxmlformats.org/markup-compatibility/2006" xmlns:o="urn:schemas-microsoft-com:office:office" xmlns:r="http://schemas.openxmlformats.org/officeDocument/2006/relationships" xmlns:m="http://schemas.openxmlformats.org/officeDocument/2006/math" xmlns:v="urn:schemas-microsoft-com:vml" xmlns:wp14="http://schemas.microsoft.com/office/word/2010/wordprocessingDrawing" xmlns:wp="http://schemas.openxmlformats.org/drawingml/2006/wordprocessingDrawing" xmlns:w10="urn:schemas-microsoft-com:office:word" xmlns:w="http://schemas.openxmlformats.org/wordprocessingml/2006/main" xmlns:w14="http://schemas.microsoft.com/office/word/2010/wordml" xmlns:w15="http://schemas.microsoft.com/office/word/2012/wordml" xmlns:wpg="http://schemas.microsoft.com/office/word/2010/wordprocessingGroup" xmlns:wpi="http://schemas.microsoft.com/office/word/2010/wordprocessingInk" xmlns:wne="http://schemas.microsoft.com/office/word/2006/wordml" xmlns:wps="http://schemas.microsoft.com/office/word/2010/wordprocessingShape" mc:Ignorable="w14 w15 wp14">
+<w:endnotes xmlns:wpc="http://schemas.microsoft.com/office/word/2010/wordprocessingCanvas" xmlns:cx="http://schemas.microsoft.com/office/drawing/2014/chartex" xmlns:mc="http://schemas.openxmlformats.org/markup-compatibility/2006" xmlns:o="urn:schemas-microsoft-com:office:office" xmlns:r="http://schemas.openxmlformats.org/officeDocument/2006/relationships" xmlns:m="http://schemas.openxmlformats.org/officeDocument/2006/math" xmlns:v="urn:schemas-microsoft-com:vml" xmlns:wp14="http://schemas.microsoft.com/office/word/2010/wordprocessingDrawing" xmlns:wp="http://schemas.openxmlformats.org/drawingml/2006/wordprocessingDrawing" xmlns:w10="urn:schemas-microsoft-com:office:word" xmlns:w="http://schemas.openxmlformats.org/wordprocessingml/2006/main" xmlns:w14="http://schemas.microsoft.com/office/word/2010/wordml" xmlns:w15="http://schemas.microsoft.com/office/word/2012/wordml" xmlns:w16se="http://schemas.microsoft.com/office/word/2015/wordml/symex" xmlns:wpg="http://schemas.microsoft.com/office/word/2010/wordprocessingGroup" xmlns:wpi="http://schemas.microsoft.com/office/word/2010/wordprocessingInk" xmlns:wne="http://schemas.microsoft.com/office/word/2006/wordml" xmlns:wps="http://schemas.microsoft.com/office/word/2010/wordprocessingShape" mc:Ignorable="w14 w15 w16se wp14">
   <w:endnote w:type="separator" w:id="-1">
     <w:p>
       <w:pPr>
@@ -3224,7 +3858,7 @@
 </file>
 
 <file path=word/footer1.xml><?xml version="1.0" encoding="utf-8"?>
-<w:ftr xmlns:wpc="http://schemas.microsoft.com/office/word/2010/wordprocessingCanvas" xmlns:mc="http://schemas.openxmlformats.org/markup-compatibility/2006" xmlns:o="urn:schemas-microsoft-com:office:office" xmlns:r="http://schemas.openxmlformats.org/officeDocument/2006/relationships" xmlns:m="http://schemas.openxmlformats.org/officeDocument/2006/math" xmlns:v="urn:schemas-microsoft-com:vml" xmlns:wp14="http://schemas.microsoft.com/office/word/2010/wordprocessingDrawing" xmlns:wp="http://schemas.openxmlformats.org/drawingml/2006/wordprocessingDrawing" xmlns:w10="urn:schemas-microsoft-com:office:word" xmlns:w="http://schemas.openxmlformats.org/wordprocessingml/2006/main" xmlns:w14="http://schemas.microsoft.com/office/word/2010/wordml" xmlns:w15="http://schemas.microsoft.com/office/word/2012/wordml" xmlns:wpg="http://schemas.microsoft.com/office/word/2010/wordprocessingGroup" xmlns:wpi="http://schemas.microsoft.com/office/word/2010/wordprocessingInk" xmlns:wne="http://schemas.microsoft.com/office/word/2006/wordml" xmlns:wps="http://schemas.microsoft.com/office/word/2010/wordprocessingShape" mc:Ignorable="w14 w15 wp14">
+<w:ftr xmlns:wpc="http://schemas.microsoft.com/office/word/2010/wordprocessingCanvas" xmlns:cx="http://schemas.microsoft.com/office/drawing/2014/chartex" xmlns:mc="http://schemas.openxmlformats.org/markup-compatibility/2006" xmlns:o="urn:schemas-microsoft-com:office:office" xmlns:r="http://schemas.openxmlformats.org/officeDocument/2006/relationships" xmlns:m="http://schemas.openxmlformats.org/officeDocument/2006/math" xmlns:v="urn:schemas-microsoft-com:vml" xmlns:wp14="http://schemas.microsoft.com/office/word/2010/wordprocessingDrawing" xmlns:wp="http://schemas.openxmlformats.org/drawingml/2006/wordprocessingDrawing" xmlns:w10="urn:schemas-microsoft-com:office:word" xmlns:w="http://schemas.openxmlformats.org/wordprocessingml/2006/main" xmlns:w14="http://schemas.microsoft.com/office/word/2010/wordml" xmlns:w15="http://schemas.microsoft.com/office/word/2012/wordml" xmlns:w16se="http://schemas.microsoft.com/office/word/2015/wordml/symex" xmlns:wpg="http://schemas.microsoft.com/office/word/2010/wordprocessingGroup" xmlns:wpi="http://schemas.microsoft.com/office/word/2010/wordprocessingInk" xmlns:wne="http://schemas.microsoft.com/office/word/2006/wordml" xmlns:wps="http://schemas.microsoft.com/office/word/2010/wordprocessingShape" mc:Ignorable="w14 w15 w16se wp14">
   <w:p>
     <w:pPr>
       <w:pStyle w:val="Footer"/>
@@ -3302,7 +3936,7 @@
       <w:rPr>
         <w:noProof/>
       </w:rPr>
-      <w:t>2</w:t>
+      <w:t>4</w:t>
     </w:r>
     <w:r>
       <w:fldChar w:fldCharType="end"/>
@@ -3312,7 +3946,7 @@
 </file>
 
 <file path=word/footnotes.xml><?xml version="1.0" encoding="utf-8"?>
-<w:footnotes xmlns:wpc="http://schemas.microsoft.com/office/word/2010/wordprocessingCanvas" xmlns:mc="http://schemas.openxmlformats.org/markup-compatibility/2006" xmlns:o="urn:schemas-microsoft-com:office:office" xmlns:r="http://schemas.openxmlformats.org/officeDocument/2006/relationships" xmlns:m="http://schemas.openxmlformats.org/officeDocument/2006/math" xmlns:v="urn:schemas-microsoft-com:vml" xmlns:wp14="http://schemas.microsoft.com/office/word/2010/wordprocessingDrawing" xmlns:wp="http://schemas.openxmlformats.org/drawingml/2006/wordprocessingDrawing" xmlns:w10="urn:schemas-microsoft-com:office:word" xmlns:w="http://schemas.openxmlformats.org/wordprocessingml/2006/main" xmlns:w14="http://schemas.microsoft.com/office/word/2010/wordml" xmlns:w15="http://schemas.microsoft.com/office/word/2012/wordml" xmlns:wpg="http://schemas.microsoft.com/office/word/2010/wordprocessingGroup" xmlns:wpi="http://schemas.microsoft.com/office/word/2010/wordprocessingInk" xmlns:wne="http://schemas.microsoft.com/office/word/2006/wordml" xmlns:wps="http://schemas.microsoft.com/office/word/2010/wordprocessingShape" mc:Ignorable="w14 w15 wp14">
+<w:footnotes xmlns:wpc="http://schemas.microsoft.com/office/word/2010/wordprocessingCanvas" xmlns:cx="http://schemas.microsoft.com/office/drawing/2014/chartex" xmlns:mc="http://schemas.openxmlformats.org/markup-compatibility/2006" xmlns:o="urn:schemas-microsoft-com:office:office" xmlns:r="http://schemas.openxmlformats.org/officeDocument/2006/relationships" xmlns:m="http://schemas.openxmlformats.org/officeDocument/2006/math" xmlns:v="urn:schemas-microsoft-com:vml" xmlns:wp14="http://schemas.microsoft.com/office/word/2010/wordprocessingDrawing" xmlns:wp="http://schemas.openxmlformats.org/drawingml/2006/wordprocessingDrawing" xmlns:w10="urn:schemas-microsoft-com:office:word" xmlns:w="http://schemas.openxmlformats.org/wordprocessingml/2006/main" xmlns:w14="http://schemas.microsoft.com/office/word/2010/wordml" xmlns:w15="http://schemas.microsoft.com/office/word/2012/wordml" xmlns:w16se="http://schemas.microsoft.com/office/word/2015/wordml/symex" xmlns:wpg="http://schemas.microsoft.com/office/word/2010/wordprocessingGroup" xmlns:wpi="http://schemas.microsoft.com/office/word/2010/wordprocessingInk" xmlns:wne="http://schemas.microsoft.com/office/word/2006/wordml" xmlns:wps="http://schemas.microsoft.com/office/word/2010/wordprocessingShape" mc:Ignorable="w14 w15 w16se wp14">
   <w:footnote w:type="separator" w:id="-1">
     <w:p>
       <w:pPr>
@@ -3344,7 +3978,7 @@
 </file>
 
 <file path=word/header1.xml><?xml version="1.0" encoding="utf-8"?>
-<w:hdr xmlns:wpc="http://schemas.microsoft.com/office/word/2010/wordprocessingCanvas" xmlns:mc="http://schemas.openxmlformats.org/markup-compatibility/2006" xmlns:o="urn:schemas-microsoft-com:office:office" xmlns:r="http://schemas.openxmlformats.org/officeDocument/2006/relationships" xmlns:m="http://schemas.openxmlformats.org/officeDocument/2006/math" xmlns:v="urn:schemas-microsoft-com:vml" xmlns:wp14="http://schemas.microsoft.com/office/word/2010/wordprocessingDrawing" xmlns:wp="http://schemas.openxmlformats.org/drawingml/2006/wordprocessingDrawing" xmlns:w10="urn:schemas-microsoft-com:office:word" xmlns:w="http://schemas.openxmlformats.org/wordprocessingml/2006/main" xmlns:w14="http://schemas.microsoft.com/office/word/2010/wordml" xmlns:w15="http://schemas.microsoft.com/office/word/2012/wordml" xmlns:wpg="http://schemas.microsoft.com/office/word/2010/wordprocessingGroup" xmlns:wpi="http://schemas.microsoft.com/office/word/2010/wordprocessingInk" xmlns:wne="http://schemas.microsoft.com/office/word/2006/wordml" xmlns:wps="http://schemas.microsoft.com/office/word/2010/wordprocessingShape" mc:Ignorable="w14 w15 wp14">
+<w:hdr xmlns:wpc="http://schemas.microsoft.com/office/word/2010/wordprocessingCanvas" xmlns:cx="http://schemas.microsoft.com/office/drawing/2014/chartex" xmlns:mc="http://schemas.openxmlformats.org/markup-compatibility/2006" xmlns:o="urn:schemas-microsoft-com:office:office" xmlns:r="http://schemas.openxmlformats.org/officeDocument/2006/relationships" xmlns:m="http://schemas.openxmlformats.org/officeDocument/2006/math" xmlns:v="urn:schemas-microsoft-com:vml" xmlns:wp14="http://schemas.microsoft.com/office/word/2010/wordprocessingDrawing" xmlns:wp="http://schemas.openxmlformats.org/drawingml/2006/wordprocessingDrawing" xmlns:w10="urn:schemas-microsoft-com:office:word" xmlns:w="http://schemas.openxmlformats.org/wordprocessingml/2006/main" xmlns:w14="http://schemas.microsoft.com/office/word/2010/wordml" xmlns:w15="http://schemas.microsoft.com/office/word/2012/wordml" xmlns:w16se="http://schemas.microsoft.com/office/word/2015/wordml/symex" xmlns:wpg="http://schemas.microsoft.com/office/word/2010/wordprocessingGroup" xmlns:wpi="http://schemas.microsoft.com/office/word/2010/wordprocessingInk" xmlns:wne="http://schemas.microsoft.com/office/word/2006/wordml" xmlns:wps="http://schemas.microsoft.com/office/word/2010/wordprocessingShape" mc:Ignorable="w14 w15 w16se wp14">
   <w:tbl>
     <w:tblPr>
       <w:tblW w:w="0" w:type="auto"/>
@@ -3393,7 +4027,7 @@
             </w:rPr>
           </w:pPr>
           <w:r>
-            <w:object w:dxaOrig="5805" w:dyaOrig="3255">
+            <w:object w:dxaOrig="5804" w:dyaOrig="3255">
               <v:shapetype id="_x0000_t75" coordsize="21600,21600" o:spt="75" o:preferrelative="t" path="m@4@5l@4@11@9@11@9@5xe" filled="f" stroked="f">
                 <v:stroke joinstyle="miter"/>
                 <v:formulas>
@@ -3413,10 +4047,10 @@
                 <v:path o:extrusionok="f" gradientshapeok="t" o:connecttype="rect"/>
                 <o:lock v:ext="edit" aspectratio="t"/>
               </v:shapetype>
-              <v:shape id="_x0000_i1025" type="#_x0000_t75" style="width:60pt;height:33pt" o:ole="">
+              <v:shape id="_x0000_i1025" type="#_x0000_t75" style="width:60pt;height:33pt">
                 <v:imagedata r:id="rId1" o:title=""/>
               </v:shape>
-              <o:OLEObject Type="Embed" ProgID="PBrush" ShapeID="_x0000_i1025" DrawAspect="Content" ObjectID="_1574150925" r:id="rId2"/>
+              <o:OLEObject Type="Embed" ProgID="PBrush" ShapeID="_x0000_i1025" DrawAspect="Content" ObjectID="_1578218996" r:id="rId2"/>
             </w:object>
           </w:r>
         </w:p>
@@ -3534,7 +4168,7 @@
 </file>
 
 <file path=word/header2.xml><?xml version="1.0" encoding="utf-8"?>
-<w:hdr xmlns:wpc="http://schemas.microsoft.com/office/word/2010/wordprocessingCanvas" xmlns:mc="http://schemas.openxmlformats.org/markup-compatibility/2006" xmlns:o="urn:schemas-microsoft-com:office:office" xmlns:r="http://schemas.openxmlformats.org/officeDocument/2006/relationships" xmlns:m="http://schemas.openxmlformats.org/officeDocument/2006/math" xmlns:v="urn:schemas-microsoft-com:vml" xmlns:wp14="http://schemas.microsoft.com/office/word/2010/wordprocessingDrawing" xmlns:wp="http://schemas.openxmlformats.org/drawingml/2006/wordprocessingDrawing" xmlns:w10="urn:schemas-microsoft-com:office:word" xmlns:w="http://schemas.openxmlformats.org/wordprocessingml/2006/main" xmlns:w14="http://schemas.microsoft.com/office/word/2010/wordml" xmlns:w15="http://schemas.microsoft.com/office/word/2012/wordml" xmlns:wpg="http://schemas.microsoft.com/office/word/2010/wordprocessingGroup" xmlns:wpi="http://schemas.microsoft.com/office/word/2010/wordprocessingInk" xmlns:wne="http://schemas.microsoft.com/office/word/2006/wordml" xmlns:wps="http://schemas.microsoft.com/office/word/2010/wordprocessingShape" mc:Ignorable="w14 w15 wp14">
+<w:hdr xmlns:wpc="http://schemas.microsoft.com/office/word/2010/wordprocessingCanvas" xmlns:cx="http://schemas.microsoft.com/office/drawing/2014/chartex" xmlns:mc="http://schemas.openxmlformats.org/markup-compatibility/2006" xmlns:o="urn:schemas-microsoft-com:office:office" xmlns:r="http://schemas.openxmlformats.org/officeDocument/2006/relationships" xmlns:m="http://schemas.openxmlformats.org/officeDocument/2006/math" xmlns:v="urn:schemas-microsoft-com:vml" xmlns:wp14="http://schemas.microsoft.com/office/word/2010/wordprocessingDrawing" xmlns:wp="http://schemas.openxmlformats.org/drawingml/2006/wordprocessingDrawing" xmlns:w10="urn:schemas-microsoft-com:office:word" xmlns:w="http://schemas.openxmlformats.org/wordprocessingml/2006/main" xmlns:w14="http://schemas.microsoft.com/office/word/2010/wordml" xmlns:w15="http://schemas.microsoft.com/office/word/2012/wordml" xmlns:w16se="http://schemas.microsoft.com/office/word/2015/wordml/symex" xmlns:wpg="http://schemas.microsoft.com/office/word/2010/wordprocessingGroup" xmlns:wpi="http://schemas.microsoft.com/office/word/2010/wordprocessingInk" xmlns:wne="http://schemas.microsoft.com/office/word/2006/wordml" xmlns:wps="http://schemas.microsoft.com/office/word/2010/wordprocessingShape" mc:Ignorable="w14 w15 w16se wp14">
   <w:tbl>
     <w:tblPr>
       <w:tblW w:w="0" w:type="auto"/>
@@ -3583,7 +4217,7 @@
             </w:rPr>
           </w:pPr>
           <w:r>
-            <w:object w:dxaOrig="5805" w:dyaOrig="3255">
+            <w:object w:dxaOrig="5804" w:dyaOrig="3255">
               <v:shapetype id="_x0000_t75" coordsize="21600,21600" o:spt="75" o:preferrelative="t" path="m@4@5l@4@11@9@11@9@5xe" filled="f" stroked="f">
                 <v:stroke joinstyle="miter"/>
                 <v:formulas>
@@ -3603,10 +4237,10 @@
                 <v:path o:extrusionok="f" gradientshapeok="t" o:connecttype="rect"/>
                 <o:lock v:ext="edit" aspectratio="t"/>
               </v:shapetype>
-              <v:shape id="_x0000_i1026" type="#_x0000_t75" style="width:102pt;height:57pt" o:ole="">
+              <v:shape id="_x0000_i1026" type="#_x0000_t75" style="width:102pt;height:57pt">
                 <v:imagedata r:id="rId1" o:title=""/>
               </v:shape>
-              <o:OLEObject Type="Embed" ProgID="PBrush" ShapeID="_x0000_i1026" DrawAspect="Content" ObjectID="_1574150926" r:id="rId2"/>
+              <o:OLEObject Type="Embed" ProgID="PBrush" ShapeID="_x0000_i1026" DrawAspect="Content" ObjectID="_1578218997" r:id="rId2"/>
             </w:object>
           </w:r>
         </w:p>
@@ -3702,17 +4336,8 @@
               <w:rFonts w:cs="Arial"/>
               <w:sz w:val="16"/>
             </w:rPr>
-            <w:t xml:space="preserve">Portafirmas </w:t>
+            <w:t>Portafirmas Android</w:t>
           </w:r>
-          <w:proofErr w:type="spellStart"/>
-          <w:r>
-            <w:rPr>
-              <w:rFonts w:cs="Arial"/>
-              <w:sz w:val="16"/>
-            </w:rPr>
-            <w:t>iOS</w:t>
-          </w:r>
-          <w:proofErr w:type="spellEnd"/>
         </w:p>
       </w:tc>
     </w:tr>
@@ -3726,8 +4351,8 @@
 </file>
 
 <file path=word/numbering.xml><?xml version="1.0" encoding="utf-8"?>
-<w:numbering xmlns:wpc="http://schemas.microsoft.com/office/word/2010/wordprocessingCanvas" xmlns:mc="http://schemas.openxmlformats.org/markup-compatibility/2006" xmlns:o="urn:schemas-microsoft-com:office:office" xmlns:r="http://schemas.openxmlformats.org/officeDocument/2006/relationships" xmlns:m="http://schemas.openxmlformats.org/officeDocument/2006/math" xmlns:v="urn:schemas-microsoft-com:vml" xmlns:wp14="http://schemas.microsoft.com/office/word/2010/wordprocessingDrawing" xmlns:wp="http://schemas.openxmlformats.org/drawingml/2006/wordprocessingDrawing" xmlns:w10="urn:schemas-microsoft-com:office:word" xmlns:w="http://schemas.openxmlformats.org/wordprocessingml/2006/main" xmlns:w14="http://schemas.microsoft.com/office/word/2010/wordml" xmlns:w15="http://schemas.microsoft.com/office/word/2012/wordml" xmlns:wpg="http://schemas.microsoft.com/office/word/2010/wordprocessingGroup" xmlns:wpi="http://schemas.microsoft.com/office/word/2010/wordprocessingInk" xmlns:wne="http://schemas.microsoft.com/office/word/2006/wordml" xmlns:wps="http://schemas.microsoft.com/office/word/2010/wordprocessingShape" mc:Ignorable="w14 w15 wp14">
-  <w:abstractNum w:abstractNumId="0">
+<w:numbering xmlns:wpc="http://schemas.microsoft.com/office/word/2010/wordprocessingCanvas" xmlns:cx="http://schemas.microsoft.com/office/drawing/2014/chartex" xmlns:mc="http://schemas.openxmlformats.org/markup-compatibility/2006" xmlns:o="urn:schemas-microsoft-com:office:office" xmlns:r="http://schemas.openxmlformats.org/officeDocument/2006/relationships" xmlns:m="http://schemas.openxmlformats.org/officeDocument/2006/math" xmlns:v="urn:schemas-microsoft-com:vml" xmlns:wp14="http://schemas.microsoft.com/office/word/2010/wordprocessingDrawing" xmlns:wp="http://schemas.openxmlformats.org/drawingml/2006/wordprocessingDrawing" xmlns:w10="urn:schemas-microsoft-com:office:word" xmlns:w="http://schemas.openxmlformats.org/wordprocessingml/2006/main" xmlns:w14="http://schemas.microsoft.com/office/word/2010/wordml" xmlns:w15="http://schemas.microsoft.com/office/word/2012/wordml" xmlns:w16se="http://schemas.microsoft.com/office/word/2015/wordml/symex" xmlns:wpg="http://schemas.microsoft.com/office/word/2010/wordprocessingGroup" xmlns:wpi="http://schemas.microsoft.com/office/word/2010/wordprocessingInk" xmlns:wne="http://schemas.microsoft.com/office/word/2006/wordml" xmlns:wps="http://schemas.microsoft.com/office/word/2010/wordprocessingShape" mc:Ignorable="w14 w15 w16se wp14">
+  <w:abstractNum w:abstractNumId="0" w15:restartNumberingAfterBreak="0">
     <w:nsid w:val="00B96E41"/>
     <w:multiLevelType w:val="hybridMultilevel"/>
     <w:tmpl w:val="9906E934"/>
@@ -3839,7 +4464,120 @@
       </w:rPr>
     </w:lvl>
   </w:abstractNum>
-  <w:abstractNum w:abstractNumId="1">
+  <w:abstractNum w:abstractNumId="1" w15:restartNumberingAfterBreak="0">
+    <w:nsid w:val="00EE62B3"/>
+    <w:multiLevelType w:val="hybridMultilevel"/>
+    <w:tmpl w:val="71960CEC"/>
+    <w:lvl w:ilvl="0" w:tplc="0C0A0001">
+      <w:start w:val="1"/>
+      <w:numFmt w:val="bullet"/>
+      <w:lvlText w:val=""/>
+      <w:lvlJc w:val="left"/>
+      <w:pPr>
+        <w:ind w:left="720" w:hanging="360"/>
+      </w:pPr>
+      <w:rPr>
+        <w:rFonts w:ascii="Symbol" w:hAnsi="Symbol" w:hint="default"/>
+      </w:rPr>
+    </w:lvl>
+    <w:lvl w:ilvl="1" w:tplc="0C0A0003" w:tentative="1">
+      <w:start w:val="1"/>
+      <w:numFmt w:val="bullet"/>
+      <w:lvlText w:val="o"/>
+      <w:lvlJc w:val="left"/>
+      <w:pPr>
+        <w:ind w:left="1440" w:hanging="360"/>
+      </w:pPr>
+      <w:rPr>
+        <w:rFonts w:ascii="Courier New" w:hAnsi="Courier New" w:cs="Courier New" w:hint="default"/>
+      </w:rPr>
+    </w:lvl>
+    <w:lvl w:ilvl="2" w:tplc="0C0A0005" w:tentative="1">
+      <w:start w:val="1"/>
+      <w:numFmt w:val="bullet"/>
+      <w:lvlText w:val=""/>
+      <w:lvlJc w:val="left"/>
+      <w:pPr>
+        <w:ind w:left="2160" w:hanging="360"/>
+      </w:pPr>
+      <w:rPr>
+        <w:rFonts w:ascii="Wingdings" w:hAnsi="Wingdings" w:hint="default"/>
+      </w:rPr>
+    </w:lvl>
+    <w:lvl w:ilvl="3" w:tplc="0C0A0001" w:tentative="1">
+      <w:start w:val="1"/>
+      <w:numFmt w:val="bullet"/>
+      <w:lvlText w:val=""/>
+      <w:lvlJc w:val="left"/>
+      <w:pPr>
+        <w:ind w:left="2880" w:hanging="360"/>
+      </w:pPr>
+      <w:rPr>
+        <w:rFonts w:ascii="Symbol" w:hAnsi="Symbol" w:hint="default"/>
+      </w:rPr>
+    </w:lvl>
+    <w:lvl w:ilvl="4" w:tplc="0C0A0003" w:tentative="1">
+      <w:start w:val="1"/>
+      <w:numFmt w:val="bullet"/>
+      <w:lvlText w:val="o"/>
+      <w:lvlJc w:val="left"/>
+      <w:pPr>
+        <w:ind w:left="3600" w:hanging="360"/>
+      </w:pPr>
+      <w:rPr>
+        <w:rFonts w:ascii="Courier New" w:hAnsi="Courier New" w:cs="Courier New" w:hint="default"/>
+      </w:rPr>
+    </w:lvl>
+    <w:lvl w:ilvl="5" w:tplc="0C0A0005" w:tentative="1">
+      <w:start w:val="1"/>
+      <w:numFmt w:val="bullet"/>
+      <w:lvlText w:val=""/>
+      <w:lvlJc w:val="left"/>
+      <w:pPr>
+        <w:ind w:left="4320" w:hanging="360"/>
+      </w:pPr>
+      <w:rPr>
+        <w:rFonts w:ascii="Wingdings" w:hAnsi="Wingdings" w:hint="default"/>
+      </w:rPr>
+    </w:lvl>
+    <w:lvl w:ilvl="6" w:tplc="0C0A0001" w:tentative="1">
+      <w:start w:val="1"/>
+      <w:numFmt w:val="bullet"/>
+      <w:lvlText w:val=""/>
+      <w:lvlJc w:val="left"/>
+      <w:pPr>
+        <w:ind w:left="5040" w:hanging="360"/>
+      </w:pPr>
+      <w:rPr>
+        <w:rFonts w:ascii="Symbol" w:hAnsi="Symbol" w:hint="default"/>
+      </w:rPr>
+    </w:lvl>
+    <w:lvl w:ilvl="7" w:tplc="0C0A0003" w:tentative="1">
+      <w:start w:val="1"/>
+      <w:numFmt w:val="bullet"/>
+      <w:lvlText w:val="o"/>
+      <w:lvlJc w:val="left"/>
+      <w:pPr>
+        <w:ind w:left="5760" w:hanging="360"/>
+      </w:pPr>
+      <w:rPr>
+        <w:rFonts w:ascii="Courier New" w:hAnsi="Courier New" w:cs="Courier New" w:hint="default"/>
+      </w:rPr>
+    </w:lvl>
+    <w:lvl w:ilvl="8" w:tplc="0C0A0005" w:tentative="1">
+      <w:start w:val="1"/>
+      <w:numFmt w:val="bullet"/>
+      <w:lvlText w:val=""/>
+      <w:lvlJc w:val="left"/>
+      <w:pPr>
+        <w:ind w:left="6480" w:hanging="360"/>
+      </w:pPr>
+      <w:rPr>
+        <w:rFonts w:ascii="Wingdings" w:hAnsi="Wingdings" w:hint="default"/>
+      </w:rPr>
+    </w:lvl>
+  </w:abstractNum>
+  <w:abstractNum w:abstractNumId="2" w15:restartNumberingAfterBreak="0">
     <w:nsid w:val="059C5AF4"/>
     <w:multiLevelType w:val="hybridMultilevel"/>
     <w:tmpl w:val="4652195E"/>
@@ -3951,7 +4689,7 @@
       </w:rPr>
     </w:lvl>
   </w:abstractNum>
-  <w:abstractNum w:abstractNumId="2">
+  <w:abstractNum w:abstractNumId="3" w15:restartNumberingAfterBreak="0">
     <w:nsid w:val="11D55164"/>
     <w:multiLevelType w:val="hybridMultilevel"/>
     <w:tmpl w:val="56D0D71C"/>
@@ -4063,7 +4801,7 @@
       </w:rPr>
     </w:lvl>
   </w:abstractNum>
-  <w:abstractNum w:abstractNumId="3">
+  <w:abstractNum w:abstractNumId="4" w15:restartNumberingAfterBreak="0">
     <w:nsid w:val="129A52C9"/>
     <w:multiLevelType w:val="hybridMultilevel"/>
     <w:tmpl w:val="62AA7476"/>
@@ -4175,7 +4913,7 @@
       </w:rPr>
     </w:lvl>
   </w:abstractNum>
-  <w:abstractNum w:abstractNumId="4">
+  <w:abstractNum w:abstractNumId="5" w15:restartNumberingAfterBreak="0">
     <w:nsid w:val="26C20D76"/>
     <w:multiLevelType w:val="hybridMultilevel"/>
     <w:tmpl w:val="3F82E2A6"/>
@@ -4288,7 +5026,7 @@
       </w:rPr>
     </w:lvl>
   </w:abstractNum>
-  <w:abstractNum w:abstractNumId="5">
+  <w:abstractNum w:abstractNumId="6" w15:restartNumberingAfterBreak="0">
     <w:nsid w:val="2D55433C"/>
     <w:multiLevelType w:val="hybridMultilevel"/>
     <w:tmpl w:val="2534AE38"/>
@@ -4401,7 +5139,7 @@
       </w:rPr>
     </w:lvl>
   </w:abstractNum>
-  <w:abstractNum w:abstractNumId="6">
+  <w:abstractNum w:abstractNumId="7" w15:restartNumberingAfterBreak="0">
     <w:nsid w:val="30444CC5"/>
     <w:multiLevelType w:val="hybridMultilevel"/>
     <w:tmpl w:val="BAC48D2E"/>
@@ -4514,7 +5252,7 @@
       </w:rPr>
     </w:lvl>
   </w:abstractNum>
-  <w:abstractNum w:abstractNumId="7">
+  <w:abstractNum w:abstractNumId="8" w15:restartNumberingAfterBreak="0">
     <w:nsid w:val="31E02464"/>
     <w:multiLevelType w:val="hybridMultilevel"/>
     <w:tmpl w:val="2648FF50"/>
@@ -4626,7 +5364,7 @@
       </w:rPr>
     </w:lvl>
   </w:abstractNum>
-  <w:abstractNum w:abstractNumId="8">
+  <w:abstractNum w:abstractNumId="9" w15:restartNumberingAfterBreak="0">
     <w:nsid w:val="360F174B"/>
     <w:multiLevelType w:val="multilevel"/>
     <w:tmpl w:val="1996DC5C"/>
@@ -4772,7 +5510,7 @@
       </w:rPr>
     </w:lvl>
   </w:abstractNum>
-  <w:abstractNum w:abstractNumId="9">
+  <w:abstractNum w:abstractNumId="10" w15:restartNumberingAfterBreak="0">
     <w:nsid w:val="3AB906EB"/>
     <w:multiLevelType w:val="hybridMultilevel"/>
     <w:tmpl w:val="24240372"/>
@@ -4858,7 +5596,7 @@
       </w:pPr>
     </w:lvl>
   </w:abstractNum>
-  <w:abstractNum w:abstractNumId="10">
+  <w:abstractNum w:abstractNumId="11" w15:restartNumberingAfterBreak="0">
     <w:nsid w:val="3C65402C"/>
     <w:multiLevelType w:val="hybridMultilevel"/>
     <w:tmpl w:val="14ECF7AE"/>
@@ -4944,7 +5682,7 @@
       </w:pPr>
     </w:lvl>
   </w:abstractNum>
-  <w:abstractNum w:abstractNumId="11">
+  <w:abstractNum w:abstractNumId="12" w15:restartNumberingAfterBreak="0">
     <w:nsid w:val="3EDB0955"/>
     <w:multiLevelType w:val="hybridMultilevel"/>
     <w:tmpl w:val="41DCF69A"/>
@@ -5057,7 +5795,7 @@
       </w:rPr>
     </w:lvl>
   </w:abstractNum>
-  <w:abstractNum w:abstractNumId="12">
+  <w:abstractNum w:abstractNumId="13" w15:restartNumberingAfterBreak="0">
     <w:nsid w:val="42FF74D5"/>
     <w:multiLevelType w:val="multilevel"/>
     <w:tmpl w:val="98CC59FE"/>
@@ -5179,7 +5917,7 @@
       </w:rPr>
     </w:lvl>
   </w:abstractNum>
-  <w:abstractNum w:abstractNumId="13">
+  <w:abstractNum w:abstractNumId="14" w15:restartNumberingAfterBreak="0">
     <w:nsid w:val="48D600BE"/>
     <w:multiLevelType w:val="hybridMultilevel"/>
     <w:tmpl w:val="58065674"/>
@@ -5292,7 +6030,7 @@
       </w:rPr>
     </w:lvl>
   </w:abstractNum>
-  <w:abstractNum w:abstractNumId="14">
+  <w:abstractNum w:abstractNumId="15" w15:restartNumberingAfterBreak="0">
     <w:nsid w:val="48DF6294"/>
     <w:multiLevelType w:val="hybridMultilevel"/>
     <w:tmpl w:val="164E28DE"/>
@@ -5378,7 +6116,7 @@
       </w:pPr>
     </w:lvl>
   </w:abstractNum>
-  <w:abstractNum w:abstractNumId="15">
+  <w:abstractNum w:abstractNumId="16" w15:restartNumberingAfterBreak="0">
     <w:nsid w:val="4D0D2631"/>
     <w:multiLevelType w:val="hybridMultilevel"/>
     <w:tmpl w:val="CE4009CE"/>
@@ -5491,7 +6229,7 @@
       </w:rPr>
     </w:lvl>
   </w:abstractNum>
-  <w:abstractNum w:abstractNumId="16">
+  <w:abstractNum w:abstractNumId="17" w15:restartNumberingAfterBreak="0">
     <w:nsid w:val="4D143613"/>
     <w:multiLevelType w:val="hybridMultilevel"/>
     <w:tmpl w:val="461E46D6"/>
@@ -5604,7 +6342,7 @@
       </w:rPr>
     </w:lvl>
   </w:abstractNum>
-  <w:abstractNum w:abstractNumId="17">
+  <w:abstractNum w:abstractNumId="18" w15:restartNumberingAfterBreak="0">
     <w:nsid w:val="57661F03"/>
     <w:multiLevelType w:val="hybridMultilevel"/>
     <w:tmpl w:val="EAE02D36"/>
@@ -5717,7 +6455,7 @@
       </w:rPr>
     </w:lvl>
   </w:abstractNum>
-  <w:abstractNum w:abstractNumId="18">
+  <w:abstractNum w:abstractNumId="19" w15:restartNumberingAfterBreak="0">
     <w:nsid w:val="5A466E2F"/>
     <w:multiLevelType w:val="hybridMultilevel"/>
     <w:tmpl w:val="8C9495AE"/>
@@ -5829,7 +6567,7 @@
       </w:rPr>
     </w:lvl>
   </w:abstractNum>
-  <w:abstractNum w:abstractNumId="19">
+  <w:abstractNum w:abstractNumId="20" w15:restartNumberingAfterBreak="0">
     <w:nsid w:val="5D0E31CA"/>
     <w:multiLevelType w:val="hybridMultilevel"/>
     <w:tmpl w:val="DA1E70E0"/>
@@ -5947,7 +6685,7 @@
       </w:pPr>
     </w:lvl>
   </w:abstractNum>
-  <w:abstractNum w:abstractNumId="20">
+  <w:abstractNum w:abstractNumId="21" w15:restartNumberingAfterBreak="0">
     <w:nsid w:val="6E724EA5"/>
     <w:multiLevelType w:val="hybridMultilevel"/>
     <w:tmpl w:val="2648FF50"/>
@@ -6059,7 +6797,7 @@
       </w:rPr>
     </w:lvl>
   </w:abstractNum>
-  <w:abstractNum w:abstractNumId="21">
+  <w:abstractNum w:abstractNumId="22" w15:restartNumberingAfterBreak="0">
     <w:nsid w:val="71F87D45"/>
     <w:multiLevelType w:val="hybridMultilevel"/>
     <w:tmpl w:val="08609FCA"/>
@@ -6172,7 +6910,7 @@
       </w:rPr>
     </w:lvl>
   </w:abstractNum>
-  <w:abstractNum w:abstractNumId="22">
+  <w:abstractNum w:abstractNumId="23" w15:restartNumberingAfterBreak="0">
     <w:nsid w:val="72E166E2"/>
     <w:multiLevelType w:val="hybridMultilevel"/>
     <w:tmpl w:val="574A3644"/>
@@ -6285,7 +7023,7 @@
       </w:rPr>
     </w:lvl>
   </w:abstractNum>
-  <w:abstractNum w:abstractNumId="23">
+  <w:abstractNum w:abstractNumId="24" w15:restartNumberingAfterBreak="0">
     <w:nsid w:val="7ABC441A"/>
     <w:multiLevelType w:val="hybridMultilevel"/>
     <w:tmpl w:val="CFA2F5D0"/>
@@ -6398,7 +7136,7 @@
       </w:rPr>
     </w:lvl>
   </w:abstractNum>
-  <w:abstractNum w:abstractNumId="24">
+  <w:abstractNum w:abstractNumId="25" w15:restartNumberingAfterBreak="0">
     <w:nsid w:val="7CD13654"/>
     <w:multiLevelType w:val="hybridMultilevel"/>
     <w:tmpl w:val="E3DADB7A"/>
@@ -6512,110 +7250,113 @@
     </w:lvl>
   </w:abstractNum>
   <w:num w:numId="1">
-    <w:abstractNumId w:val="8"/>
+    <w:abstractNumId w:val="9"/>
   </w:num>
   <w:num w:numId="2">
-    <w:abstractNumId w:val="12"/>
+    <w:abstractNumId w:val="13"/>
   </w:num>
   <w:num w:numId="3">
-    <w:abstractNumId w:val="15"/>
+    <w:abstractNumId w:val="16"/>
   </w:num>
   <w:num w:numId="4">
-    <w:abstractNumId w:val="19"/>
+    <w:abstractNumId w:val="20"/>
   </w:num>
   <w:num w:numId="5">
-    <w:abstractNumId w:val="13"/>
+    <w:abstractNumId w:val="14"/>
   </w:num>
   <w:num w:numId="6">
+    <w:abstractNumId w:val="23"/>
+  </w:num>
+  <w:num w:numId="7">
     <w:abstractNumId w:val="22"/>
   </w:num>
-  <w:num w:numId="7">
-    <w:abstractNumId w:val="21"/>
-  </w:num>
   <w:num w:numId="8">
-    <w:abstractNumId w:val="4"/>
+    <w:abstractNumId w:val="5"/>
   </w:num>
   <w:num w:numId="9">
     <w:abstractNumId w:val="0"/>
   </w:num>
   <w:num w:numId="10">
+    <w:abstractNumId w:val="3"/>
+  </w:num>
+  <w:num w:numId="11">
+    <w:abstractNumId w:val="4"/>
+  </w:num>
+  <w:num w:numId="12">
     <w:abstractNumId w:val="2"/>
   </w:num>
-  <w:num w:numId="11">
-    <w:abstractNumId w:val="3"/>
+  <w:num w:numId="13">
+    <w:abstractNumId w:val="19"/>
   </w:num>
-  <w:num w:numId="12">
-    <w:abstractNumId w:val="1"/>
+  <w:num w:numId="14">
+    <w:abstractNumId w:val="7"/>
   </w:num>
-  <w:num w:numId="13">
+  <w:num w:numId="15">
+    <w:abstractNumId w:val="12"/>
+  </w:num>
+  <w:num w:numId="16">
+    <w:abstractNumId w:val="17"/>
+  </w:num>
+  <w:num w:numId="17">
+    <w:abstractNumId w:val="11"/>
+  </w:num>
+  <w:num w:numId="18">
+    <w:abstractNumId w:val="10"/>
+  </w:num>
+  <w:num w:numId="19">
+    <w:abstractNumId w:val="15"/>
+  </w:num>
+  <w:num w:numId="20">
+    <w:abstractNumId w:val="24"/>
+  </w:num>
+  <w:num w:numId="21">
+    <w:abstractNumId w:val="25"/>
+  </w:num>
+  <w:num w:numId="22">
+    <w:abstractNumId w:val="8"/>
+  </w:num>
+  <w:num w:numId="23">
+    <w:abstractNumId w:val="13"/>
+  </w:num>
+  <w:num w:numId="24">
+    <w:abstractNumId w:val="13"/>
+  </w:num>
+  <w:num w:numId="25">
+    <w:abstractNumId w:val="21"/>
+  </w:num>
+  <w:num w:numId="26">
+    <w:abstractNumId w:val="6"/>
+  </w:num>
+  <w:num w:numId="27">
+    <w:abstractNumId w:val="13"/>
+  </w:num>
+  <w:num w:numId="28">
+    <w:abstractNumId w:val="13"/>
+  </w:num>
+  <w:num w:numId="29">
     <w:abstractNumId w:val="18"/>
   </w:num>
-  <w:num w:numId="14">
-    <w:abstractNumId w:val="6"/>
-  </w:num>
-  <w:num w:numId="15">
-    <w:abstractNumId w:val="11"/>
-  </w:num>
-  <w:num w:numId="16">
-    <w:abstractNumId w:val="16"/>
-  </w:num>
-  <w:num w:numId="17">
-    <w:abstractNumId w:val="10"/>
-  </w:num>
-  <w:num w:numId="18">
-    <w:abstractNumId w:val="9"/>
-  </w:num>
-  <w:num w:numId="19">
-    <w:abstractNumId w:val="14"/>
-  </w:num>
-  <w:num w:numId="20">
-    <w:abstractNumId w:val="23"/>
-  </w:num>
-  <w:num w:numId="21">
-    <w:abstractNumId w:val="24"/>
-  </w:num>
-  <w:num w:numId="22">
-    <w:abstractNumId w:val="7"/>
-  </w:num>
-  <w:num w:numId="23">
-    <w:abstractNumId w:val="12"/>
-  </w:num>
-  <w:num w:numId="24">
-    <w:abstractNumId w:val="12"/>
-  </w:num>
-  <w:num w:numId="25">
-    <w:abstractNumId w:val="20"/>
-  </w:num>
-  <w:num w:numId="26">
-    <w:abstractNumId w:val="5"/>
-  </w:num>
-  <w:num w:numId="27">
-    <w:abstractNumId w:val="12"/>
-  </w:num>
-  <w:num w:numId="28">
-    <w:abstractNumId w:val="12"/>
-  </w:num>
-  <w:num w:numId="29">
-    <w:abstractNumId w:val="17"/>
-  </w:num>
   <w:num w:numId="30">
-    <w:abstractNumId w:val="12"/>
+    <w:abstractNumId w:val="13"/>
   </w:num>
   <w:num w:numId="31">
-    <w:abstractNumId w:val="12"/>
+    <w:abstractNumId w:val="13"/>
   </w:num>
   <w:num w:numId="32">
-    <w:abstractNumId w:val="12"/>
+    <w:abstractNumId w:val="13"/>
   </w:num>
   <w:num w:numId="33">
-    <w:abstractNumId w:val="12"/>
+    <w:abstractNumId w:val="13"/>
+  </w:num>
+  <w:num w:numId="34">
+    <w:abstractNumId w:val="1"/>
   </w:num>
   <w:numIdMacAtCleanup w:val="20"/>
 </w:numbering>
 </file>
 
 <file path=word/styles.xml><?xml version="1.0" encoding="utf-8"?>
-<w:styles xmlns:mc="http://schemas.openxmlformats.org/markup-compatibility/2006" xmlns:r="http://schemas.openxmlformats.org/officeDocument/2006/relationships" xmlns:w="http://schemas.openxmlformats.org/wordprocessingml/2006/main" xmlns:w14="http://schemas.microsoft.com/office/word/2010/wordml" xmlns:w15="http://schemas.microsoft.com/office/word/2012/wordml" mc:Ignorable="w14 w15">
+<w:styles xmlns:mc="http://schemas.openxmlformats.org/markup-compatibility/2006" xmlns:r="http://schemas.openxmlformats.org/officeDocument/2006/relationships" xmlns:w="http://schemas.openxmlformats.org/wordprocessingml/2006/main" xmlns:w14="http://schemas.microsoft.com/office/word/2010/wordml" xmlns:w15="http://schemas.microsoft.com/office/word/2012/wordml" xmlns:w16se="http://schemas.microsoft.com/office/word/2015/wordml/symex" mc:Ignorable="w14 w15 w16se">
   <w:docDefaults>
     <w:rPrDefault>
       <w:rPr>
@@ -7419,7 +8160,6 @@
       <w:spacing w:after="0" w:line="240" w:lineRule="auto"/>
     </w:pPr>
     <w:tblPr>
-      <w:tblInd w:w="0" w:type="dxa"/>
       <w:tblBorders>
         <w:top w:val="single" w:sz="4" w:space="0" w:color="auto"/>
         <w:left w:val="single" w:sz="4" w:space="0" w:color="auto"/>
@@ -7428,12 +8168,6 @@
         <w:insideH w:val="single" w:sz="4" w:space="0" w:color="auto"/>
         <w:insideV w:val="single" w:sz="4" w:space="0" w:color="auto"/>
       </w:tblBorders>
-      <w:tblCellMar>
-        <w:top w:w="0" w:type="dxa"/>
-        <w:left w:w="108" w:type="dxa"/>
-        <w:bottom w:w="0" w:type="dxa"/>
-        <w:right w:w="108" w:type="dxa"/>
-      </w:tblCellMar>
     </w:tblPr>
   </w:style>
   <w:style w:type="character" w:customStyle="1" w:styleId="Heading4Char">
@@ -8445,7 +9179,7 @@
 </file>
 
 <file path=customXml/itemProps1.xml><?xml version="1.0" encoding="utf-8"?>
-<ds:datastoreItem xmlns:ds="http://schemas.openxmlformats.org/officeDocument/2006/customXml" ds:itemID="{2D22B3E9-E384-42A4-9CC9-A71B2CA472AB}">
+<ds:datastoreItem xmlns:ds="http://schemas.openxmlformats.org/officeDocument/2006/customXml" ds:itemID="{1C938491-D8BE-45FB-B36D-153372992EF5}">
   <ds:schemaRefs>
     <ds:schemaRef ds:uri="http://schemas.openxmlformats.org/officeDocument/2006/bibliography"/>
   </ds:schemaRefs>
@@ -8453,7 +9187,7 @@
 </file>
 
 <file path=customXml/itemProps2.xml><?xml version="1.0" encoding="utf-8"?>
-<ds:datastoreItem xmlns:ds="http://schemas.openxmlformats.org/officeDocument/2006/customXml" ds:itemID="{C6FC71B6-3CD7-4FBA-A58B-B48B51332B65}">
+<ds:datastoreItem xmlns:ds="http://schemas.openxmlformats.org/officeDocument/2006/customXml" ds:itemID="{9A2F97F0-C4F8-42FE-A289-1CC18C999148}">
   <ds:schemaRefs>
     <ds:schemaRef ds:uri="http://schemas.openxmlformats.org/officeDocument/2006/bibliography"/>
   </ds:schemaRefs>

</xml_diff>

<commit_message>
Actualización de la documentación del portafirmas android
Se añaden las funcionalidades asociada a la gestión de roles, nuevos filtros de peticiones y gestión de notificaciones push.
</commit_message>
<xml_diff>
--- a/PF_Manual_App_Portafirmas_Android.docx
+++ b/PF_Manual_App_Portafirmas_Android.docx
@@ -86,7 +86,10 @@
         <w:jc w:val="center"/>
       </w:pPr>
       <w:r>
-        <w:t>Revisión 1.2</w:t>
+        <w:t>Revisión 1.</w:t>
+      </w:r>
+      <w:r>
+        <w:t>3</w:t>
       </w:r>
     </w:p>
     <w:p>
@@ -111,6 +114,8 @@
         <w:pStyle w:val="TOC1"/>
       </w:pPr>
     </w:p>
+    <w:bookmarkStart w:id="0" w:name="_GoBack"/>
+    <w:bookmarkEnd w:id="0"/>
     <w:p>
       <w:pPr>
         <w:pStyle w:val="TOC1"/>
@@ -129,7 +134,7 @@
       <w:r>
         <w:fldChar w:fldCharType="separate"/>
       </w:r>
-      <w:hyperlink w:anchor="_Toc504477145" w:history="1">
+      <w:hyperlink w:anchor="_Toc54264313" w:history="1">
         <w:r>
           <w:rPr>
             <w:rStyle w:val="Hyperlink"/>
@@ -171,7 +176,7 @@
             <w:noProof/>
             <w:webHidden/>
           </w:rPr>
-          <w:instrText xml:space="preserve"> PAGEREF _Toc504477145 \h </w:instrText>
+          <w:instrText xml:space="preserve"> PAGEREF _Toc54264313 \h </w:instrText>
         </w:r>
         <w:r>
           <w:rPr>
@@ -211,7 +216,7 @@
           <w:lang w:eastAsia="es-ES"/>
         </w:rPr>
       </w:pPr>
-      <w:hyperlink w:anchor="_Toc504477146" w:history="1">
+      <w:hyperlink w:anchor="_Toc54264314" w:history="1">
         <w:r>
           <w:rPr>
             <w:rStyle w:val="Hyperlink"/>
@@ -253,7 +258,7 @@
             <w:noProof/>
             <w:webHidden/>
           </w:rPr>
-          <w:instrText xml:space="preserve"> PAGEREF _Toc504477146 \h </w:instrText>
+          <w:instrText xml:space="preserve"> PAGEREF _Toc54264314 \h </w:instrText>
         </w:r>
         <w:r>
           <w:rPr>
@@ -274,6 +279,88 @@
             <w:webHidden/>
           </w:rPr>
           <w:t>4</w:t>
+        </w:r>
+        <w:r>
+          <w:rPr>
+            <w:noProof/>
+            <w:webHidden/>
+          </w:rPr>
+          <w:fldChar w:fldCharType="end"/>
+        </w:r>
+      </w:hyperlink>
+    </w:p>
+    <w:p>
+      <w:pPr>
+        <w:pStyle w:val="TOC1"/>
+        <w:rPr>
+          <w:rFonts w:eastAsiaTheme="minorEastAsia"/>
+          <w:noProof/>
+          <w:lang w:eastAsia="es-ES"/>
+        </w:rPr>
+      </w:pPr>
+      <w:hyperlink w:anchor="_Toc54264315" w:history="1">
+        <w:r>
+          <w:rPr>
+            <w:rStyle w:val="Hyperlink"/>
+            <w:noProof/>
+          </w:rPr>
+          <w:t>3</w:t>
+        </w:r>
+        <w:r>
+          <w:rPr>
+            <w:rFonts w:eastAsiaTheme="minorEastAsia"/>
+            <w:noProof/>
+            <w:lang w:eastAsia="es-ES"/>
+          </w:rPr>
+          <w:tab/>
+        </w:r>
+        <w:r>
+          <w:rPr>
+            <w:rStyle w:val="Hyperlink"/>
+            <w:noProof/>
+          </w:rPr>
+          <w:t>Acceder al Portafirmas</w:t>
+        </w:r>
+        <w:r>
+          <w:rPr>
+            <w:noProof/>
+            <w:webHidden/>
+          </w:rPr>
+          <w:tab/>
+        </w:r>
+        <w:r>
+          <w:rPr>
+            <w:noProof/>
+            <w:webHidden/>
+          </w:rPr>
+          <w:fldChar w:fldCharType="begin"/>
+        </w:r>
+        <w:r>
+          <w:rPr>
+            <w:noProof/>
+            <w:webHidden/>
+          </w:rPr>
+          <w:instrText xml:space="preserve"> PAGEREF _Toc54264315 \h </w:instrText>
+        </w:r>
+        <w:r>
+          <w:rPr>
+            <w:noProof/>
+            <w:webHidden/>
+          </w:rPr>
+        </w:r>
+        <w:r>
+          <w:rPr>
+            <w:noProof/>
+            <w:webHidden/>
+          </w:rPr>
+          <w:fldChar w:fldCharType="separate"/>
+        </w:r>
+        <w:r>
+          <w:rPr>
+            <w:noProof/>
+            <w:webHidden/>
+          </w:rPr>
+          <w:t>5</w:t>
         </w:r>
         <w:r>
           <w:rPr>
@@ -297,13 +384,13 @@
           <w:lang w:eastAsia="es-ES"/>
         </w:rPr>
       </w:pPr>
-      <w:hyperlink w:anchor="_Toc504477147" w:history="1">
+      <w:hyperlink w:anchor="_Toc54264316" w:history="1">
         <w:r>
           <w:rPr>
             <w:rStyle w:val="Hyperlink"/>
             <w:noProof/>
           </w:rPr>
-          <w:t>2.1</w:t>
+          <w:t>3.1</w:t>
         </w:r>
         <w:r>
           <w:rPr>
@@ -318,7 +405,7 @@
             <w:rStyle w:val="Hyperlink"/>
             <w:noProof/>
           </w:rPr>
-          <w:t>Importar certificado de usuario</w:t>
+          <w:t>Selección del servidor de Portafirmas</w:t>
         </w:r>
         <w:r>
           <w:rPr>
@@ -339,7 +426,7 @@
             <w:noProof/>
             <w:webHidden/>
           </w:rPr>
-          <w:instrText xml:space="preserve"> PAGEREF _Toc504477147 \h </w:instrText>
+          <w:instrText xml:space="preserve"> PAGEREF _Toc54264316 \h </w:instrText>
         </w:r>
         <w:r>
           <w:rPr>
@@ -359,7 +446,351 @@
             <w:noProof/>
             <w:webHidden/>
           </w:rPr>
-          <w:t>4</w:t>
+          <w:t>5</w:t>
+        </w:r>
+        <w:r>
+          <w:rPr>
+            <w:noProof/>
+            <w:webHidden/>
+          </w:rPr>
+          <w:fldChar w:fldCharType="end"/>
+        </w:r>
+      </w:hyperlink>
+    </w:p>
+    <w:p>
+      <w:pPr>
+        <w:pStyle w:val="TOC3"/>
+        <w:tabs>
+          <w:tab w:val="left" w:pos="880"/>
+          <w:tab w:val="right" w:leader="dot" w:pos="8949"/>
+        </w:tabs>
+        <w:rPr>
+          <w:rFonts w:eastAsiaTheme="minorEastAsia"/>
+          <w:noProof/>
+          <w:lang w:eastAsia="es-ES"/>
+        </w:rPr>
+      </w:pPr>
+      <w:hyperlink w:anchor="_Toc54264317" w:history="1">
+        <w:r>
+          <w:rPr>
+            <w:rStyle w:val="Hyperlink"/>
+            <w:noProof/>
+          </w:rPr>
+          <w:t>3.1.1</w:t>
+        </w:r>
+        <w:r>
+          <w:rPr>
+            <w:rFonts w:eastAsiaTheme="minorEastAsia"/>
+            <w:noProof/>
+            <w:lang w:eastAsia="es-ES"/>
+          </w:rPr>
+          <w:tab/>
+        </w:r>
+        <w:r>
+          <w:rPr>
+            <w:rStyle w:val="Hyperlink"/>
+            <w:noProof/>
+          </w:rPr>
+          <w:t>Selección del servidor</w:t>
+        </w:r>
+        <w:r>
+          <w:rPr>
+            <w:noProof/>
+            <w:webHidden/>
+          </w:rPr>
+          <w:tab/>
+        </w:r>
+        <w:r>
+          <w:rPr>
+            <w:noProof/>
+            <w:webHidden/>
+          </w:rPr>
+          <w:fldChar w:fldCharType="begin"/>
+        </w:r>
+        <w:r>
+          <w:rPr>
+            <w:noProof/>
+            <w:webHidden/>
+          </w:rPr>
+          <w:instrText xml:space="preserve"> PAGEREF _Toc54264317 \h </w:instrText>
+        </w:r>
+        <w:r>
+          <w:rPr>
+            <w:noProof/>
+            <w:webHidden/>
+          </w:rPr>
+        </w:r>
+        <w:r>
+          <w:rPr>
+            <w:noProof/>
+            <w:webHidden/>
+          </w:rPr>
+          <w:fldChar w:fldCharType="separate"/>
+        </w:r>
+        <w:r>
+          <w:rPr>
+            <w:noProof/>
+            <w:webHidden/>
+          </w:rPr>
+          <w:t>6</w:t>
+        </w:r>
+        <w:r>
+          <w:rPr>
+            <w:noProof/>
+            <w:webHidden/>
+          </w:rPr>
+          <w:fldChar w:fldCharType="end"/>
+        </w:r>
+      </w:hyperlink>
+    </w:p>
+    <w:p>
+      <w:pPr>
+        <w:pStyle w:val="TOC3"/>
+        <w:tabs>
+          <w:tab w:val="left" w:pos="880"/>
+          <w:tab w:val="right" w:leader="dot" w:pos="8949"/>
+        </w:tabs>
+        <w:rPr>
+          <w:rFonts w:eastAsiaTheme="minorEastAsia"/>
+          <w:noProof/>
+          <w:lang w:eastAsia="es-ES"/>
+        </w:rPr>
+      </w:pPr>
+      <w:hyperlink w:anchor="_Toc54264318" w:history="1">
+        <w:r>
+          <w:rPr>
+            <w:rStyle w:val="Hyperlink"/>
+            <w:noProof/>
+          </w:rPr>
+          <w:t>3.1.2</w:t>
+        </w:r>
+        <w:r>
+          <w:rPr>
+            <w:rFonts w:eastAsiaTheme="minorEastAsia"/>
+            <w:noProof/>
+            <w:lang w:eastAsia="es-ES"/>
+          </w:rPr>
+          <w:tab/>
+        </w:r>
+        <w:r>
+          <w:rPr>
+            <w:rStyle w:val="Hyperlink"/>
+            <w:noProof/>
+          </w:rPr>
+          <w:t>Agregar nuevo servidor</w:t>
+        </w:r>
+        <w:r>
+          <w:rPr>
+            <w:noProof/>
+            <w:webHidden/>
+          </w:rPr>
+          <w:tab/>
+        </w:r>
+        <w:r>
+          <w:rPr>
+            <w:noProof/>
+            <w:webHidden/>
+          </w:rPr>
+          <w:fldChar w:fldCharType="begin"/>
+        </w:r>
+        <w:r>
+          <w:rPr>
+            <w:noProof/>
+            <w:webHidden/>
+          </w:rPr>
+          <w:instrText xml:space="preserve"> PAGEREF _Toc54264318 \h </w:instrText>
+        </w:r>
+        <w:r>
+          <w:rPr>
+            <w:noProof/>
+            <w:webHidden/>
+          </w:rPr>
+        </w:r>
+        <w:r>
+          <w:rPr>
+            <w:noProof/>
+            <w:webHidden/>
+          </w:rPr>
+          <w:fldChar w:fldCharType="separate"/>
+        </w:r>
+        <w:r>
+          <w:rPr>
+            <w:noProof/>
+            <w:webHidden/>
+          </w:rPr>
+          <w:t>6</w:t>
+        </w:r>
+        <w:r>
+          <w:rPr>
+            <w:noProof/>
+            <w:webHidden/>
+          </w:rPr>
+          <w:fldChar w:fldCharType="end"/>
+        </w:r>
+      </w:hyperlink>
+    </w:p>
+    <w:p>
+      <w:pPr>
+        <w:pStyle w:val="TOC3"/>
+        <w:tabs>
+          <w:tab w:val="left" w:pos="880"/>
+          <w:tab w:val="right" w:leader="dot" w:pos="8949"/>
+        </w:tabs>
+        <w:rPr>
+          <w:rFonts w:eastAsiaTheme="minorEastAsia"/>
+          <w:noProof/>
+          <w:lang w:eastAsia="es-ES"/>
+        </w:rPr>
+      </w:pPr>
+      <w:hyperlink w:anchor="_Toc54264319" w:history="1">
+        <w:r>
+          <w:rPr>
+            <w:rStyle w:val="Hyperlink"/>
+            <w:noProof/>
+          </w:rPr>
+          <w:t>3.1.3</w:t>
+        </w:r>
+        <w:r>
+          <w:rPr>
+            <w:rFonts w:eastAsiaTheme="minorEastAsia"/>
+            <w:noProof/>
+            <w:lang w:eastAsia="es-ES"/>
+          </w:rPr>
+          <w:tab/>
+        </w:r>
+        <w:r>
+          <w:rPr>
+            <w:rStyle w:val="Hyperlink"/>
+            <w:noProof/>
+          </w:rPr>
+          <w:t>Modificar un servidor existente</w:t>
+        </w:r>
+        <w:r>
+          <w:rPr>
+            <w:noProof/>
+            <w:webHidden/>
+          </w:rPr>
+          <w:tab/>
+        </w:r>
+        <w:r>
+          <w:rPr>
+            <w:noProof/>
+            <w:webHidden/>
+          </w:rPr>
+          <w:fldChar w:fldCharType="begin"/>
+        </w:r>
+        <w:r>
+          <w:rPr>
+            <w:noProof/>
+            <w:webHidden/>
+          </w:rPr>
+          <w:instrText xml:space="preserve"> PAGEREF _Toc54264319 \h </w:instrText>
+        </w:r>
+        <w:r>
+          <w:rPr>
+            <w:noProof/>
+            <w:webHidden/>
+          </w:rPr>
+        </w:r>
+        <w:r>
+          <w:rPr>
+            <w:noProof/>
+            <w:webHidden/>
+          </w:rPr>
+          <w:fldChar w:fldCharType="separate"/>
+        </w:r>
+        <w:r>
+          <w:rPr>
+            <w:noProof/>
+            <w:webHidden/>
+          </w:rPr>
+          <w:t>6</w:t>
+        </w:r>
+        <w:r>
+          <w:rPr>
+            <w:noProof/>
+            <w:webHidden/>
+          </w:rPr>
+          <w:fldChar w:fldCharType="end"/>
+        </w:r>
+      </w:hyperlink>
+    </w:p>
+    <w:p>
+      <w:pPr>
+        <w:pStyle w:val="TOC3"/>
+        <w:tabs>
+          <w:tab w:val="left" w:pos="880"/>
+          <w:tab w:val="right" w:leader="dot" w:pos="8949"/>
+        </w:tabs>
+        <w:rPr>
+          <w:rFonts w:eastAsiaTheme="minorEastAsia"/>
+          <w:noProof/>
+          <w:lang w:eastAsia="es-ES"/>
+        </w:rPr>
+      </w:pPr>
+      <w:hyperlink w:anchor="_Toc54264320" w:history="1">
+        <w:r>
+          <w:rPr>
+            <w:rStyle w:val="Hyperlink"/>
+            <w:noProof/>
+          </w:rPr>
+          <w:t>3.1.4</w:t>
+        </w:r>
+        <w:r>
+          <w:rPr>
+            <w:rFonts w:eastAsiaTheme="minorEastAsia"/>
+            <w:noProof/>
+            <w:lang w:eastAsia="es-ES"/>
+          </w:rPr>
+          <w:tab/>
+        </w:r>
+        <w:r>
+          <w:rPr>
+            <w:rStyle w:val="Hyperlink"/>
+            <w:noProof/>
+          </w:rPr>
+          <w:t>Eliminar un servidor</w:t>
+        </w:r>
+        <w:r>
+          <w:rPr>
+            <w:noProof/>
+            <w:webHidden/>
+          </w:rPr>
+          <w:tab/>
+        </w:r>
+        <w:r>
+          <w:rPr>
+            <w:noProof/>
+            <w:webHidden/>
+          </w:rPr>
+          <w:fldChar w:fldCharType="begin"/>
+        </w:r>
+        <w:r>
+          <w:rPr>
+            <w:noProof/>
+            <w:webHidden/>
+          </w:rPr>
+          <w:instrText xml:space="preserve"> PAGEREF _Toc54264320 \h </w:instrText>
+        </w:r>
+        <w:r>
+          <w:rPr>
+            <w:noProof/>
+            <w:webHidden/>
+          </w:rPr>
+        </w:r>
+        <w:r>
+          <w:rPr>
+            <w:noProof/>
+            <w:webHidden/>
+          </w:rPr>
+          <w:fldChar w:fldCharType="separate"/>
+        </w:r>
+        <w:r>
+          <w:rPr>
+            <w:noProof/>
+            <w:webHidden/>
+          </w:rPr>
+          <w:t>7</w:t>
         </w:r>
         <w:r>
           <w:rPr>
@@ -383,13 +814,13 @@
           <w:lang w:eastAsia="es-ES"/>
         </w:rPr>
       </w:pPr>
-      <w:hyperlink w:anchor="_Toc504477148" w:history="1">
+      <w:hyperlink w:anchor="_Toc54264321" w:history="1">
         <w:r>
           <w:rPr>
             <w:rStyle w:val="Hyperlink"/>
             <w:noProof/>
           </w:rPr>
-          <w:t>2.2</w:t>
+          <w:t>3.2</w:t>
         </w:r>
         <w:r>
           <w:rPr>
@@ -404,7 +835,7 @@
             <w:rStyle w:val="Hyperlink"/>
             <w:noProof/>
           </w:rPr>
-          <w:t>Configurar la URL del servidor Portafirmas</w:t>
+          <w:t>Acceso con certificado local</w:t>
         </w:r>
         <w:r>
           <w:rPr>
@@ -425,7 +856,7 @@
             <w:noProof/>
             <w:webHidden/>
           </w:rPr>
-          <w:instrText xml:space="preserve"> PAGEREF _Toc504477148 \h </w:instrText>
+          <w:instrText xml:space="preserve"> PAGEREF _Toc54264321 \h </w:instrText>
         </w:r>
         <w:r>
           <w:rPr>
@@ -445,171 +876,7 @@
             <w:noProof/>
             <w:webHidden/>
           </w:rPr>
-          <w:t>6</w:t>
-        </w:r>
-        <w:r>
-          <w:rPr>
-            <w:noProof/>
-            <w:webHidden/>
-          </w:rPr>
-          <w:fldChar w:fldCharType="end"/>
-        </w:r>
-      </w:hyperlink>
-    </w:p>
-    <w:p>
-      <w:pPr>
-        <w:pStyle w:val="TOC1"/>
-        <w:rPr>
-          <w:rFonts w:eastAsiaTheme="minorEastAsia"/>
-          <w:noProof/>
-          <w:lang w:eastAsia="es-ES"/>
-        </w:rPr>
-      </w:pPr>
-      <w:hyperlink w:anchor="_Toc504477149" w:history="1">
-        <w:r>
-          <w:rPr>
-            <w:rStyle w:val="Hyperlink"/>
-            <w:noProof/>
-          </w:rPr>
-          <w:t>3</w:t>
-        </w:r>
-        <w:r>
-          <w:rPr>
-            <w:rFonts w:eastAsiaTheme="minorEastAsia"/>
-            <w:noProof/>
-            <w:lang w:eastAsia="es-ES"/>
-          </w:rPr>
-          <w:tab/>
-        </w:r>
-        <w:r>
-          <w:rPr>
-            <w:rStyle w:val="Hyperlink"/>
-            <w:noProof/>
-          </w:rPr>
-          <w:t>Acceder al Portafirmas</w:t>
-        </w:r>
-        <w:r>
-          <w:rPr>
-            <w:noProof/>
-            <w:webHidden/>
-          </w:rPr>
-          <w:tab/>
-        </w:r>
-        <w:r>
-          <w:rPr>
-            <w:noProof/>
-            <w:webHidden/>
-          </w:rPr>
-          <w:fldChar w:fldCharType="begin"/>
-        </w:r>
-        <w:r>
-          <w:rPr>
-            <w:noProof/>
-            <w:webHidden/>
-          </w:rPr>
-          <w:instrText xml:space="preserve"> PAGEREF _Toc504477149 \h </w:instrText>
-        </w:r>
-        <w:r>
-          <w:rPr>
-            <w:noProof/>
-            <w:webHidden/>
-          </w:rPr>
-        </w:r>
-        <w:r>
-          <w:rPr>
-            <w:noProof/>
-            <w:webHidden/>
-          </w:rPr>
-          <w:fldChar w:fldCharType="separate"/>
-        </w:r>
-        <w:r>
-          <w:rPr>
-            <w:noProof/>
-            <w:webHidden/>
-          </w:rPr>
-          <w:t>8</w:t>
-        </w:r>
-        <w:r>
-          <w:rPr>
-            <w:noProof/>
-            <w:webHidden/>
-          </w:rPr>
-          <w:fldChar w:fldCharType="end"/>
-        </w:r>
-      </w:hyperlink>
-    </w:p>
-    <w:p>
-      <w:pPr>
-        <w:pStyle w:val="TOC1"/>
-        <w:rPr>
-          <w:rFonts w:eastAsiaTheme="minorEastAsia"/>
-          <w:noProof/>
-          <w:lang w:eastAsia="es-ES"/>
-        </w:rPr>
-      </w:pPr>
-      <w:hyperlink w:anchor="_Toc504477150" w:history="1">
-        <w:r>
-          <w:rPr>
-            <w:rStyle w:val="Hyperlink"/>
-            <w:noProof/>
-          </w:rPr>
-          <w:t>4</w:t>
-        </w:r>
-        <w:r>
-          <w:rPr>
-            <w:rFonts w:eastAsiaTheme="minorEastAsia"/>
-            <w:noProof/>
-            <w:lang w:eastAsia="es-ES"/>
-          </w:rPr>
-          <w:tab/>
-        </w:r>
-        <w:r>
-          <w:rPr>
-            <w:rStyle w:val="Hyperlink"/>
-            <w:noProof/>
-          </w:rPr>
-          <w:t>Bandejas de peticiones</w:t>
-        </w:r>
-        <w:r>
-          <w:rPr>
-            <w:noProof/>
-            <w:webHidden/>
-          </w:rPr>
-          <w:tab/>
-        </w:r>
-        <w:r>
-          <w:rPr>
-            <w:noProof/>
-            <w:webHidden/>
-          </w:rPr>
-          <w:fldChar w:fldCharType="begin"/>
-        </w:r>
-        <w:r>
-          <w:rPr>
-            <w:noProof/>
-            <w:webHidden/>
-          </w:rPr>
-          <w:instrText xml:space="preserve"> PAGEREF _Toc504477150 \h </w:instrText>
-        </w:r>
-        <w:r>
-          <w:rPr>
-            <w:noProof/>
-            <w:webHidden/>
-          </w:rPr>
-        </w:r>
-        <w:r>
-          <w:rPr>
-            <w:noProof/>
-            <w:webHidden/>
-          </w:rPr>
-          <w:fldChar w:fldCharType="separate"/>
-        </w:r>
-        <w:r>
-          <w:rPr>
-            <w:noProof/>
-            <w:webHidden/>
-          </w:rPr>
-          <w:t>9</w:t>
+          <w:t>7</w:t>
         </w:r>
         <w:r>
           <w:rPr>
@@ -633,13 +900,13 @@
           <w:lang w:eastAsia="es-ES"/>
         </w:rPr>
       </w:pPr>
-      <w:hyperlink w:anchor="_Toc504477151" w:history="1">
+      <w:hyperlink w:anchor="_Toc54264322" w:history="1">
         <w:r>
           <w:rPr>
             <w:rStyle w:val="Hyperlink"/>
             <w:noProof/>
           </w:rPr>
-          <w:t>4.1</w:t>
+          <w:t>3.3</w:t>
         </w:r>
         <w:r>
           <w:rPr>
@@ -654,7 +921,7 @@
             <w:rStyle w:val="Hyperlink"/>
             <w:noProof/>
           </w:rPr>
-          <w:t>Filtrado de peticiones</w:t>
+          <w:t>Acceso con certificado remoto (Cl@ve Permanente)</w:t>
         </w:r>
         <w:r>
           <w:rPr>
@@ -675,7 +942,7 @@
             <w:noProof/>
             <w:webHidden/>
           </w:rPr>
-          <w:instrText xml:space="preserve"> PAGEREF _Toc504477151 \h </w:instrText>
+          <w:instrText xml:space="preserve"> PAGEREF _Toc54264322 \h </w:instrText>
         </w:r>
         <w:r>
           <w:rPr>
@@ -695,7 +962,7 @@
             <w:noProof/>
             <w:webHidden/>
           </w:rPr>
-          <w:t>11</w:t>
+          <w:t>8</w:t>
         </w:r>
         <w:r>
           <w:rPr>
@@ -715,13 +982,13 @@
           <w:lang w:eastAsia="es-ES"/>
         </w:rPr>
       </w:pPr>
-      <w:hyperlink w:anchor="_Toc504477152" w:history="1">
+      <w:hyperlink w:anchor="_Toc54264323" w:history="1">
         <w:r>
           <w:rPr>
             <w:rStyle w:val="Hyperlink"/>
             <w:noProof/>
           </w:rPr>
-          <w:t>5</w:t>
+          <w:t>4</w:t>
         </w:r>
         <w:r>
           <w:rPr>
@@ -736,7 +1003,7 @@
             <w:rStyle w:val="Hyperlink"/>
             <w:noProof/>
           </w:rPr>
-          <w:t>Detalle de petición</w:t>
+          <w:t>Selección de rol</w:t>
         </w:r>
         <w:r>
           <w:rPr>
@@ -757,7 +1024,7 @@
             <w:noProof/>
             <w:webHidden/>
           </w:rPr>
-          <w:instrText xml:space="preserve"> PAGEREF _Toc504477152 \h </w:instrText>
+          <w:instrText xml:space="preserve"> PAGEREF _Toc54264323 \h </w:instrText>
         </w:r>
         <w:r>
           <w:rPr>
@@ -777,7 +1044,7 @@
             <w:noProof/>
             <w:webHidden/>
           </w:rPr>
-          <w:t>12</w:t>
+          <w:t>13</w:t>
         </w:r>
         <w:r>
           <w:rPr>
@@ -797,12 +1064,180 @@
           <w:lang w:eastAsia="es-ES"/>
         </w:rPr>
       </w:pPr>
-      <w:hyperlink w:anchor="_Toc504477153" w:history="1">
+      <w:hyperlink w:anchor="_Toc54264324" w:history="1">
         <w:r>
           <w:rPr>
             <w:rStyle w:val="Hyperlink"/>
             <w:noProof/>
           </w:rPr>
+          <w:t>5</w:t>
+        </w:r>
+        <w:r>
+          <w:rPr>
+            <w:rFonts w:eastAsiaTheme="minorEastAsia"/>
+            <w:noProof/>
+            <w:lang w:eastAsia="es-ES"/>
+          </w:rPr>
+          <w:tab/>
+        </w:r>
+        <w:r>
+          <w:rPr>
+            <w:rStyle w:val="Hyperlink"/>
+            <w:noProof/>
+          </w:rPr>
+          <w:t>Bandejas de peticiones</w:t>
+        </w:r>
+        <w:r>
+          <w:rPr>
+            <w:noProof/>
+            <w:webHidden/>
+          </w:rPr>
+          <w:tab/>
+        </w:r>
+        <w:r>
+          <w:rPr>
+            <w:noProof/>
+            <w:webHidden/>
+          </w:rPr>
+          <w:fldChar w:fldCharType="begin"/>
+        </w:r>
+        <w:r>
+          <w:rPr>
+            <w:noProof/>
+            <w:webHidden/>
+          </w:rPr>
+          <w:instrText xml:space="preserve"> PAGEREF _Toc54264324 \h </w:instrText>
+        </w:r>
+        <w:r>
+          <w:rPr>
+            <w:noProof/>
+            <w:webHidden/>
+          </w:rPr>
+        </w:r>
+        <w:r>
+          <w:rPr>
+            <w:noProof/>
+            <w:webHidden/>
+          </w:rPr>
+          <w:fldChar w:fldCharType="separate"/>
+        </w:r>
+        <w:r>
+          <w:rPr>
+            <w:noProof/>
+            <w:webHidden/>
+          </w:rPr>
+          <w:t>15</w:t>
+        </w:r>
+        <w:r>
+          <w:rPr>
+            <w:noProof/>
+            <w:webHidden/>
+          </w:rPr>
+          <w:fldChar w:fldCharType="end"/>
+        </w:r>
+      </w:hyperlink>
+    </w:p>
+    <w:p>
+      <w:pPr>
+        <w:pStyle w:val="TOC2"/>
+        <w:tabs>
+          <w:tab w:val="left" w:pos="660"/>
+          <w:tab w:val="right" w:leader="dot" w:pos="8949"/>
+        </w:tabs>
+        <w:rPr>
+          <w:rFonts w:eastAsiaTheme="minorEastAsia"/>
+          <w:noProof/>
+          <w:lang w:eastAsia="es-ES"/>
+        </w:rPr>
+      </w:pPr>
+      <w:hyperlink w:anchor="_Toc54264325" w:history="1">
+        <w:r>
+          <w:rPr>
+            <w:rStyle w:val="Hyperlink"/>
+            <w:noProof/>
+          </w:rPr>
+          <w:t>5.1</w:t>
+        </w:r>
+        <w:r>
+          <w:rPr>
+            <w:rFonts w:eastAsiaTheme="minorEastAsia"/>
+            <w:noProof/>
+            <w:lang w:eastAsia="es-ES"/>
+          </w:rPr>
+          <w:tab/>
+        </w:r>
+        <w:r>
+          <w:rPr>
+            <w:rStyle w:val="Hyperlink"/>
+            <w:noProof/>
+          </w:rPr>
+          <w:t>Filtrado de peticiones</w:t>
+        </w:r>
+        <w:r>
+          <w:rPr>
+            <w:noProof/>
+            <w:webHidden/>
+          </w:rPr>
+          <w:tab/>
+        </w:r>
+        <w:r>
+          <w:rPr>
+            <w:noProof/>
+            <w:webHidden/>
+          </w:rPr>
+          <w:fldChar w:fldCharType="begin"/>
+        </w:r>
+        <w:r>
+          <w:rPr>
+            <w:noProof/>
+            <w:webHidden/>
+          </w:rPr>
+          <w:instrText xml:space="preserve"> PAGEREF _Toc54264325 \h </w:instrText>
+        </w:r>
+        <w:r>
+          <w:rPr>
+            <w:noProof/>
+            <w:webHidden/>
+          </w:rPr>
+        </w:r>
+        <w:r>
+          <w:rPr>
+            <w:noProof/>
+            <w:webHidden/>
+          </w:rPr>
+          <w:fldChar w:fldCharType="separate"/>
+        </w:r>
+        <w:r>
+          <w:rPr>
+            <w:noProof/>
+            <w:webHidden/>
+          </w:rPr>
+          <w:t>17</w:t>
+        </w:r>
+        <w:r>
+          <w:rPr>
+            <w:noProof/>
+            <w:webHidden/>
+          </w:rPr>
+          <w:fldChar w:fldCharType="end"/>
+        </w:r>
+      </w:hyperlink>
+    </w:p>
+    <w:p>
+      <w:pPr>
+        <w:pStyle w:val="TOC1"/>
+        <w:rPr>
+          <w:rFonts w:eastAsiaTheme="minorEastAsia"/>
+          <w:noProof/>
+          <w:lang w:eastAsia="es-ES"/>
+        </w:rPr>
+      </w:pPr>
+      <w:hyperlink w:anchor="_Toc54264326" w:history="1">
+        <w:r>
+          <w:rPr>
+            <w:rStyle w:val="Hyperlink"/>
+            <w:noProof/>
+          </w:rPr>
           <w:t>6</w:t>
         </w:r>
         <w:r>
@@ -818,7 +1253,7 @@
             <w:rStyle w:val="Hyperlink"/>
             <w:noProof/>
           </w:rPr>
-          <w:t>Alta en el sistema de notificaciones</w:t>
+          <w:t>Detalle de petición</w:t>
         </w:r>
         <w:r>
           <w:rPr>
@@ -839,7 +1274,7 @@
             <w:noProof/>
             <w:webHidden/>
           </w:rPr>
-          <w:instrText xml:space="preserve"> PAGEREF _Toc504477153 \h </w:instrText>
+          <w:instrText xml:space="preserve"> PAGEREF _Toc54264326 \h </w:instrText>
         </w:r>
         <w:r>
           <w:rPr>
@@ -859,7 +1294,174 @@
             <w:noProof/>
             <w:webHidden/>
           </w:rPr>
-          <w:t>14</w:t>
+          <w:t>18</w:t>
+        </w:r>
+        <w:r>
+          <w:rPr>
+            <w:noProof/>
+            <w:webHidden/>
+          </w:rPr>
+          <w:fldChar w:fldCharType="end"/>
+        </w:r>
+      </w:hyperlink>
+    </w:p>
+    <w:p>
+      <w:pPr>
+        <w:pStyle w:val="TOC1"/>
+        <w:rPr>
+          <w:rFonts w:eastAsiaTheme="minorEastAsia"/>
+          <w:noProof/>
+          <w:lang w:eastAsia="es-ES"/>
+        </w:rPr>
+      </w:pPr>
+      <w:hyperlink w:anchor="_Toc54264327" w:history="1">
+        <w:r>
+          <w:rPr>
+            <w:rStyle w:val="Hyperlink"/>
+            <w:noProof/>
+          </w:rPr>
+          <w:t>7</w:t>
+        </w:r>
+        <w:r>
+          <w:rPr>
+            <w:rFonts w:eastAsiaTheme="minorEastAsia"/>
+            <w:noProof/>
+            <w:lang w:eastAsia="es-ES"/>
+          </w:rPr>
+          <w:tab/>
+        </w:r>
+        <w:r>
+          <w:rPr>
+            <w:rStyle w:val="Hyperlink"/>
+            <w:noProof/>
+          </w:rPr>
+          <w:t>Gestión del sistema de notificaciones</w:t>
+        </w:r>
+        <w:r>
+          <w:rPr>
+            <w:noProof/>
+            <w:webHidden/>
+          </w:rPr>
+          <w:tab/>
+        </w:r>
+        <w:r>
+          <w:rPr>
+            <w:noProof/>
+            <w:webHidden/>
+          </w:rPr>
+          <w:fldChar w:fldCharType="begin"/>
+        </w:r>
+        <w:r>
+          <w:rPr>
+            <w:noProof/>
+            <w:webHidden/>
+          </w:rPr>
+          <w:instrText xml:space="preserve"> PAGEREF _Toc54264327 \h </w:instrText>
+        </w:r>
+        <w:r>
+          <w:rPr>
+            <w:noProof/>
+            <w:webHidden/>
+          </w:rPr>
+        </w:r>
+        <w:r>
+          <w:rPr>
+            <w:noProof/>
+            <w:webHidden/>
+          </w:rPr>
+          <w:fldChar w:fldCharType="separate"/>
+        </w:r>
+        <w:r>
+          <w:rPr>
+            <w:noProof/>
+            <w:webHidden/>
+          </w:rPr>
+          <w:t>21</w:t>
+        </w:r>
+        <w:r>
+          <w:rPr>
+            <w:noProof/>
+            <w:webHidden/>
+          </w:rPr>
+          <w:fldChar w:fldCharType="end"/>
+        </w:r>
+      </w:hyperlink>
+    </w:p>
+    <w:p>
+      <w:pPr>
+        <w:pStyle w:val="TOC1"/>
+        <w:tabs>
+          <w:tab w:val="left" w:pos="1100"/>
+        </w:tabs>
+        <w:rPr>
+          <w:rFonts w:eastAsiaTheme="minorEastAsia"/>
+          <w:noProof/>
+          <w:lang w:eastAsia="es-ES"/>
+        </w:rPr>
+      </w:pPr>
+      <w:hyperlink w:anchor="_Toc54264328" w:history="1">
+        <w:r>
+          <w:rPr>
+            <w:rStyle w:val="Hyperlink"/>
+            <w:noProof/>
+          </w:rPr>
+          <w:t>ANEXO 1.</w:t>
+        </w:r>
+        <w:r>
+          <w:rPr>
+            <w:rFonts w:eastAsiaTheme="minorEastAsia"/>
+            <w:noProof/>
+            <w:lang w:eastAsia="es-ES"/>
+          </w:rPr>
+          <w:tab/>
+        </w:r>
+        <w:r>
+          <w:rPr>
+            <w:rStyle w:val="Hyperlink"/>
+            <w:noProof/>
+          </w:rPr>
+          <w:t>Importar certificado de usuario</w:t>
+        </w:r>
+        <w:r>
+          <w:rPr>
+            <w:noProof/>
+            <w:webHidden/>
+          </w:rPr>
+          <w:tab/>
+        </w:r>
+        <w:r>
+          <w:rPr>
+            <w:noProof/>
+            <w:webHidden/>
+          </w:rPr>
+          <w:fldChar w:fldCharType="begin"/>
+        </w:r>
+        <w:r>
+          <w:rPr>
+            <w:noProof/>
+            <w:webHidden/>
+          </w:rPr>
+          <w:instrText xml:space="preserve"> PAGEREF _Toc54264328 \h </w:instrText>
+        </w:r>
+        <w:r>
+          <w:rPr>
+            <w:noProof/>
+            <w:webHidden/>
+          </w:rPr>
+        </w:r>
+        <w:r>
+          <w:rPr>
+            <w:noProof/>
+            <w:webHidden/>
+          </w:rPr>
+          <w:fldChar w:fldCharType="separate"/>
+        </w:r>
+        <w:r>
+          <w:rPr>
+            <w:noProof/>
+            <w:webHidden/>
+          </w:rPr>
+          <w:t>21</w:t>
         </w:r>
         <w:r>
           <w:rPr>
@@ -892,18 +1494,18 @@
       <w:pPr>
         <w:pStyle w:val="Heading1"/>
       </w:pPr>
-      <w:bookmarkStart w:id="0" w:name="_Toc504477145"/>
       <w:bookmarkStart w:id="1" w:name="_Ref29830487"/>
       <w:bookmarkStart w:id="2" w:name="_Ref29830501"/>
       <w:bookmarkStart w:id="3" w:name="_Ref29830752"/>
+      <w:bookmarkStart w:id="4" w:name="_Toc54264313"/>
       <w:r>
         <w:lastRenderedPageBreak/>
         <w:t>Descarga del portafirmas</w:t>
       </w:r>
-      <w:bookmarkEnd w:id="0"/>
       <w:bookmarkEnd w:id="1"/>
       <w:bookmarkEnd w:id="2"/>
       <w:bookmarkEnd w:id="3"/>
+      <w:bookmarkEnd w:id="4"/>
     </w:p>
     <w:p>
       <w:pPr>
@@ -1099,10 +1701,10 @@
           <w:szCs w:val="28"/>
         </w:rPr>
       </w:pPr>
-      <w:bookmarkStart w:id="4" w:name="_Toc414390327"/>
-      <w:bookmarkStart w:id="5" w:name="_Toc424848869"/>
-      <w:bookmarkStart w:id="6" w:name="_Toc425144390"/>
-      <w:bookmarkStart w:id="7" w:name="_Toc429737797"/>
+      <w:bookmarkStart w:id="5" w:name="_Toc414390327"/>
+      <w:bookmarkStart w:id="6" w:name="_Toc424848869"/>
+      <w:bookmarkStart w:id="7" w:name="_Toc425144390"/>
+      <w:bookmarkStart w:id="8" w:name="_Toc429737797"/>
       <w:r>
         <w:br w:type="page"/>
       </w:r>
@@ -1111,19 +1713,19 @@
       <w:pPr>
         <w:pStyle w:val="Heading1"/>
       </w:pPr>
-      <w:bookmarkStart w:id="8" w:name="_Toc504477146"/>
+      <w:bookmarkStart w:id="9" w:name="_Toc54264314"/>
       <w:r>
         <w:lastRenderedPageBreak/>
         <w:t xml:space="preserve">Portafirmas </w:t>
       </w:r>
-      <w:bookmarkEnd w:id="4"/>
       <w:bookmarkEnd w:id="5"/>
       <w:bookmarkEnd w:id="6"/>
       <w:bookmarkEnd w:id="7"/>
+      <w:bookmarkEnd w:id="8"/>
       <w:r>
         <w:t>Android</w:t>
       </w:r>
-      <w:bookmarkEnd w:id="8"/>
+      <w:bookmarkEnd w:id="9"/>
     </w:p>
     <w:p>
       <w:pPr>
@@ -1132,10 +1734,10 @@
           <w:sz w:val="24"/>
         </w:rPr>
       </w:pPr>
-      <w:bookmarkStart w:id="9" w:name="_Toc414390332"/>
-      <w:bookmarkStart w:id="10" w:name="_Toc424848874"/>
-      <w:bookmarkStart w:id="11" w:name="_Toc425144395"/>
-      <w:bookmarkStart w:id="12" w:name="_Toc429737802"/>
+      <w:bookmarkStart w:id="10" w:name="_Toc414390332"/>
+      <w:bookmarkStart w:id="11" w:name="_Toc424848874"/>
+      <w:bookmarkStart w:id="12" w:name="_Toc425144395"/>
+      <w:bookmarkStart w:id="13" w:name="_Toc429737802"/>
       <w:r>
         <w:rPr>
           <w:sz w:val="24"/>
@@ -1326,37 +1928,7 @@
         <w:rPr>
           <w:sz w:val="24"/>
         </w:rPr>
-        <w:t xml:space="preserve"> t</w:t>
-      </w:r>
-      <w:r>
-        <w:rPr>
-          <w:sz w:val="24"/>
-        </w:rPr>
-        <w:t xml:space="preserve">anto para el acceso a </w:t>
-      </w:r>
-      <w:r>
-        <w:rPr>
-          <w:sz w:val="24"/>
-        </w:rPr>
-        <w:t xml:space="preserve">la cuenta del usuario para </w:t>
-      </w:r>
-      <w:r>
-        <w:rPr>
-          <w:sz w:val="24"/>
-        </w:rPr>
-        <w:t xml:space="preserve">la firma de </w:t>
-      </w:r>
-      <w:r>
-        <w:rPr>
-          <w:sz w:val="24"/>
-        </w:rPr>
-        <w:t>su</w:t>
-      </w:r>
-      <w:r>
-        <w:rPr>
-          <w:sz w:val="24"/>
-        </w:rPr>
-        <w:t>s peticiones</w:t>
+        <w:t xml:space="preserve"> tanto para el acceso a la cuenta del usuario para la firma de sus peticiones</w:t>
       </w:r>
       <w:r>
         <w:rPr>
@@ -1493,7 +2065,7 @@
           <w:sz w:val="24"/>
           <w:u w:val="single"/>
         </w:rPr>
-        <w:instrText xml:space="preserve"> REF _Ref29830806 \h </w:instrText>
+        <w:instrText xml:space="preserve"> REF _Ref29830806 \h  \* MERGEFORMAT </w:instrText>
       </w:r>
       <w:r>
         <w:rPr>
@@ -1506,27 +2078,20 @@
           <w:sz w:val="24"/>
           <w:u w:val="single"/>
         </w:rPr>
-        <w:instrText xml:space="preserve"> \* MERGEFORMAT </w:instrText>
+        <w:fldChar w:fldCharType="separate"/>
       </w:r>
       <w:r>
         <w:rPr>
           <w:sz w:val="24"/>
           <w:u w:val="single"/>
         </w:rPr>
-        <w:fldChar w:fldCharType="separate"/>
+        <w:t>Importar certificado de usuario</w:t>
       </w:r>
       <w:r>
         <w:rPr>
           <w:sz w:val="24"/>
           <w:u w:val="single"/>
         </w:rPr>
-        <w:t>Importar certificado de usuario</w:t>
-      </w:r>
-      <w:r>
-        <w:rPr>
-          <w:sz w:val="24"/>
-          <w:u w:val="single"/>
-        </w:rPr>
         <w:fldChar w:fldCharType="end"/>
       </w:r>
       <w:r>
@@ -1581,25 +2146,25 @@
       </w:r>
     </w:p>
     <w:p>
-      <w:bookmarkStart w:id="13" w:name="_Toc414390351"/>
-      <w:bookmarkStart w:id="14" w:name="_Toc424848897"/>
-      <w:bookmarkStart w:id="15" w:name="_Toc425144418"/>
-      <w:bookmarkStart w:id="16" w:name="_Toc429737825"/>
-      <w:bookmarkEnd w:id="9"/>
+      <w:bookmarkStart w:id="14" w:name="_Toc414390351"/>
+      <w:bookmarkStart w:id="15" w:name="_Toc424848897"/>
+      <w:bookmarkStart w:id="16" w:name="_Toc425144418"/>
+      <w:bookmarkStart w:id="17" w:name="_Toc429737825"/>
       <w:bookmarkEnd w:id="10"/>
       <w:bookmarkEnd w:id="11"/>
       <w:bookmarkEnd w:id="12"/>
+      <w:bookmarkEnd w:id="13"/>
     </w:p>
     <w:p>
       <w:pPr>
         <w:pStyle w:val="Heading1"/>
       </w:pPr>
-      <w:bookmarkStart w:id="17" w:name="_Toc504477149"/>
+      <w:bookmarkStart w:id="18" w:name="_Toc54264315"/>
       <w:r>
         <w:lastRenderedPageBreak/>
         <w:t>Acceder al Portafirmas</w:t>
       </w:r>
-      <w:bookmarkEnd w:id="17"/>
+      <w:bookmarkEnd w:id="18"/>
     </w:p>
     <w:p>
       <w:pPr>
@@ -1687,14 +2252,16 @@
       <w:pPr>
         <w:pStyle w:val="Heading2"/>
       </w:pPr>
+      <w:bookmarkStart w:id="19" w:name="_Toc54264316"/>
       <w:r>
         <w:t>Selección del servidor de Portafirmas</w:t>
       </w:r>
-    </w:p>
-    <w:bookmarkEnd w:id="13"/>
+      <w:bookmarkEnd w:id="19"/>
+    </w:p>
     <w:bookmarkEnd w:id="14"/>
     <w:bookmarkEnd w:id="15"/>
     <w:bookmarkEnd w:id="16"/>
+    <w:bookmarkEnd w:id="17"/>
     <w:p>
       <w:pPr>
         <w:jc w:val="both"/>
@@ -1961,15 +2528,15 @@
       <w:pPr>
         <w:pStyle w:val="Heading3"/>
       </w:pPr>
-      <w:bookmarkStart w:id="18" w:name="_Toc504477148"/>
+      <w:bookmarkStart w:id="20" w:name="_Toc54264317"/>
       <w:r>
         <w:lastRenderedPageBreak/>
         <w:t xml:space="preserve">Selección del </w:t>
       </w:r>
-      <w:bookmarkEnd w:id="18"/>
       <w:r>
         <w:t>servidor</w:t>
       </w:r>
+      <w:bookmarkEnd w:id="20"/>
     </w:p>
     <w:p>
       <w:pPr>
@@ -2055,9 +2622,11 @@
       <w:pPr>
         <w:pStyle w:val="Heading3"/>
       </w:pPr>
+      <w:bookmarkStart w:id="21" w:name="_Toc54264318"/>
       <w:r>
         <w:t>Agregar nuevo servidor</w:t>
       </w:r>
+      <w:bookmarkEnd w:id="21"/>
     </w:p>
     <w:p>
       <w:pPr>
@@ -2233,15 +2802,11 @@
       <w:pPr>
         <w:pStyle w:val="Heading3"/>
       </w:pPr>
-      <w:r>
-        <w:t>Modificar un</w:t>
-      </w:r>
-      <w:r>
-        <w:t xml:space="preserve"> servidor</w:t>
-      </w:r>
-      <w:r>
-        <w:t xml:space="preserve"> existente</w:t>
-      </w:r>
+      <w:bookmarkStart w:id="22" w:name="_Toc54264319"/>
+      <w:r>
+        <w:t>Modificar un servidor existente</w:t>
+      </w:r>
+      <w:bookmarkEnd w:id="22"/>
     </w:p>
     <w:p>
       <w:pPr>
@@ -2363,12 +2928,11 @@
       <w:pPr>
         <w:pStyle w:val="Heading3"/>
       </w:pPr>
-      <w:r>
-        <w:t>Eliminar un</w:t>
-      </w:r>
-      <w:r>
-        <w:t xml:space="preserve"> servidor</w:t>
-      </w:r>
+      <w:bookmarkStart w:id="23" w:name="_Toc54264320"/>
+      <w:r>
+        <w:t>Eliminar un servidor</w:t>
+      </w:r>
+      <w:bookmarkEnd w:id="23"/>
     </w:p>
     <w:p>
       <w:pPr>
@@ -2450,9 +3014,11 @@
       <w:pPr>
         <w:pStyle w:val="Heading2"/>
       </w:pPr>
+      <w:bookmarkStart w:id="24" w:name="_Toc54264321"/>
       <w:r>
         <w:t>Acceso con certificado local</w:t>
       </w:r>
+      <w:bookmarkEnd w:id="24"/>
     </w:p>
     <w:p>
       <w:pPr>
@@ -2516,12 +3082,61 @@
           <w:sz w:val="24"/>
           <w:u w:val="single"/>
         </w:rPr>
+        <w:instrText xml:space="preserve"> \* MERGEFORMAT </w:instrText>
       </w:r>
       <w:r>
         <w:rPr>
           <w:sz w:val="24"/>
           <w:u w:val="single"/>
         </w:rPr>
+      </w:r>
+      <w:r>
+        <w:rPr>
+          <w:sz w:val="24"/>
+          <w:u w:val="single"/>
+        </w:rPr>
+        <w:fldChar w:fldCharType="separate"/>
+      </w:r>
+      <w:r>
+        <w:rPr>
+          <w:sz w:val="24"/>
+          <w:u w:val="single"/>
+        </w:rPr>
+        <w:t>ANEXO 1</w:t>
+      </w:r>
+      <w:r>
+        <w:rPr>
+          <w:sz w:val="24"/>
+          <w:u w:val="single"/>
+        </w:rPr>
+        <w:fldChar w:fldCharType="end"/>
+      </w:r>
+      <w:r>
+        <w:rPr>
+          <w:sz w:val="24"/>
+          <w:u w:val="single"/>
+        </w:rPr>
+        <w:t xml:space="preserve"> </w:t>
+      </w:r>
+      <w:r>
+        <w:rPr>
+          <w:sz w:val="24"/>
+          <w:u w:val="single"/>
+        </w:rPr>
+        <w:fldChar w:fldCharType="begin"/>
+      </w:r>
+      <w:r>
+        <w:rPr>
+          <w:sz w:val="24"/>
+          <w:u w:val="single"/>
+        </w:rPr>
+        <w:instrText xml:space="preserve"> REF _Ref29886165 \h </w:instrText>
+      </w:r>
+      <w:r>
+        <w:rPr>
+          <w:sz w:val="24"/>
+          <w:u w:val="single"/>
+        </w:rPr>
         <w:instrText xml:space="preserve"> \* MERGEFORMAT </w:instrText>
       </w:r>
       <w:r>
@@ -2529,55 +3144,6 @@
           <w:sz w:val="24"/>
           <w:u w:val="single"/>
         </w:rPr>
-        <w:fldChar w:fldCharType="separate"/>
-      </w:r>
-      <w:r>
-        <w:rPr>
-          <w:sz w:val="24"/>
-          <w:u w:val="single"/>
-        </w:rPr>
-        <w:t>ANEXO 1</w:t>
-      </w:r>
-      <w:r>
-        <w:rPr>
-          <w:sz w:val="24"/>
-          <w:u w:val="single"/>
-        </w:rPr>
-        <w:fldChar w:fldCharType="end"/>
-      </w:r>
-      <w:r>
-        <w:rPr>
-          <w:sz w:val="24"/>
-          <w:u w:val="single"/>
-        </w:rPr>
-        <w:t xml:space="preserve"> </w:t>
-      </w:r>
-      <w:r>
-        <w:rPr>
-          <w:sz w:val="24"/>
-          <w:u w:val="single"/>
-        </w:rPr>
-        <w:fldChar w:fldCharType="begin"/>
-      </w:r>
-      <w:r>
-        <w:rPr>
-          <w:sz w:val="24"/>
-          <w:u w:val="single"/>
-        </w:rPr>
-        <w:instrText xml:space="preserve"> REF _Ref29886165 \h </w:instrText>
-      </w:r>
-      <w:r>
-        <w:rPr>
-          <w:sz w:val="24"/>
-          <w:u w:val="single"/>
-        </w:rPr>
-      </w:r>
-      <w:r>
-        <w:rPr>
-          <w:sz w:val="24"/>
-          <w:u w:val="single"/>
-        </w:rPr>
-        <w:instrText xml:space="preserve"> \* MERGEFORMAT </w:instrText>
       </w:r>
       <w:r>
         <w:rPr>
@@ -2920,12 +3486,11 @@
       <w:pPr>
         <w:pStyle w:val="Heading2"/>
       </w:pPr>
-      <w:r>
-        <w:t xml:space="preserve">Acceso con certificado </w:t>
-      </w:r>
-      <w:r>
-        <w:t>remoto (Cl@ve Permanente)</w:t>
-      </w:r>
+      <w:bookmarkStart w:id="25" w:name="_Toc54264322"/>
+      <w:r>
+        <w:t>Acceso con certificado remoto (Cl@ve Permanente)</w:t>
+      </w:r>
+      <w:bookmarkEnd w:id="25"/>
     </w:p>
     <w:p>
       <w:pPr>
@@ -2956,7 +3521,79 @@
         <w:rPr>
           <w:sz w:val="24"/>
         </w:rPr>
-        <w:t xml:space="preserve">seleccionado con certificado </w:t>
+        <w:t xml:space="preserve">seleccionado con certificado remoto, deberemos habernos dado </w:t>
+      </w:r>
+      <w:r>
+        <w:rPr>
+          <w:sz w:val="24"/>
+        </w:rPr>
+        <w:t xml:space="preserve">previamente </w:t>
+      </w:r>
+      <w:r>
+        <w:rPr>
+          <w:sz w:val="24"/>
+        </w:rPr>
+        <w:t xml:space="preserve">de alta </w:t>
+      </w:r>
+      <w:r>
+        <w:rPr>
+          <w:sz w:val="24"/>
+        </w:rPr>
+        <w:t xml:space="preserve">en Cl@ve y activar nuestro usuario de </w:t>
+      </w:r>
+      <w:r>
+        <w:rPr>
+          <w:sz w:val="24"/>
+        </w:rPr>
+        <w:t>Cl@ve Permanente.</w:t>
+      </w:r>
+      <w:r>
+        <w:rPr>
+          <w:sz w:val="24"/>
+        </w:rPr>
+        <w:t xml:space="preserve"> Puede obtener más información sobre los procedimientos necesarios en:</w:t>
+      </w:r>
+    </w:p>
+    <w:p>
+      <w:pPr>
+        <w:jc w:val="both"/>
+      </w:pPr>
+      <w:hyperlink r:id="rId15" w:history="1">
+        <w:r>
+          <w:rPr>
+            <w:rStyle w:val="Hyperlink"/>
+          </w:rPr>
+          <w:t>https://clave.gob.es/clave_Home/Clave-Permanente.html</w:t>
+        </w:r>
+      </w:hyperlink>
+      <w:r>
+        <w:t xml:space="preserve"> </w:t>
+      </w:r>
+    </w:p>
+    <w:p>
+      <w:pPr>
+        <w:jc w:val="both"/>
+        <w:rPr>
+          <w:sz w:val="24"/>
+        </w:rPr>
+      </w:pPr>
+      <w:r>
+        <w:rPr>
+          <w:sz w:val="24"/>
+        </w:rPr>
+        <w:t xml:space="preserve">Para </w:t>
+      </w:r>
+      <w:r>
+        <w:rPr>
+          <w:sz w:val="24"/>
+        </w:rPr>
+        <w:t xml:space="preserve">configurar el Portafirmas móvil para el </w:t>
+      </w:r>
+      <w:r>
+        <w:rPr>
+          <w:sz w:val="24"/>
+        </w:rPr>
+        <w:t xml:space="preserve">uso del certificado </w:t>
       </w:r>
       <w:r>
         <w:rPr>
@@ -2968,153 +3605,51 @@
         <w:rPr>
           <w:sz w:val="24"/>
         </w:rPr>
-        <w:t xml:space="preserve">, deberemos </w:t>
-      </w:r>
-      <w:r>
-        <w:rPr>
-          <w:sz w:val="24"/>
-        </w:rPr>
-        <w:t xml:space="preserve">habernos dado </w:t>
-      </w:r>
-      <w:r>
-        <w:rPr>
-          <w:sz w:val="24"/>
-        </w:rPr>
-        <w:t xml:space="preserve">previamente </w:t>
-      </w:r>
-      <w:r>
-        <w:rPr>
-          <w:sz w:val="24"/>
-        </w:rPr>
-        <w:t xml:space="preserve">de alta </w:t>
-      </w:r>
-      <w:r>
-        <w:rPr>
-          <w:sz w:val="24"/>
-        </w:rPr>
-        <w:t xml:space="preserve">en Cl@ve y activar nuestro usuario de </w:t>
-      </w:r>
-      <w:r>
-        <w:rPr>
-          <w:sz w:val="24"/>
-        </w:rPr>
-        <w:t>Cl@ve Permanente.</w:t>
-      </w:r>
-      <w:r>
-        <w:rPr>
-          <w:sz w:val="24"/>
-        </w:rPr>
-        <w:t xml:space="preserve"> Puede obtener más información sobre los procedimientos necesarios en:</w:t>
+        <w:t xml:space="preserve">, </w:t>
+      </w:r>
+      <w:r>
+        <w:rPr>
+          <w:sz w:val="24"/>
+        </w:rPr>
+        <w:t>marcaremos</w:t>
+      </w:r>
+      <w:r>
+        <w:rPr>
+          <w:sz w:val="24"/>
+        </w:rPr>
+        <w:t xml:space="preserve"> la opción “Usar certificados remotos” del menú de la pantalla principal</w:t>
+      </w:r>
+      <w:r>
+        <w:rPr>
+          <w:sz w:val="24"/>
+        </w:rPr>
+        <w:t xml:space="preserve"> de la aplicación</w:t>
+      </w:r>
+      <w:r>
+        <w:rPr>
+          <w:sz w:val="24"/>
+        </w:rPr>
+        <w:t>. A continuación, pulsaremos el botón “Acceder”</w:t>
+      </w:r>
+      <w:r>
+        <w:rPr>
+          <w:sz w:val="24"/>
+        </w:rPr>
+        <w:t>.</w:t>
       </w:r>
     </w:p>
     <w:p>
       <w:pPr>
         <w:jc w:val="both"/>
-      </w:pPr>
-      <w:hyperlink r:id="rId15" w:history="1">
-        <w:r>
-          <w:rPr>
-            <w:rStyle w:val="Hyperlink"/>
-          </w:rPr>
-          <w:t>https://clave.gob.es/clave_Home/Clave-Permanente.html</w:t>
-        </w:r>
-      </w:hyperlink>
-      <w:r>
-        <w:t xml:space="preserve"> </w:t>
-      </w:r>
-    </w:p>
-    <w:p>
-      <w:pPr>
-        <w:jc w:val="both"/>
-        <w:rPr>
-          <w:sz w:val="24"/>
-        </w:rPr>
-      </w:pPr>
-      <w:r>
-        <w:rPr>
-          <w:sz w:val="24"/>
-        </w:rPr>
-        <w:t xml:space="preserve">Para </w:t>
-      </w:r>
-      <w:r>
-        <w:rPr>
-          <w:sz w:val="24"/>
-        </w:rPr>
-        <w:t xml:space="preserve">configurar el Portafirmas móvil para el </w:t>
-      </w:r>
-      <w:r>
-        <w:rPr>
-          <w:sz w:val="24"/>
-        </w:rPr>
-        <w:t xml:space="preserve">uso del certificado </w:t>
-      </w:r>
-      <w:r>
-        <w:rPr>
-          <w:sz w:val="24"/>
-        </w:rPr>
-        <w:t>remoto</w:t>
-      </w:r>
-      <w:r>
-        <w:rPr>
-          <w:sz w:val="24"/>
-        </w:rPr>
-        <w:t xml:space="preserve">, </w:t>
-      </w:r>
-      <w:r>
-        <w:rPr>
-          <w:sz w:val="24"/>
-        </w:rPr>
-        <w:t>marcaremos</w:t>
-      </w:r>
-      <w:r>
-        <w:rPr>
-          <w:sz w:val="24"/>
-        </w:rPr>
-        <w:t xml:space="preserve"> la opción “Usar certificados remotos” del menú de la pantalla principal</w:t>
-      </w:r>
-      <w:r>
-        <w:rPr>
-          <w:sz w:val="24"/>
-        </w:rPr>
-        <w:t xml:space="preserve"> de la aplicación</w:t>
-      </w:r>
-      <w:r>
-        <w:rPr>
-          <w:sz w:val="24"/>
-        </w:rPr>
-        <w:t>. A continuación, pulsaremos el botón “Acceder”</w:t>
-      </w:r>
-      <w:r>
-        <w:rPr>
-          <w:sz w:val="24"/>
-        </w:rPr>
-        <w:t>.</w:t>
-      </w:r>
-    </w:p>
-    <w:p>
-      <w:pPr>
-        <w:jc w:val="both"/>
-        <w:rPr>
-          <w:sz w:val="24"/>
-        </w:rPr>
-      </w:pPr>
-      <w:r>
-        <w:rPr>
-          <w:sz w:val="24"/>
-        </w:rPr>
-        <w:t>L</w:t>
-      </w:r>
-      <w:r>
-        <w:rPr>
-          <w:sz w:val="24"/>
-        </w:rPr>
-        <w:t xml:space="preserve">a aplicación móvil </w:t>
-      </w:r>
-      <w:r>
-        <w:rPr>
-          <w:sz w:val="24"/>
-        </w:rPr>
-        <w:t xml:space="preserve">accederá a su cuenta de portafirmas con certificado remoto por medio de Cl@ve Permanente que necesita que el usuario introduzca su DNI y </w:t>
+        <w:rPr>
+          <w:sz w:val="24"/>
+        </w:rPr>
+      </w:pPr>
+      <w:r>
+        <w:rPr>
+          <w:sz w:val="24"/>
+        </w:rPr>
+        <w:t xml:space="preserve">La aplicación móvil accederá a su cuenta de portafirmas con certificado remoto por medio de Cl@ve Permanente que necesita que el usuario introduzca su DNI y </w:t>
       </w:r>
       <w:r>
         <w:rPr>
@@ -3171,8 +3706,6 @@
         </w:rPr>
         <w:t xml:space="preserve">. </w:t>
       </w:r>
-      <w:bookmarkStart w:id="19" w:name="_GoBack"/>
-      <w:bookmarkEnd w:id="19"/>
     </w:p>
     <w:p>
       <w:pPr>
@@ -3632,6 +4165,76 @@
     </w:p>
     <w:p/>
     <w:p>
+      <w:pPr>
+        <w:pStyle w:val="Heading1"/>
+      </w:pPr>
+      <w:bookmarkStart w:id="26" w:name="_Toc54264323"/>
+      <w:r>
+        <w:t>Selección de rol</w:t>
+      </w:r>
+      <w:bookmarkEnd w:id="26"/>
+    </w:p>
+    <w:p>
+      <w:r>
+        <w:t>En caso de que el usuario tenga permitido el acceso con distintos roles, tras acceder a la aplicación, se mostrará un listado con las distintas opciones disponibles.</w:t>
+      </w:r>
+    </w:p>
+    <w:p>
+      <w:pPr>
+        <w:jc w:val="center"/>
+      </w:pPr>
+      <w:r>
+        <w:rPr>
+          <w:noProof/>
+          <w:lang w:eastAsia="es-ES"/>
+        </w:rPr>
+        <w:lastRenderedPageBreak/>
+        <w:drawing>
+          <wp:inline distT="0" distB="0" distL="0" distR="0" wp14:anchorId="3DE548F0" wp14:editId="17E281D8">
+            <wp:extent cx="2384803" cy="4314802"/>
+            <wp:effectExtent l="0" t="0" r="0" b="0"/>
+            <wp:docPr id="9" name="Picture 9"/>
+            <wp:cNvGraphicFramePr>
+              <a:graphicFrameLocks xmlns:a="http://schemas.openxmlformats.org/drawingml/2006/main" noChangeAspect="1"/>
+            </wp:cNvGraphicFramePr>
+            <a:graphic xmlns:a="http://schemas.openxmlformats.org/drawingml/2006/main">
+              <a:graphicData uri="http://schemas.openxmlformats.org/drawingml/2006/picture">
+                <pic:pic xmlns:pic="http://schemas.openxmlformats.org/drawingml/2006/picture">
+                  <pic:nvPicPr>
+                    <pic:cNvPr id="1" name=""/>
+                    <pic:cNvPicPr/>
+                  </pic:nvPicPr>
+                  <pic:blipFill>
+                    <a:blip r:embed="rId20"/>
+                    <a:stretch>
+                      <a:fillRect/>
+                    </a:stretch>
+                  </pic:blipFill>
+                  <pic:spPr>
+                    <a:xfrm>
+                      <a:off x="0" y="0"/>
+                      <a:ext cx="2406096" cy="4353328"/>
+                    </a:xfrm>
+                    <a:prstGeom prst="rect">
+                      <a:avLst/>
+                    </a:prstGeom>
+                  </pic:spPr>
+                </pic:pic>
+              </a:graphicData>
+            </a:graphic>
+          </wp:inline>
+        </w:drawing>
+      </w:r>
+    </w:p>
+    <w:p>
+      <w:pPr>
+        <w:jc w:val="both"/>
+      </w:pPr>
+      <w:r>
+        <w:t>El usuario podrá seleccionar el rol con el que desea acceder a la aplicación. Una vez dentro, podrá cambiar de rol pulsando en la opción “Cambiar rol” del menú contextual.</w:t>
+      </w:r>
+    </w:p>
+    <w:p>
       <w:r>
         <w:br w:type="page"/>
       </w:r>
@@ -3640,12 +4243,12 @@
       <w:pPr>
         <w:pStyle w:val="Heading1"/>
       </w:pPr>
-      <w:bookmarkStart w:id="20" w:name="_Toc504477150"/>
+      <w:bookmarkStart w:id="27" w:name="_Toc54264324"/>
       <w:r>
         <w:lastRenderedPageBreak/>
         <w:t>Bandejas de peticiones</w:t>
       </w:r>
-      <w:bookmarkEnd w:id="20"/>
+      <w:bookmarkEnd w:id="27"/>
     </w:p>
     <w:p>
       <w:pPr>
@@ -3708,7 +4311,7 @@
                     <pic:cNvPicPr/>
                   </pic:nvPicPr>
                   <pic:blipFill>
-                    <a:blip r:embed="rId20">
+                    <a:blip r:embed="rId21">
                       <a:extLst>
                         <a:ext uri="{28A0092B-C50C-407E-A947-70E740481C1C}">
                           <a14:useLocalDpi xmlns:a14="http://schemas.microsoft.com/office/drawing/2010/main" val="0"/>
@@ -3948,7 +4551,7 @@
                     </pic:cNvPicPr>
                   </pic:nvPicPr>
                   <pic:blipFill>
-                    <a:blip r:embed="rId21"/>
+                    <a:blip r:embed="rId22"/>
                     <a:srcRect/>
                     <a:stretch>
                       <a:fillRect/>
@@ -4212,7 +4815,7 @@
                     <pic:cNvPicPr/>
                   </pic:nvPicPr>
                   <pic:blipFill>
-                    <a:blip r:embed="rId22">
+                    <a:blip r:embed="rId23">
                       <a:extLst>
                         <a:ext uri="{28A0092B-C50C-407E-A947-70E740481C1C}">
                           <a14:useLocalDpi xmlns:a14="http://schemas.microsoft.com/office/drawing/2010/main" val="0"/>
@@ -4268,9 +4871,24 @@
       </w:pPr>
       <w:r>
         <w:rPr>
+          <w:sz w:val="24"/>
+        </w:rPr>
+        <w:t>Si el usuario ha accedido con el rol de validador, éste únicamente podrá validar las peticiones pendientes, por lo que no podrá firmar ni rechazar ninguna petición.</w:t>
+      </w:r>
+    </w:p>
+    <w:p>
+      <w:pPr>
+        <w:jc w:val="both"/>
+        <w:rPr>
+          <w:sz w:val="24"/>
+        </w:rPr>
+      </w:pPr>
+      <w:r>
+        <w:rPr>
           <w:b/>
           <w:sz w:val="24"/>
         </w:rPr>
+        <w:lastRenderedPageBreak/>
         <w:t>Advertencia</w:t>
       </w:r>
       <w:r>
@@ -4284,12 +4902,11 @@
       <w:pPr>
         <w:pStyle w:val="Heading2"/>
       </w:pPr>
-      <w:bookmarkStart w:id="21" w:name="_Toc504477151"/>
-      <w:r>
-        <w:lastRenderedPageBreak/>
+      <w:bookmarkStart w:id="28" w:name="_Toc54264325"/>
+      <w:r>
         <w:t>Filtrado de peticiones</w:t>
       </w:r>
-      <w:bookmarkEnd w:id="21"/>
+      <w:bookmarkEnd w:id="28"/>
     </w:p>
     <w:p>
       <w:pPr>
@@ -4311,16 +4928,14 @@
       </w:pPr>
       <w:r>
         <w:rPr>
-          <w:rFonts w:cs="Arial"/>
           <w:noProof/>
-          <w:sz w:val="24"/>
           <w:lang w:eastAsia="es-ES"/>
         </w:rPr>
         <w:drawing>
-          <wp:inline distT="0" distB="0" distL="0" distR="0" wp14:anchorId="00A6D8B9" wp14:editId="1BD4CEF5">
-            <wp:extent cx="2048400" cy="3506400"/>
-            <wp:effectExtent l="19050" t="19050" r="28575" b="18415"/>
-            <wp:docPr id="31" name="Imagen 31"/>
+          <wp:inline distT="0" distB="0" distL="0" distR="0" wp14:anchorId="09471F8C" wp14:editId="22871FDA">
+            <wp:extent cx="1924489" cy="3524250"/>
+            <wp:effectExtent l="0" t="0" r="0" b="0"/>
+            <wp:docPr id="3" name="Picture 3"/>
             <wp:cNvGraphicFramePr>
               <a:graphicFrameLocks xmlns:a="http://schemas.openxmlformats.org/drawingml/2006/main" noChangeAspect="1"/>
             </wp:cNvGraphicFramePr>
@@ -4328,35 +4943,23 @@
               <a:graphicData uri="http://schemas.openxmlformats.org/drawingml/2006/picture">
                 <pic:pic xmlns:pic="http://schemas.openxmlformats.org/drawingml/2006/picture">
                   <pic:nvPicPr>
-                    <pic:cNvPr id="0" name="Picture 31"/>
-                    <pic:cNvPicPr>
-                      <a:picLocks noChangeAspect="1" noChangeArrowheads="1"/>
-                    </pic:cNvPicPr>
+                    <pic:cNvPr id="1" name=""/>
+                    <pic:cNvPicPr/>
                   </pic:nvPicPr>
                   <pic:blipFill>
-                    <a:blip r:embed="rId23"/>
-                    <a:srcRect/>
+                    <a:blip r:embed="rId24"/>
                     <a:stretch>
                       <a:fillRect/>
                     </a:stretch>
                   </pic:blipFill>
-                  <pic:spPr bwMode="auto">
+                  <pic:spPr>
                     <a:xfrm>
                       <a:off x="0" y="0"/>
-                      <a:ext cx="2048400" cy="3506400"/>
+                      <a:ext cx="1949191" cy="3569485"/>
                     </a:xfrm>
                     <a:prstGeom prst="rect">
                       <a:avLst/>
                     </a:prstGeom>
-                    <a:noFill/>
-                    <a:ln w="9525">
-                      <a:solidFill>
-                        <a:schemeClr val="tx1"/>
-                      </a:solidFill>
-                      <a:miter lim="800000"/>
-                      <a:headEnd/>
-                      <a:tailEnd/>
-                    </a:ln>
                   </pic:spPr>
                 </pic:pic>
               </a:graphicData>
@@ -4374,12 +4977,12 @@
       <w:pPr>
         <w:pStyle w:val="Heading1"/>
       </w:pPr>
-      <w:bookmarkStart w:id="22" w:name="_Toc504477152"/>
+      <w:bookmarkStart w:id="29" w:name="_Toc54264326"/>
       <w:r>
         <w:lastRenderedPageBreak/>
         <w:t>Detalle de petición</w:t>
       </w:r>
-      <w:bookmarkEnd w:id="22"/>
+      <w:bookmarkEnd w:id="29"/>
     </w:p>
     <w:p>
       <w:pPr>
@@ -4486,7 +5089,7 @@
                     </pic:cNvPicPr>
                   </pic:nvPicPr>
                   <pic:blipFill>
-                    <a:blip r:embed="rId24">
+                    <a:blip r:embed="rId25">
                       <a:extLst>
                         <a:ext uri="{28A0092B-C50C-407E-A947-70E740481C1C}">
                           <a14:useLocalDpi xmlns:a14="http://schemas.microsoft.com/office/drawing/2010/main" val="0"/>
@@ -4679,138 +5282,6 @@
                 <pic:pic xmlns:pic="http://schemas.openxmlformats.org/drawingml/2006/picture">
                   <pic:nvPicPr>
                     <pic:cNvPr id="17" name="Screenshot_20171114-100430.png"/>
-                    <pic:cNvPicPr/>
-                  </pic:nvPicPr>
-                  <pic:blipFill>
-                    <a:blip r:embed="rId25">
-                      <a:extLst>
-                        <a:ext uri="{28A0092B-C50C-407E-A947-70E740481C1C}">
-                          <a14:useLocalDpi xmlns:a14="http://schemas.microsoft.com/office/drawing/2010/main" val="0"/>
-                        </a:ext>
-                      </a:extLst>
-                    </a:blip>
-                    <a:stretch>
-                      <a:fillRect/>
-                    </a:stretch>
-                  </pic:blipFill>
-                  <pic:spPr>
-                    <a:xfrm>
-                      <a:off x="0" y="0"/>
-                      <a:ext cx="2264400" cy="4017600"/>
-                    </a:xfrm>
-                    <a:prstGeom prst="rect">
-                      <a:avLst/>
-                    </a:prstGeom>
-                    <a:ln>
-                      <a:solidFill>
-                        <a:schemeClr val="tx1"/>
-                      </a:solidFill>
-                    </a:ln>
-                  </pic:spPr>
-                </pic:pic>
-              </a:graphicData>
-            </a:graphic>
-          </wp:inline>
-        </w:drawing>
-      </w:r>
-    </w:p>
-    <w:p>
-      <w:pPr>
-        <w:jc w:val="both"/>
-        <w:rPr>
-          <w:sz w:val="24"/>
-        </w:rPr>
-      </w:pPr>
-      <w:r>
-        <w:rPr>
-          <w:sz w:val="24"/>
-        </w:rPr>
-        <w:t>La pestaña “Documentos” contiene los documentos que se van a firmar</w:t>
-      </w:r>
-      <w:r>
-        <w:rPr>
-          <w:sz w:val="24"/>
-        </w:rPr>
-        <w:t xml:space="preserve"> y, si existen</w:t>
-      </w:r>
-      <w:r>
-        <w:rPr>
-          <w:sz w:val="24"/>
-        </w:rPr>
-        <w:t xml:space="preserve"> (y la versión del Portafirmas web al que se conecta lo soporta)</w:t>
-      </w:r>
-      <w:r>
-        <w:rPr>
-          <w:sz w:val="24"/>
-        </w:rPr>
-        <w:t>, los documentos anexos a la petición, los cuales no se firman nunca, pero pueden ayudar al usuario a determinar si debe firmar los documentos</w:t>
-      </w:r>
-      <w:r>
-        <w:rPr>
-          <w:sz w:val="24"/>
-        </w:rPr>
-        <w:t>. Estos documentos se podrán abrir o visualizar siempre que el dispositivo disponga de una aplicación asociada a</w:t>
-      </w:r>
-      <w:r>
-        <w:rPr>
-          <w:sz w:val="24"/>
-        </w:rPr>
-        <w:t>l tipo de documento</w:t>
-      </w:r>
-      <w:r>
-        <w:rPr>
-          <w:sz w:val="24"/>
-        </w:rPr>
-        <w:t>.</w:t>
-      </w:r>
-    </w:p>
-    <w:p>
-      <w:pPr>
-        <w:jc w:val="both"/>
-        <w:rPr>
-          <w:sz w:val="24"/>
-        </w:rPr>
-      </w:pPr>
-      <w:r>
-        <w:rPr>
-          <w:sz w:val="24"/>
-        </w:rPr>
-        <w:t>Cuando se visualice el detalle de una petición firmada se podrán ver o descargar también las firmas generadas y los documentos con el detalle de las firmas (informes de firma).</w:t>
-      </w:r>
-    </w:p>
-    <w:p>
-      <w:pPr>
-        <w:jc w:val="center"/>
-        <w:rPr>
-          <w:rFonts w:cs="Arial"/>
-          <w:color w:val="333333"/>
-          <w:sz w:val="20"/>
-          <w:szCs w:val="20"/>
-        </w:rPr>
-      </w:pPr>
-      <w:r>
-        <w:rPr>
-          <w:rFonts w:cs="Arial"/>
-          <w:noProof/>
-          <w:color w:val="333333"/>
-          <w:sz w:val="20"/>
-          <w:szCs w:val="20"/>
-          <w:lang w:eastAsia="es-ES"/>
-        </w:rPr>
-        <w:lastRenderedPageBreak/>
-        <w:drawing>
-          <wp:inline distT="0" distB="0" distL="0" distR="0" wp14:anchorId="3DBFF781" wp14:editId="0886F060">
-            <wp:extent cx="2264400" cy="4017600"/>
-            <wp:effectExtent l="19050" t="19050" r="22225" b="21590"/>
-            <wp:docPr id="20" name="Picture 20"/>
-            <wp:cNvGraphicFramePr>
-              <a:graphicFrameLocks xmlns:a="http://schemas.openxmlformats.org/drawingml/2006/main" noChangeAspect="1"/>
-            </wp:cNvGraphicFramePr>
-            <a:graphic xmlns:a="http://schemas.openxmlformats.org/drawingml/2006/main">
-              <a:graphicData uri="http://schemas.openxmlformats.org/drawingml/2006/picture">
-                <pic:pic xmlns:pic="http://schemas.openxmlformats.org/drawingml/2006/picture">
-                  <pic:nvPicPr>
-                    <pic:cNvPr id="20" name="Screenshot_20171114-100500.png"/>
                     <pic:cNvPicPr/>
                   </pic:nvPicPr>
                   <pic:blipFill>
@@ -4847,6 +5318,138 @@
       </w:r>
     </w:p>
     <w:p>
+      <w:pPr>
+        <w:jc w:val="both"/>
+        <w:rPr>
+          <w:sz w:val="24"/>
+        </w:rPr>
+      </w:pPr>
+      <w:r>
+        <w:rPr>
+          <w:sz w:val="24"/>
+        </w:rPr>
+        <w:t>La pestaña “Documentos” contiene los documentos que se van a firmar</w:t>
+      </w:r>
+      <w:r>
+        <w:rPr>
+          <w:sz w:val="24"/>
+        </w:rPr>
+        <w:t xml:space="preserve"> y, si existen</w:t>
+      </w:r>
+      <w:r>
+        <w:rPr>
+          <w:sz w:val="24"/>
+        </w:rPr>
+        <w:t xml:space="preserve"> (y la versión del Portafirmas web al que se conecta lo soporta)</w:t>
+      </w:r>
+      <w:r>
+        <w:rPr>
+          <w:sz w:val="24"/>
+        </w:rPr>
+        <w:t>, los documentos anexos a la petición, los cuales no se firman nunca, pero pueden ayudar al usuario a determinar si debe firmar los documentos</w:t>
+      </w:r>
+      <w:r>
+        <w:rPr>
+          <w:sz w:val="24"/>
+        </w:rPr>
+        <w:t>. Estos documentos se podrán abrir o visualizar siempre que el dispositivo disponga de una aplicación asociada a</w:t>
+      </w:r>
+      <w:r>
+        <w:rPr>
+          <w:sz w:val="24"/>
+        </w:rPr>
+        <w:t>l tipo de documento</w:t>
+      </w:r>
+      <w:r>
+        <w:rPr>
+          <w:sz w:val="24"/>
+        </w:rPr>
+        <w:t>.</w:t>
+      </w:r>
+    </w:p>
+    <w:p>
+      <w:pPr>
+        <w:jc w:val="both"/>
+        <w:rPr>
+          <w:sz w:val="24"/>
+        </w:rPr>
+      </w:pPr>
+      <w:r>
+        <w:rPr>
+          <w:sz w:val="24"/>
+        </w:rPr>
+        <w:t>Cuando se visualice el detalle de una petición firmada se podrán ver o descargar también las firmas generadas y los documentos con el detalle de las firmas (informes de firma).</w:t>
+      </w:r>
+    </w:p>
+    <w:p>
+      <w:pPr>
+        <w:jc w:val="center"/>
+        <w:rPr>
+          <w:rFonts w:cs="Arial"/>
+          <w:color w:val="333333"/>
+          <w:sz w:val="20"/>
+          <w:szCs w:val="20"/>
+        </w:rPr>
+      </w:pPr>
+      <w:r>
+        <w:rPr>
+          <w:rFonts w:cs="Arial"/>
+          <w:noProof/>
+          <w:color w:val="333333"/>
+          <w:sz w:val="20"/>
+          <w:szCs w:val="20"/>
+          <w:lang w:eastAsia="es-ES"/>
+        </w:rPr>
+        <w:lastRenderedPageBreak/>
+        <w:drawing>
+          <wp:inline distT="0" distB="0" distL="0" distR="0" wp14:anchorId="3DBFF781" wp14:editId="0886F060">
+            <wp:extent cx="2264400" cy="4017600"/>
+            <wp:effectExtent l="19050" t="19050" r="22225" b="21590"/>
+            <wp:docPr id="20" name="Picture 20"/>
+            <wp:cNvGraphicFramePr>
+              <a:graphicFrameLocks xmlns:a="http://schemas.openxmlformats.org/drawingml/2006/main" noChangeAspect="1"/>
+            </wp:cNvGraphicFramePr>
+            <a:graphic xmlns:a="http://schemas.openxmlformats.org/drawingml/2006/main">
+              <a:graphicData uri="http://schemas.openxmlformats.org/drawingml/2006/picture">
+                <pic:pic xmlns:pic="http://schemas.openxmlformats.org/drawingml/2006/picture">
+                  <pic:nvPicPr>
+                    <pic:cNvPr id="20" name="Screenshot_20171114-100500.png"/>
+                    <pic:cNvPicPr/>
+                  </pic:nvPicPr>
+                  <pic:blipFill>
+                    <a:blip r:embed="rId27">
+                      <a:extLst>
+                        <a:ext uri="{28A0092B-C50C-407E-A947-70E740481C1C}">
+                          <a14:useLocalDpi xmlns:a14="http://schemas.microsoft.com/office/drawing/2010/main" val="0"/>
+                        </a:ext>
+                      </a:extLst>
+                    </a:blip>
+                    <a:stretch>
+                      <a:fillRect/>
+                    </a:stretch>
+                  </pic:blipFill>
+                  <pic:spPr>
+                    <a:xfrm>
+                      <a:off x="0" y="0"/>
+                      <a:ext cx="2264400" cy="4017600"/>
+                    </a:xfrm>
+                    <a:prstGeom prst="rect">
+                      <a:avLst/>
+                    </a:prstGeom>
+                    <a:ln>
+                      <a:solidFill>
+                        <a:schemeClr val="tx1"/>
+                      </a:solidFill>
+                    </a:ln>
+                  </pic:spPr>
+                </pic:pic>
+              </a:graphicData>
+            </a:graphic>
+          </wp:inline>
+        </w:drawing>
+      </w:r>
+    </w:p>
+    <w:p>
       <w:r>
         <w:br w:type="page"/>
       </w:r>
@@ -4855,12 +5458,15 @@
       <w:pPr>
         <w:pStyle w:val="Heading1"/>
       </w:pPr>
-      <w:bookmarkStart w:id="23" w:name="_Toc504477153"/>
+      <w:bookmarkStart w:id="30" w:name="_Toc54264327"/>
       <w:r>
         <w:lastRenderedPageBreak/>
-        <w:t>Alta en el sistema de notificaciones</w:t>
-      </w:r>
-      <w:bookmarkEnd w:id="23"/>
+        <w:t>Gestión d</w:t>
+      </w:r>
+      <w:r>
+        <w:t>el sistema de notificaciones</w:t>
+      </w:r>
+      <w:bookmarkEnd w:id="30"/>
     </w:p>
     <w:p>
       <w:pPr>
@@ -4873,7 +5479,19 @@
         <w:rPr>
           <w:sz w:val="24"/>
         </w:rPr>
-        <w:t>Cuando el servidor Portafirmas al que se conecte lo soporte, en el menú contextual de los listados de peticiones le aparecerá la opción “Habilitar notificaciones”. En caso de habilitar esta opción, el usuario actual recibirá notificaciones en su dispositivo cada vez que reciba una nueva petición en el Portafirmas al que esté conectado.</w:t>
+        <w:t>Cuando el servidor Portafirmas al que se conecte lo soporte, en el menú contextual de los listados de peticiones le aparecerá la opción “Habilitar notificaciones”</w:t>
+      </w:r>
+      <w:r>
+        <w:rPr>
+          <w:sz w:val="24"/>
+        </w:rPr>
+        <w:t xml:space="preserve"> o “Deshabilitar notificaciones”</w:t>
+      </w:r>
+      <w:r>
+        <w:rPr>
+          <w:sz w:val="24"/>
+        </w:rPr>
+        <w:t>. En caso de habilitar esta opción, el usuario actual recibirá notificaciones en su dispositivo cada vez que reciba una nueva petición en el Portafirmas al que esté conectado.</w:t>
       </w:r>
     </w:p>
     <w:p>
@@ -4905,7 +5523,7 @@
                     <pic:cNvPicPr/>
                   </pic:nvPicPr>
                   <pic:blipFill>
-                    <a:blip r:embed="rId27">
+                    <a:blip r:embed="rId28">
                       <a:extLst>
                         <a:ext uri="{28A0092B-C50C-407E-A947-70E740481C1C}">
                           <a14:useLocalDpi xmlns:a14="http://schemas.microsoft.com/office/drawing/2010/main" val="0"/>
@@ -4960,34 +5578,29 @@
       </w:pPr>
       <w:r>
         <w:rPr>
-          <w:b/>
-          <w:sz w:val="24"/>
-        </w:rPr>
-        <w:t xml:space="preserve"> Advertencia:</w:t>
-      </w:r>
-      <w:r>
-        <w:rPr>
-          <w:sz w:val="24"/>
-        </w:rPr>
-        <w:t xml:space="preserve"> Actualmente, no se dispone de un mecanismo de baja en el sistema de notificaciones desde el Portafirmas móvil. Para desactivarlas, deberá hacerlo desde el entorno web. </w:t>
-      </w:r>
-    </w:p>
-    <w:p>
-      <w:r>
-        <w:br w:type="page"/>
-      </w:r>
+          <w:sz w:val="24"/>
+        </w:rPr>
+        <w:t>En caso de deshabilitarlas, se cancelará la subscripción al sistema de notificaciones.</w:t>
+      </w:r>
+    </w:p>
+    <w:p>
+      <w:pPr>
+        <w:jc w:val="both"/>
+        <w:rPr>
+          <w:sz w:val="24"/>
+        </w:rPr>
+      </w:pPr>
     </w:p>
     <w:p>
       <w:pPr>
         <w:pStyle w:val="Anexo"/>
       </w:pPr>
-      <w:bookmarkStart w:id="24" w:name="_Toc504477147"/>
-      <w:bookmarkStart w:id="25" w:name="_Ref29830472"/>
-      <w:bookmarkStart w:id="26" w:name="_Ref29830806"/>
-      <w:bookmarkStart w:id="27" w:name="_Ref29886160"/>
-      <w:bookmarkStart w:id="28" w:name="_Ref29886165"/>
-      <w:r>
-        <w:lastRenderedPageBreak/>
+      <w:bookmarkStart w:id="31" w:name="_Ref29830472"/>
+      <w:bookmarkStart w:id="32" w:name="_Ref29830806"/>
+      <w:bookmarkStart w:id="33" w:name="_Ref29886160"/>
+      <w:bookmarkStart w:id="34" w:name="_Ref29886165"/>
+      <w:bookmarkStart w:id="35" w:name="_Toc54264328"/>
+      <w:r>
         <w:t xml:space="preserve">Importar </w:t>
       </w:r>
       <w:r>
@@ -5008,11 +5621,11 @@
       <w:r>
         <w:t>ario</w:t>
       </w:r>
-      <w:bookmarkEnd w:id="24"/>
-      <w:bookmarkEnd w:id="25"/>
-      <w:bookmarkEnd w:id="26"/>
-      <w:bookmarkEnd w:id="27"/>
-      <w:bookmarkEnd w:id="28"/>
+      <w:bookmarkEnd w:id="31"/>
+      <w:bookmarkEnd w:id="32"/>
+      <w:bookmarkEnd w:id="33"/>
+      <w:bookmarkEnd w:id="34"/>
+      <w:bookmarkEnd w:id="35"/>
     </w:p>
     <w:p>
       <w:pPr>
@@ -5081,6 +5694,7 @@
           <w:sz w:val="24"/>
           <w:lang w:eastAsia="es-ES"/>
         </w:rPr>
+        <w:lastRenderedPageBreak/>
         <w:drawing>
           <wp:inline distT="0" distB="0" distL="0" distR="0" wp14:anchorId="07ADA86B" wp14:editId="2C22C8C5">
             <wp:extent cx="2171256" cy="3684069"/>
@@ -5099,7 +5713,7 @@
                     </pic:cNvPicPr>
                   </pic:nvPicPr>
                   <pic:blipFill>
-                    <a:blip r:embed="rId28"/>
+                    <a:blip r:embed="rId29"/>
                     <a:srcRect/>
                     <a:stretch>
                       <a:fillRect/>
@@ -5162,7 +5776,6 @@
           <w:sz w:val="24"/>
           <w:lang w:val="es-ES"/>
         </w:rPr>
-        <w:lastRenderedPageBreak/>
         <w:drawing>
           <wp:inline distT="0" distB="0" distL="0" distR="0" wp14:anchorId="4D7CF460" wp14:editId="4DB7D34D">
             <wp:extent cx="2046701" cy="3466214"/>
@@ -5181,7 +5794,7 @@
                     </pic:cNvPicPr>
                   </pic:nvPicPr>
                   <pic:blipFill>
-                    <a:blip r:embed="rId29"/>
+                    <a:blip r:embed="rId30"/>
                     <a:srcRect/>
                     <a:stretch>
                       <a:fillRect/>
@@ -5245,7 +5858,7 @@
                     </pic:cNvPicPr>
                   </pic:nvPicPr>
                   <pic:blipFill>
-                    <a:blip r:embed="rId30"/>
+                    <a:blip r:embed="rId31"/>
                     <a:srcRect/>
                     <a:stretch>
                       <a:fillRect/>
@@ -5547,9 +6160,9 @@
         <w:drawing>
           <wp:inline distT="0" distB="0" distL="0" distR="0">
             <wp:extent cx="838200" cy="295275"/>
-            <wp:effectExtent l="0" t="0" r="0" b="0"/>
+            <wp:effectExtent l="0" t="0" r="0" b="9525"/>
             <wp:docPr id="4" name="Imagen 4" descr="Creative Commons License">
-              <a:hlinkClick xmlns:a="http://schemas.openxmlformats.org/drawingml/2006/main" r:id="rId31"/>
+              <a:hlinkClick xmlns:a="http://schemas.openxmlformats.org/drawingml/2006/main" r:id="rId32"/>
             </wp:docPr>
             <wp:cNvGraphicFramePr>
               <a:graphicFrameLocks xmlns:a="http://schemas.openxmlformats.org/drawingml/2006/main" noChangeAspect="1"/>
@@ -5564,7 +6177,7 @@
                     </pic:cNvPicPr>
                   </pic:nvPicPr>
                   <pic:blipFill>
-                    <a:blip r:embed="rId32" r:link="rId33">
+                    <a:blip r:embed="rId33" r:link="rId34">
                       <a:extLst>
                         <a:ext uri="{28A0092B-C50C-407E-A947-70E740481C1C}">
                           <a14:useLocalDpi xmlns:a14="http://schemas.microsoft.com/office/drawing/2010/main" val="0"/>
@@ -5734,9 +6347,9 @@
       </w:pPr>
     </w:p>
     <w:sectPr>
-      <w:headerReference w:type="default" r:id="rId34"/>
-      <w:footerReference w:type="default" r:id="rId35"/>
-      <w:headerReference w:type="first" r:id="rId36"/>
+      <w:headerReference w:type="default" r:id="rId35"/>
+      <w:footerReference w:type="default" r:id="rId36"/>
+      <w:headerReference w:type="first" r:id="rId37"/>
       <w:pgSz w:w="11907" w:h="16839" w:code="9"/>
       <w:pgMar w:top="2892" w:right="1134" w:bottom="1418" w:left="1814" w:header="1531" w:footer="737" w:gutter="0"/>
       <w:cols w:space="708"/>
@@ -5858,7 +6471,7 @@
       <w:rPr>
         <w:noProof/>
       </w:rPr>
-      <w:t>9</w:t>
+      <w:t>21</w:t>
     </w:r>
     <w:r>
       <w:fldChar w:fldCharType="end"/>
@@ -5972,7 +6585,7 @@
               <v:shape id="_x0000_i1025" type="#_x0000_t75" style="width:60pt;height:33pt">
                 <v:imagedata r:id="rId1" o:title=""/>
               </v:shape>
-              <o:OLEObject Type="Embed" ProgID="PBrush" ShapeID="_x0000_i1025" DrawAspect="Content" ObjectID="_1640531671" r:id="rId2"/>
+              <o:OLEObject Type="Embed" ProgID="PBrush" ShapeID="_x0000_i1025" DrawAspect="Content" ObjectID="_1664878248" r:id="rId2"/>
             </w:object>
           </w:r>
         </w:p>
@@ -6162,7 +6775,7 @@
               <v:shape id="_x0000_i1026" type="#_x0000_t75" style="width:102pt;height:57pt">
                 <v:imagedata r:id="rId1" o:title=""/>
               </v:shape>
-              <o:OLEObject Type="Embed" ProgID="PBrush" ShapeID="_x0000_i1026" DrawAspect="Content" ObjectID="_1640531672" r:id="rId2"/>
+              <o:OLEObject Type="Embed" ProgID="PBrush" ShapeID="_x0000_i1026" DrawAspect="Content" ObjectID="_1664878249" r:id="rId2"/>
             </w:object>
           </w:r>
         </w:p>
@@ -11454,7 +12067,7 @@
 </file>
 
 <file path=customXml/itemProps1.xml><?xml version="1.0" encoding="utf-8"?>
-<ds:datastoreItem xmlns:ds="http://schemas.openxmlformats.org/officeDocument/2006/customXml" ds:itemID="{539BE5DA-F361-42A8-846A-0AD353EF8344}">
+<ds:datastoreItem xmlns:ds="http://schemas.openxmlformats.org/officeDocument/2006/customXml" ds:itemID="{51E9A672-D8A2-465D-803B-D4FE2081CE6B}">
   <ds:schemaRefs>
     <ds:schemaRef ds:uri="http://schemas.openxmlformats.org/officeDocument/2006/bibliography"/>
   </ds:schemaRefs>
@@ -11462,7 +12075,7 @@
 </file>
 
 <file path=customXml/itemProps2.xml><?xml version="1.0" encoding="utf-8"?>
-<ds:datastoreItem xmlns:ds="http://schemas.openxmlformats.org/officeDocument/2006/customXml" ds:itemID="{95706E69-7ED8-49D2-BE41-41CD1ACF1C3E}">
+<ds:datastoreItem xmlns:ds="http://schemas.openxmlformats.org/officeDocument/2006/customXml" ds:itemID="{4112FE31-C0CC-41E7-9234-4B44697C3B5C}">
   <ds:schemaRefs>
     <ds:schemaRef ds:uri="http://schemas.openxmlformats.org/officeDocument/2006/bibliography"/>
   </ds:schemaRefs>

</xml_diff>